<commit_message>
can't wait to get er done!
</commit_message>
<xml_diff>
--- a/KeystoneDraft1.docx
+++ b/KeystoneDraft1.docx
@@ -6478,7 +6478,21 @@
           <w:rFonts w:ascii="Times New Roman" w:hAnsi="Times New Roman" w:cs="Times New Roman"/>
           <w:u w:val="single"/>
         </w:rPr>
-        <w:t>Livestock Food Production</w:t>
+        <w:t xml:space="preserve">Livestock </w:t>
+      </w:r>
+      <w:r>
+        <w:rPr>
+          <w:rFonts w:ascii="Times New Roman" w:hAnsi="Times New Roman" w:cs="Times New Roman"/>
+          <w:u w:val="single"/>
+        </w:rPr>
+        <w:t>Commodity</w:t>
+      </w:r>
+      <w:r>
+        <w:rPr>
+          <w:rFonts w:ascii="Times New Roman" w:hAnsi="Times New Roman" w:cs="Times New Roman"/>
+          <w:u w:val="single"/>
+        </w:rPr>
+        <w:t xml:space="preserve"> Production</w:t>
       </w:r>
     </w:p>
     <w:p>
@@ -6831,13 +6845,7 @@
           <w:rPr>
             <w:rFonts w:ascii="Cambria Math" w:hAnsi="Cambria Math" w:cs="Times New Roman"/>
           </w:rPr>
-          <m:t xml:space="preserve"> </m:t>
-        </m:r>
-        <m:r>
-          <w:rPr>
-            <w:rFonts w:ascii="Cambria Math" w:hAnsi="Cambria Math" w:cs="Times New Roman"/>
-          </w:rPr>
-          <m:t xml:space="preserve"> </m:t>
+          <m:t xml:space="preserve">  </m:t>
         </m:r>
       </m:oMath>
       <w:r>
@@ -6865,13 +6873,7 @@
         <w:rPr>
           <w:rFonts w:ascii="Times New Roman" w:hAnsi="Times New Roman" w:cs="Times New Roman"/>
         </w:rPr>
-        <w:t xml:space="preserve"> of commodity produced per animal</w:t>
-      </w:r>
-      <w:r>
-        <w:rPr>
-          <w:rFonts w:ascii="Times New Roman" w:hAnsi="Times New Roman" w:cs="Times New Roman"/>
-        </w:rPr>
-        <w:t>;</w:t>
+        <w:t xml:space="preserve"> of commodity produced per animal;</w:t>
       </w:r>
       <m:oMath>
         <m:r>
@@ -7321,7 +7323,1865 @@
         <w:rPr>
           <w:rFonts w:ascii="Times New Roman" w:hAnsi="Times New Roman" w:cs="Times New Roman"/>
         </w:rPr>
-        <w:t>is the number of head of breeding livestock in SWBC used for animal commoditie</w:t>
+        <w:t>is the number of head of breeding livestock in SWBC used for animal commodities.</w:t>
+      </w:r>
+    </w:p>
+    <w:p>
+      <w:pPr>
+        <w:rPr>
+          <w:rFonts w:ascii="Times New Roman" w:hAnsi="Times New Roman" w:cs="Times New Roman"/>
+          <w:b/>
+          <w:u w:val="single"/>
+        </w:rPr>
+      </w:pPr>
+    </w:p>
+    <w:p>
+      <w:pPr>
+        <w:ind w:firstLine="720"/>
+        <w:rPr>
+          <w:rFonts w:ascii="Times New Roman" w:hAnsi="Times New Roman" w:cs="Times New Roman"/>
+        </w:rPr>
+      </w:pPr>
+      <w:r>
+        <w:rPr>
+          <w:rFonts w:ascii="Times New Roman" w:hAnsi="Times New Roman" w:cs="Times New Roman"/>
+        </w:rPr>
+        <w:t xml:space="preserve">Merging the yield data with the land area data was challenging, since small differences in the crop names (expressed as strings in the computer program) made a simple merge of the tables impossible. For this reason I used fuzzy string matching to match the strings before merging the tables. </w:t>
+      </w:r>
+    </w:p>
+    <w:p>
+      <w:pPr>
+        <w:rPr>
+          <w:rFonts w:ascii="Times New Roman" w:hAnsi="Times New Roman" w:cs="Times New Roman"/>
+          <w:b/>
+          <w:u w:val="single"/>
+        </w:rPr>
+      </w:pPr>
+    </w:p>
+    <w:p>
+      <w:pPr>
+        <w:ind w:firstLine="720"/>
+        <w:rPr>
+          <w:rFonts w:ascii="Times New Roman" w:hAnsi="Times New Roman" w:cs="Times New Roman"/>
+          <w:b/>
+          <w:u w:val="single"/>
+        </w:rPr>
+      </w:pPr>
+      <w:r>
+        <w:rPr>
+          <w:rFonts w:ascii="Times New Roman" w:hAnsi="Times New Roman" w:cs="Times New Roman"/>
+          <w:b/>
+          <w:u w:val="single"/>
+        </w:rPr>
+        <w:t>2.4</w:t>
+      </w:r>
+      <w:r>
+        <w:rPr>
+          <w:rFonts w:ascii="Times New Roman" w:hAnsi="Times New Roman" w:cs="Times New Roman"/>
+          <w:b/>
+          <w:u w:val="single"/>
+        </w:rPr>
+        <w:t xml:space="preserve"> Calculating Diet and Seasonality Constraint</w:t>
+      </w:r>
+    </w:p>
+    <w:p>
+      <w:pPr>
+        <w:ind w:firstLine="720"/>
+        <w:rPr>
+          <w:rFonts w:ascii="Times New Roman" w:hAnsi="Times New Roman" w:cs="Times New Roman"/>
+        </w:rPr>
+      </w:pPr>
+      <w:r>
+        <w:rPr>
+          <w:rFonts w:ascii="Times New Roman" w:hAnsi="Times New Roman" w:cs="Times New Roman"/>
+        </w:rPr>
+        <w:t>Diet and seasonality constraint was calculated for each commodity based on the number of months of the year that the commodity could be produced in Southwest BC. The diet and seasonality constraint was calculated by dividing the Food Need of the commodity (</w:t>
+      </w:r>
+      <w:proofErr w:type="spellStart"/>
+      <w:r>
+        <w:rPr>
+          <w:rFonts w:ascii="Times New Roman" w:hAnsi="Times New Roman" w:cs="Times New Roman"/>
+        </w:rPr>
+        <w:t>tonnes</w:t>
+      </w:r>
+      <w:proofErr w:type="spellEnd"/>
+      <w:r>
+        <w:rPr>
+          <w:rFonts w:ascii="Times New Roman" w:hAnsi="Times New Roman" w:cs="Times New Roman"/>
+        </w:rPr>
+        <w:t>) by 12 and then multiplying by the number of months out of the year that the food could be produced in Southwest BC.</w:t>
+      </w:r>
+    </w:p>
+    <w:p>
+      <w:pPr>
+        <w:rPr>
+          <w:rFonts w:ascii="Times New Roman" w:hAnsi="Times New Roman" w:cs="Times New Roman"/>
+        </w:rPr>
+      </w:pPr>
+    </w:p>
+    <w:p>
+      <w:pPr>
+        <w:rPr>
+          <w:rFonts w:ascii="Times New Roman" w:hAnsi="Times New Roman" w:cs="Times New Roman"/>
+          <w:i/>
+        </w:rPr>
+      </w:pPr>
+      <w:r>
+        <w:rPr>
+          <w:rFonts w:ascii="Times New Roman" w:hAnsi="Times New Roman" w:cs="Times New Roman"/>
+          <w:i/>
+        </w:rPr>
+        <w:t>Equation 13</w:t>
+      </w:r>
+    </w:p>
+    <w:p>
+      <w:pPr>
+        <w:ind w:firstLine="720"/>
+        <w:rPr>
+          <w:rFonts w:ascii="Times New Roman" w:hAnsi="Times New Roman" w:cs="Times New Roman"/>
+        </w:rPr>
+      </w:pPr>
+      <m:oMathPara>
+        <m:oMath>
+          <m:sSub>
+            <m:sSubPr>
+              <m:ctrlPr>
+                <w:rPr>
+                  <w:rFonts w:ascii="Cambria Math" w:hAnsi="Cambria Math" w:cs="Times New Roman"/>
+                  <w:i/>
+                </w:rPr>
+              </m:ctrlPr>
+            </m:sSubPr>
+            <m:e>
+              <m:r>
+                <w:rPr>
+                  <w:rFonts w:ascii="Cambria Math" w:hAnsi="Cambria Math" w:cs="Times New Roman"/>
+                </w:rPr>
+                <m:t>DSC</m:t>
+              </m:r>
+            </m:e>
+            <m:sub>
+              <m:r>
+                <w:rPr>
+                  <w:rFonts w:ascii="Cambria Math" w:hAnsi="Cambria Math" w:cs="Times New Roman"/>
+                </w:rPr>
+                <m:t>f</m:t>
+              </m:r>
+            </m:sub>
+          </m:sSub>
+          <m:r>
+            <w:rPr>
+              <w:rFonts w:ascii="Cambria Math" w:hAnsi="Cambria Math" w:cs="Times New Roman"/>
+            </w:rPr>
+            <m:t xml:space="preserve">= </m:t>
+          </m:r>
+          <m:f>
+            <m:fPr>
+              <m:ctrlPr>
+                <w:rPr>
+                  <w:rFonts w:ascii="Cambria Math" w:hAnsi="Cambria Math" w:cs="Times New Roman"/>
+                  <w:i/>
+                </w:rPr>
+              </m:ctrlPr>
+            </m:fPr>
+            <m:num>
+              <m:sSub>
+                <m:sSubPr>
+                  <m:ctrlPr>
+                    <w:rPr>
+                      <w:rFonts w:ascii="Cambria Math" w:hAnsi="Cambria Math" w:cs="Times New Roman"/>
+                      <w:i/>
+                    </w:rPr>
+                  </m:ctrlPr>
+                </m:sSubPr>
+                <m:e>
+                  <m:r>
+                    <w:rPr>
+                      <w:rFonts w:ascii="Cambria Math" w:hAnsi="Cambria Math" w:cs="Times New Roman"/>
+                    </w:rPr>
+                    <m:t>N</m:t>
+                  </m:r>
+                </m:e>
+                <m:sub>
+                  <m:r>
+                    <w:rPr>
+                      <w:rFonts w:ascii="Cambria Math" w:hAnsi="Cambria Math" w:cs="Times New Roman"/>
+                    </w:rPr>
+                    <m:t>f</m:t>
+                  </m:r>
+                </m:sub>
+              </m:sSub>
+            </m:num>
+            <m:den>
+              <m:r>
+                <w:rPr>
+                  <w:rFonts w:ascii="Cambria Math" w:hAnsi="Cambria Math" w:cs="Times New Roman"/>
+                </w:rPr>
+                <m:t>12</m:t>
+              </m:r>
+            </m:den>
+          </m:f>
+          <m:r>
+            <w:rPr>
+              <w:rFonts w:ascii="Cambria Math" w:hAnsi="Cambria Math" w:cs="Times New Roman"/>
+            </w:rPr>
+            <m:t>×</m:t>
+          </m:r>
+          <m:sSub>
+            <m:sSubPr>
+              <m:ctrlPr>
+                <w:rPr>
+                  <w:rFonts w:ascii="Cambria Math" w:hAnsi="Cambria Math" w:cs="Times New Roman"/>
+                  <w:i/>
+                </w:rPr>
+              </m:ctrlPr>
+            </m:sSubPr>
+            <m:e>
+              <m:r>
+                <w:rPr>
+                  <w:rFonts w:ascii="Cambria Math" w:hAnsi="Cambria Math" w:cs="Times New Roman"/>
+                </w:rPr>
+                <m:t>Mo</m:t>
+              </m:r>
+            </m:e>
+            <m:sub>
+              <m:r>
+                <w:rPr>
+                  <w:rFonts w:ascii="Cambria Math" w:hAnsi="Cambria Math" w:cs="Times New Roman"/>
+                </w:rPr>
+                <m:t>f</m:t>
+              </m:r>
+            </m:sub>
+          </m:sSub>
+        </m:oMath>
+      </m:oMathPara>
+    </w:p>
+    <w:p>
+      <w:pPr>
+        <w:rPr>
+          <w:rFonts w:ascii="Times New Roman" w:hAnsi="Times New Roman" w:cs="Times New Roman"/>
+        </w:rPr>
+      </w:pPr>
+    </w:p>
+    <w:p>
+      <w:pPr>
+        <w:rPr>
+          <w:rFonts w:ascii="Times New Roman" w:hAnsi="Times New Roman" w:cs="Times New Roman"/>
+        </w:rPr>
+      </w:pPr>
+      <w:r>
+        <w:rPr>
+          <w:rFonts w:ascii="Times New Roman" w:hAnsi="Times New Roman" w:cs="Times New Roman"/>
+        </w:rPr>
+        <w:t>Where</w:t>
+      </w:r>
+      <w:r>
+        <w:rPr>
+          <w:rFonts w:ascii="Times New Roman" w:hAnsi="Times New Roman" w:cs="Times New Roman"/>
+        </w:rPr>
+        <w:t xml:space="preserve"> </w:t>
+      </w:r>
+      <m:oMath>
+        <m:sSub>
+          <m:sSubPr>
+            <m:ctrlPr>
+              <w:rPr>
+                <w:rFonts w:ascii="Cambria Math" w:hAnsi="Cambria Math" w:cs="Times New Roman"/>
+                <w:i/>
+              </w:rPr>
+            </m:ctrlPr>
+          </m:sSubPr>
+          <m:e>
+            <m:r>
+              <w:rPr>
+                <w:rFonts w:ascii="Cambria Math" w:hAnsi="Cambria Math" w:cs="Times New Roman"/>
+              </w:rPr>
+              <m:t>DSC</m:t>
+            </m:r>
+          </m:e>
+          <m:sub>
+            <m:r>
+              <w:rPr>
+                <w:rFonts w:ascii="Cambria Math" w:hAnsi="Cambria Math" w:cs="Times New Roman"/>
+              </w:rPr>
+              <m:t>f</m:t>
+            </m:r>
+          </m:sub>
+        </m:sSub>
+      </m:oMath>
+      <w:r>
+        <w:rPr>
+          <w:rFonts w:ascii="Times New Roman" w:hAnsi="Times New Roman" w:cs="Times New Roman"/>
+        </w:rPr>
+        <w:t>is the Diet and Seasonality Constraint for each food;</w:t>
+      </w:r>
+      <m:oMath>
+        <m:r>
+          <w:rPr>
+            <w:rFonts w:ascii="Cambria Math" w:hAnsi="Cambria Math" w:cs="Times New Roman"/>
+          </w:rPr>
+          <m:t xml:space="preserve"> </m:t>
+        </m:r>
+        <m:sSub>
+          <m:sSubPr>
+            <m:ctrlPr>
+              <w:rPr>
+                <w:rFonts w:ascii="Cambria Math" w:hAnsi="Cambria Math" w:cs="Times New Roman"/>
+                <w:i/>
+              </w:rPr>
+            </m:ctrlPr>
+          </m:sSubPr>
+          <m:e>
+            <m:r>
+              <w:rPr>
+                <w:rFonts w:ascii="Cambria Math" w:hAnsi="Cambria Math" w:cs="Times New Roman"/>
+              </w:rPr>
+              <m:t>N</m:t>
+            </m:r>
+          </m:e>
+          <m:sub>
+            <m:r>
+              <w:rPr>
+                <w:rFonts w:ascii="Cambria Math" w:hAnsi="Cambria Math" w:cs="Times New Roman"/>
+              </w:rPr>
+              <m:t>f</m:t>
+            </m:r>
+          </m:sub>
+        </m:sSub>
+      </m:oMath>
+      <w:r>
+        <w:rPr>
+          <w:rFonts w:ascii="Times New Roman" w:hAnsi="Times New Roman" w:cs="Times New Roman"/>
+        </w:rPr>
+        <w:t xml:space="preserve"> is Food Need for each food; </w:t>
+      </w:r>
+      <m:oMath>
+        <m:sSub>
+          <m:sSubPr>
+            <m:ctrlPr>
+              <w:rPr>
+                <w:rFonts w:ascii="Cambria Math" w:hAnsi="Cambria Math" w:cs="Times New Roman"/>
+                <w:i/>
+              </w:rPr>
+            </m:ctrlPr>
+          </m:sSubPr>
+          <m:e>
+            <m:r>
+              <w:rPr>
+                <w:rFonts w:ascii="Cambria Math" w:hAnsi="Cambria Math" w:cs="Times New Roman"/>
+              </w:rPr>
+              <m:t>Mo</m:t>
+            </m:r>
+          </m:e>
+          <m:sub>
+            <m:r>
+              <w:rPr>
+                <w:rFonts w:ascii="Cambria Math" w:hAnsi="Cambria Math" w:cs="Times New Roman"/>
+              </w:rPr>
+              <m:t>f</m:t>
+            </m:r>
+          </m:sub>
+        </m:sSub>
+      </m:oMath>
+      <w:r>
+        <w:rPr>
+          <w:rFonts w:ascii="Times New Roman" w:hAnsi="Times New Roman" w:cs="Times New Roman"/>
+        </w:rPr>
+        <w:t>is the number months of the year that the food can be produced in Southwest BC.</w:t>
+      </w:r>
+    </w:p>
+    <w:p>
+      <w:pPr>
+        <w:ind w:firstLine="720"/>
+        <w:rPr>
+          <w:rFonts w:ascii="Times New Roman" w:hAnsi="Times New Roman" w:cs="Times New Roman"/>
+        </w:rPr>
+      </w:pPr>
+    </w:p>
+    <w:p>
+      <w:pPr>
+        <w:ind w:firstLine="720"/>
+        <w:rPr>
+          <w:rFonts w:ascii="Times New Roman" w:hAnsi="Times New Roman" w:cs="Times New Roman"/>
+          <w:b/>
+          <w:u w:val="single"/>
+        </w:rPr>
+      </w:pPr>
+      <w:r>
+        <w:rPr>
+          <w:rFonts w:ascii="Times New Roman" w:hAnsi="Times New Roman" w:cs="Times New Roman"/>
+          <w:b/>
+          <w:u w:val="single"/>
+        </w:rPr>
+        <w:t>2.5 Calculating Food Self Reliance</w:t>
+      </w:r>
+    </w:p>
+    <w:p>
+      <w:pPr>
+        <w:rPr>
+          <w:rFonts w:ascii="Times New Roman" w:hAnsi="Times New Roman" w:cs="Times New Roman"/>
+          <w:b/>
+          <w:u w:val="single"/>
+        </w:rPr>
+      </w:pPr>
+    </w:p>
+    <w:p>
+      <w:pPr>
+        <w:rPr>
+          <w:rFonts w:ascii="Times New Roman" w:hAnsi="Times New Roman" w:cs="Times New Roman"/>
+          <w:i/>
+        </w:rPr>
+      </w:pPr>
+      <w:r>
+        <w:rPr>
+          <w:rFonts w:ascii="Times New Roman" w:hAnsi="Times New Roman" w:cs="Times New Roman"/>
+          <w:i/>
+        </w:rPr>
+        <w:t>Equation 14</w:t>
+      </w:r>
+    </w:p>
+    <w:p>
+      <w:pPr>
+        <w:rPr>
+          <w:rFonts w:ascii="Times New Roman" w:hAnsi="Times New Roman" w:cs="Times New Roman"/>
+        </w:rPr>
+      </w:pPr>
+      <m:oMathPara>
+        <m:oMath>
+          <m:sSub>
+            <m:sSubPr>
+              <m:ctrlPr>
+                <w:rPr>
+                  <w:rFonts w:ascii="Cambria Math" w:hAnsi="Cambria Math" w:cs="Times New Roman"/>
+                  <w:i/>
+                </w:rPr>
+              </m:ctrlPr>
+            </m:sSubPr>
+            <m:e>
+              <m:r>
+                <w:rPr>
+                  <w:rFonts w:ascii="Cambria Math" w:hAnsi="Cambria Math" w:cs="Times New Roman"/>
+                </w:rPr>
+                <m:t>SR</m:t>
+              </m:r>
+            </m:e>
+            <m:sub>
+              <m:r>
+                <w:rPr>
+                  <w:rFonts w:ascii="Cambria Math" w:hAnsi="Cambria Math" w:cs="Times New Roman"/>
+                </w:rPr>
+                <m:t>f</m:t>
+              </m:r>
+            </m:sub>
+          </m:sSub>
+          <m:r>
+            <w:rPr>
+              <w:rFonts w:ascii="Cambria Math" w:hAnsi="Cambria Math" w:cs="Times New Roman"/>
+            </w:rPr>
+            <m:t xml:space="preserve">= </m:t>
+          </m:r>
+          <m:f>
+            <m:fPr>
+              <m:ctrlPr>
+                <w:rPr>
+                  <w:rFonts w:ascii="Cambria Math" w:hAnsi="Cambria Math" w:cs="Times New Roman"/>
+                  <w:i/>
+                </w:rPr>
+              </m:ctrlPr>
+            </m:fPr>
+            <m:num>
+              <m:r>
+                <m:rPr>
+                  <m:sty m:val="p"/>
+                </m:rPr>
+                <w:rPr>
+                  <w:rFonts w:ascii="Cambria Math" w:hAnsi="Cambria Math" w:cs="Times New Roman"/>
+                </w:rPr>
+                <m:t>min⁡</m:t>
+              </m:r>
+              <m:r>
+                <w:rPr>
+                  <w:rFonts w:ascii="Cambria Math" w:hAnsi="Cambria Math" w:cs="Times New Roman"/>
+                </w:rPr>
+                <m:t>(</m:t>
+              </m:r>
+              <m:sSub>
+                <m:sSubPr>
+                  <m:ctrlPr>
+                    <w:rPr>
+                      <w:rFonts w:ascii="Cambria Math" w:hAnsi="Cambria Math" w:cs="Times New Roman"/>
+                      <w:i/>
+                    </w:rPr>
+                  </m:ctrlPr>
+                </m:sSubPr>
+                <m:e>
+                  <m:r>
+                    <w:rPr>
+                      <w:rFonts w:ascii="Cambria Math" w:hAnsi="Cambria Math" w:cs="Times New Roman"/>
+                    </w:rPr>
+                    <m:t>DSC</m:t>
+                  </m:r>
+                </m:e>
+                <m:sub>
+                  <m:r>
+                    <w:rPr>
+                      <w:rFonts w:ascii="Cambria Math" w:hAnsi="Cambria Math" w:cs="Times New Roman"/>
+                    </w:rPr>
+                    <m:t>f</m:t>
+                  </m:r>
+                </m:sub>
+              </m:sSub>
+              <m:r>
+                <w:rPr>
+                  <w:rFonts w:ascii="Cambria Math" w:hAnsi="Cambria Math" w:cs="Times New Roman"/>
+                </w:rPr>
+                <m:t>,</m:t>
+              </m:r>
+              <m:sSub>
+                <m:sSubPr>
+                  <m:ctrlPr>
+                    <w:rPr>
+                      <w:rFonts w:ascii="Cambria Math" w:hAnsi="Cambria Math" w:cs="Times New Roman"/>
+                      <w:i/>
+                    </w:rPr>
+                  </m:ctrlPr>
+                </m:sSubPr>
+                <m:e>
+                  <m:r>
+                    <w:rPr>
+                      <w:rFonts w:ascii="Cambria Math" w:hAnsi="Cambria Math" w:cs="Times New Roman"/>
+                    </w:rPr>
+                    <m:t>TY</m:t>
+                  </m:r>
+                </m:e>
+                <m:sub>
+                  <m:r>
+                    <w:rPr>
+                      <w:rFonts w:ascii="Cambria Math" w:hAnsi="Cambria Math" w:cs="Times New Roman"/>
+                    </w:rPr>
+                    <m:t>rc</m:t>
+                  </m:r>
+                </m:sub>
+              </m:sSub>
+              <m:r>
+                <w:rPr>
+                  <w:rFonts w:ascii="Cambria Math" w:hAnsi="Cambria Math" w:cs="Times New Roman"/>
+                </w:rPr>
+                <m:t>)</m:t>
+              </m:r>
+            </m:num>
+            <m:den>
+              <m:sSub>
+                <m:sSubPr>
+                  <m:ctrlPr>
+                    <w:rPr>
+                      <w:rFonts w:ascii="Cambria Math" w:hAnsi="Cambria Math" w:cs="Times New Roman"/>
+                      <w:i/>
+                    </w:rPr>
+                  </m:ctrlPr>
+                </m:sSubPr>
+                <m:e>
+                  <m:r>
+                    <w:rPr>
+                      <w:rFonts w:ascii="Cambria Math" w:hAnsi="Cambria Math" w:cs="Times New Roman"/>
+                    </w:rPr>
+                    <m:t>N</m:t>
+                  </m:r>
+                </m:e>
+                <m:sub>
+                  <m:r>
+                    <w:rPr>
+                      <w:rFonts w:ascii="Cambria Math" w:hAnsi="Cambria Math" w:cs="Times New Roman"/>
+                    </w:rPr>
+                    <m:t>f</m:t>
+                  </m:r>
+                </m:sub>
+              </m:sSub>
+            </m:den>
+          </m:f>
+          <m:r>
+            <w:rPr>
+              <w:rFonts w:ascii="Cambria Math" w:hAnsi="Cambria Math" w:cs="Times New Roman"/>
+            </w:rPr>
+            <m:t>× 100%</m:t>
+          </m:r>
+        </m:oMath>
+      </m:oMathPara>
+    </w:p>
+    <w:p>
+      <w:pPr>
+        <w:rPr>
+          <w:rFonts w:ascii="Cambria Math" w:hAnsi="Cambria Math" w:cs="Cambria Math"/>
+          <w:color w:val="000000"/>
+          <w:position w:val="-16"/>
+          <w:sz w:val="29"/>
+          <w:szCs w:val="29"/>
+        </w:rPr>
+      </w:pPr>
+    </w:p>
+    <w:p>
+      <w:pPr>
+        <w:rPr>
+          <w:rFonts w:ascii="Times New Roman" w:hAnsi="Times New Roman" w:cs="Times New Roman"/>
+        </w:rPr>
+      </w:pPr>
+      <w:r>
+        <w:rPr>
+          <w:rFonts w:ascii="Times New Roman" w:hAnsi="Times New Roman" w:cs="Times New Roman"/>
+        </w:rPr>
+        <w:t xml:space="preserve">Where </w:t>
+      </w:r>
+      <m:oMath>
+        <m:sSub>
+          <m:sSubPr>
+            <m:ctrlPr>
+              <w:rPr>
+                <w:rFonts w:ascii="Cambria Math" w:hAnsi="Cambria Math" w:cs="Times New Roman"/>
+                <w:i/>
+              </w:rPr>
+            </m:ctrlPr>
+          </m:sSubPr>
+          <m:e>
+            <m:r>
+              <w:rPr>
+                <w:rFonts w:ascii="Cambria Math" w:hAnsi="Cambria Math" w:cs="Times New Roman"/>
+              </w:rPr>
+              <m:t>SR</m:t>
+            </m:r>
+          </m:e>
+          <m:sub>
+            <m:r>
+              <w:rPr>
+                <w:rFonts w:ascii="Cambria Math" w:hAnsi="Cambria Math" w:cs="Times New Roman"/>
+              </w:rPr>
+              <m:t>f</m:t>
+            </m:r>
+          </m:sub>
+        </m:sSub>
+        <m:r>
+          <w:rPr>
+            <w:rFonts w:ascii="Cambria Math" w:hAnsi="Cambria Math" w:cs="Times New Roman"/>
+          </w:rPr>
+          <m:t xml:space="preserve"> </m:t>
+        </m:r>
+      </m:oMath>
+      <w:r>
+        <w:rPr>
+          <w:rFonts w:ascii="Times New Roman" w:hAnsi="Times New Roman" w:cs="Times New Roman"/>
+        </w:rPr>
+        <w:t>is the Food Self-Reliance for each food</w:t>
+      </w:r>
+      <w:r>
+        <w:rPr>
+          <w:rFonts w:ascii="Times New Roman" w:hAnsi="Times New Roman" w:cs="Times New Roman"/>
+        </w:rPr>
+        <w:t xml:space="preserve"> (percent)</w:t>
+      </w:r>
+      <w:r>
+        <w:rPr>
+          <w:rFonts w:ascii="Times New Roman" w:hAnsi="Times New Roman" w:cs="Times New Roman"/>
+        </w:rPr>
+        <w:t xml:space="preserve">; </w:t>
+      </w:r>
+      <m:oMath>
+        <m:sSub>
+          <m:sSubPr>
+            <m:ctrlPr>
+              <w:rPr>
+                <w:rFonts w:ascii="Cambria Math" w:hAnsi="Cambria Math" w:cs="Times New Roman"/>
+                <w:i/>
+              </w:rPr>
+            </m:ctrlPr>
+          </m:sSubPr>
+          <m:e>
+            <m:r>
+              <w:rPr>
+                <w:rFonts w:ascii="Cambria Math" w:hAnsi="Cambria Math" w:cs="Times New Roman"/>
+              </w:rPr>
+              <m:t>DSC</m:t>
+            </m:r>
+          </m:e>
+          <m:sub>
+            <m:r>
+              <w:rPr>
+                <w:rFonts w:ascii="Cambria Math" w:hAnsi="Cambria Math" w:cs="Times New Roman"/>
+              </w:rPr>
+              <m:t>f</m:t>
+            </m:r>
+          </m:sub>
+        </m:sSub>
+      </m:oMath>
+      <w:r>
+        <w:rPr>
+          <w:rFonts w:ascii="Times New Roman" w:hAnsi="Times New Roman" w:cs="Times New Roman"/>
+        </w:rPr>
+        <w:t>is the Diet and Seasonali</w:t>
+      </w:r>
+      <w:proofErr w:type="spellStart"/>
+      <w:r>
+        <w:rPr>
+          <w:rFonts w:ascii="Times New Roman" w:hAnsi="Times New Roman" w:cs="Times New Roman"/>
+        </w:rPr>
+        <w:t>ty</w:t>
+      </w:r>
+      <w:proofErr w:type="spellEnd"/>
+      <w:r>
+        <w:rPr>
+          <w:rFonts w:ascii="Times New Roman" w:hAnsi="Times New Roman" w:cs="Times New Roman"/>
+        </w:rPr>
+        <w:t xml:space="preserve"> Constraint for each food</w:t>
+      </w:r>
+      <w:r>
+        <w:rPr>
+          <w:rFonts w:ascii="Times New Roman" w:hAnsi="Times New Roman" w:cs="Times New Roman"/>
+        </w:rPr>
+        <w:t xml:space="preserve"> (</w:t>
+      </w:r>
+      <w:proofErr w:type="spellStart"/>
+      <w:r>
+        <w:rPr>
+          <w:rFonts w:ascii="Times New Roman" w:hAnsi="Times New Roman" w:cs="Times New Roman"/>
+        </w:rPr>
+        <w:t>tonnes</w:t>
+      </w:r>
+      <w:proofErr w:type="spellEnd"/>
+      <w:r>
+        <w:rPr>
+          <w:rFonts w:ascii="Times New Roman" w:hAnsi="Times New Roman" w:cs="Times New Roman"/>
+        </w:rPr>
+        <w:t xml:space="preserve">); </w:t>
+      </w:r>
+      <m:oMath>
+        <m:sSub>
+          <m:sSubPr>
+            <m:ctrlPr>
+              <w:rPr>
+                <w:rFonts w:ascii="Cambria Math" w:hAnsi="Cambria Math" w:cs="Times New Roman"/>
+                <w:i/>
+              </w:rPr>
+            </m:ctrlPr>
+          </m:sSubPr>
+          <m:e>
+            <m:r>
+              <w:rPr>
+                <w:rFonts w:ascii="Cambria Math" w:hAnsi="Cambria Math" w:cs="Times New Roman"/>
+              </w:rPr>
+              <m:t>TY</m:t>
+            </m:r>
+          </m:e>
+          <m:sub>
+            <m:r>
+              <w:rPr>
+                <w:rFonts w:ascii="Cambria Math" w:hAnsi="Cambria Math" w:cs="Times New Roman"/>
+              </w:rPr>
+              <m:t>rc</m:t>
+            </m:r>
+          </m:sub>
+        </m:sSub>
+        <m:r>
+          <w:rPr>
+            <w:rFonts w:ascii="Cambria Math" w:hAnsi="Cambria Math" w:cs="Times New Roman"/>
+          </w:rPr>
+          <m:t xml:space="preserve"> </m:t>
+        </m:r>
+      </m:oMath>
+      <w:r>
+        <w:rPr>
+          <w:rFonts w:ascii="Times New Roman" w:hAnsi="Times New Roman" w:cs="Times New Roman"/>
+        </w:rPr>
+        <w:t>is the Production of food in Southwest BC (</w:t>
+      </w:r>
+      <w:proofErr w:type="spellStart"/>
+      <w:r>
+        <w:rPr>
+          <w:rFonts w:ascii="Times New Roman" w:hAnsi="Times New Roman" w:cs="Times New Roman"/>
+        </w:rPr>
+        <w:t>tonnes</w:t>
+      </w:r>
+      <w:proofErr w:type="spellEnd"/>
+      <w:r>
+        <w:rPr>
+          <w:rFonts w:ascii="Times New Roman" w:hAnsi="Times New Roman" w:cs="Times New Roman"/>
+        </w:rPr>
+        <w:t>)</w:t>
+      </w:r>
+      <w:r>
+        <w:rPr>
+          <w:rFonts w:ascii="Times New Roman" w:hAnsi="Times New Roman" w:cs="Times New Roman"/>
+        </w:rPr>
+        <w:t>;</w:t>
+      </w:r>
+      <m:oMath>
+        <m:r>
+          <w:rPr>
+            <w:rFonts w:ascii="Cambria Math" w:hAnsi="Cambria Math" w:cs="Times New Roman"/>
+          </w:rPr>
+          <m:t xml:space="preserve"> </m:t>
+        </m:r>
+        <m:sSub>
+          <m:sSubPr>
+            <m:ctrlPr>
+              <w:rPr>
+                <w:rFonts w:ascii="Cambria Math" w:hAnsi="Cambria Math" w:cs="Times New Roman"/>
+                <w:i/>
+              </w:rPr>
+            </m:ctrlPr>
+          </m:sSubPr>
+          <m:e>
+            <m:r>
+              <w:rPr>
+                <w:rFonts w:ascii="Cambria Math" w:hAnsi="Cambria Math" w:cs="Times New Roman"/>
+              </w:rPr>
+              <m:t>N</m:t>
+            </m:r>
+          </m:e>
+          <m:sub>
+            <m:r>
+              <w:rPr>
+                <w:rFonts w:ascii="Cambria Math" w:hAnsi="Cambria Math" w:cs="Times New Roman"/>
+              </w:rPr>
+              <m:t>f</m:t>
+            </m:r>
+          </m:sub>
+        </m:sSub>
+      </m:oMath>
+      <w:r>
+        <w:rPr>
+          <w:rFonts w:ascii="Times New Roman" w:hAnsi="Times New Roman" w:cs="Times New Roman"/>
+        </w:rPr>
+        <w:t xml:space="preserve"> is Food Need for each food</w:t>
+      </w:r>
+      <w:r>
+        <w:rPr>
+          <w:rFonts w:ascii="Times New Roman" w:hAnsi="Times New Roman" w:cs="Times New Roman"/>
+        </w:rPr>
+        <w:t xml:space="preserve"> (</w:t>
+      </w:r>
+      <w:proofErr w:type="spellStart"/>
+      <w:r>
+        <w:rPr>
+          <w:rFonts w:ascii="Times New Roman" w:hAnsi="Times New Roman" w:cs="Times New Roman"/>
+        </w:rPr>
+        <w:t>tonnes</w:t>
+      </w:r>
+      <w:proofErr w:type="spellEnd"/>
+      <w:r>
+        <w:rPr>
+          <w:rFonts w:ascii="Times New Roman" w:hAnsi="Times New Roman" w:cs="Times New Roman"/>
+        </w:rPr>
+        <w:t>).</w:t>
+      </w:r>
+    </w:p>
+    <w:p>
+      <w:pPr>
+        <w:rPr>
+          <w:rFonts w:ascii="Times New Roman" w:hAnsi="Times New Roman" w:cs="Times New Roman"/>
+          <w:i/>
+        </w:rPr>
+      </w:pPr>
+    </w:p>
+    <w:p>
+      <w:pPr>
+        <w:rPr>
+          <w:rFonts w:ascii="Times New Roman" w:hAnsi="Times New Roman" w:cs="Times New Roman"/>
+          <w:i/>
+        </w:rPr>
+      </w:pPr>
+      <w:r>
+        <w:rPr>
+          <w:rFonts w:ascii="Times New Roman" w:hAnsi="Times New Roman" w:cs="Times New Roman"/>
+          <w:i/>
+        </w:rPr>
+        <w:t>Equation 15</w:t>
+      </w:r>
+    </w:p>
+    <w:p>
+      <w:pPr>
+        <w:rPr>
+          <w:rFonts w:ascii="Times New Roman" w:hAnsi="Times New Roman" w:cs="Times New Roman"/>
+        </w:rPr>
+      </w:pPr>
+      <m:oMathPara>
+        <m:oMath>
+          <m:sSub>
+            <m:sSubPr>
+              <m:ctrlPr>
+                <w:rPr>
+                  <w:rFonts w:ascii="Cambria Math" w:hAnsi="Cambria Math" w:cs="Times New Roman"/>
+                  <w:i/>
+                </w:rPr>
+              </m:ctrlPr>
+            </m:sSubPr>
+            <m:e>
+              <m:r>
+                <w:rPr>
+                  <w:rFonts w:ascii="Cambria Math" w:hAnsi="Cambria Math" w:cs="Times New Roman"/>
+                </w:rPr>
+                <m:t>SR</m:t>
+              </m:r>
+            </m:e>
+            <m:sub>
+              <m:r>
+                <w:rPr>
+                  <w:rFonts w:ascii="Cambria Math" w:hAnsi="Cambria Math" w:cs="Times New Roman"/>
+                </w:rPr>
+                <m:t>g</m:t>
+              </m:r>
+            </m:sub>
+          </m:sSub>
+          <m:r>
+            <w:rPr>
+              <w:rFonts w:ascii="Cambria Math" w:hAnsi="Cambria Math" w:cs="Times New Roman"/>
+            </w:rPr>
+            <m:t xml:space="preserve">= </m:t>
+          </m:r>
+          <m:f>
+            <m:fPr>
+              <m:ctrlPr>
+                <w:rPr>
+                  <w:rFonts w:ascii="Cambria Math" w:hAnsi="Cambria Math" w:cs="Times New Roman"/>
+                  <w:i/>
+                </w:rPr>
+              </m:ctrlPr>
+            </m:fPr>
+            <m:num>
+              <m:nary>
+                <m:naryPr>
+                  <m:chr m:val="∑"/>
+                  <m:limLoc m:val="subSup"/>
+                  <m:supHide m:val="1"/>
+                  <m:ctrlPr>
+                    <w:rPr>
+                      <w:rFonts w:ascii="Cambria Math" w:hAnsi="Cambria Math" w:cs="Times New Roman"/>
+                    </w:rPr>
+                  </m:ctrlPr>
+                </m:naryPr>
+                <m:sub>
+                  <m:r>
+                    <w:rPr>
+                      <w:rFonts w:ascii="Cambria Math" w:hAnsi="Cambria Math" w:cs="Times New Roman"/>
+                    </w:rPr>
+                    <m:t>all fϵg</m:t>
+                  </m:r>
+                </m:sub>
+                <m:sup/>
+                <m:e>
+                  <m:r>
+                    <m:rPr>
+                      <m:sty m:val="p"/>
+                    </m:rPr>
+                    <w:rPr>
+                      <w:rFonts w:ascii="Cambria Math" w:hAnsi="Cambria Math" w:cs="Times New Roman"/>
+                    </w:rPr>
+                    <m:t>min⁡</m:t>
+                  </m:r>
+                  <m:r>
+                    <w:rPr>
+                      <w:rFonts w:ascii="Cambria Math" w:hAnsi="Cambria Math" w:cs="Times New Roman"/>
+                    </w:rPr>
+                    <m:t>(</m:t>
+                  </m:r>
+                  <m:sSub>
+                    <m:sSubPr>
+                      <m:ctrlPr>
+                        <w:rPr>
+                          <w:rFonts w:ascii="Cambria Math" w:hAnsi="Cambria Math" w:cs="Times New Roman"/>
+                          <w:i/>
+                        </w:rPr>
+                      </m:ctrlPr>
+                    </m:sSubPr>
+                    <m:e>
+                      <m:r>
+                        <w:rPr>
+                          <w:rFonts w:ascii="Cambria Math" w:hAnsi="Cambria Math" w:cs="Times New Roman"/>
+                        </w:rPr>
+                        <m:t>DSC</m:t>
+                      </m:r>
+                    </m:e>
+                    <m:sub>
+                      <m:r>
+                        <w:rPr>
+                          <w:rFonts w:ascii="Cambria Math" w:hAnsi="Cambria Math" w:cs="Times New Roman"/>
+                        </w:rPr>
+                        <m:t>f</m:t>
+                      </m:r>
+                    </m:sub>
+                  </m:sSub>
+                  <m:r>
+                    <w:rPr>
+                      <w:rFonts w:ascii="Cambria Math" w:hAnsi="Cambria Math" w:cs="Times New Roman"/>
+                    </w:rPr>
+                    <m:t>,</m:t>
+                  </m:r>
+                  <m:sSub>
+                    <m:sSubPr>
+                      <m:ctrlPr>
+                        <w:rPr>
+                          <w:rFonts w:ascii="Cambria Math" w:hAnsi="Cambria Math" w:cs="Times New Roman"/>
+                          <w:i/>
+                        </w:rPr>
+                      </m:ctrlPr>
+                    </m:sSubPr>
+                    <m:e>
+                      <m:r>
+                        <w:rPr>
+                          <w:rFonts w:ascii="Cambria Math" w:hAnsi="Cambria Math" w:cs="Times New Roman"/>
+                        </w:rPr>
+                        <m:t>TY</m:t>
+                      </m:r>
+                    </m:e>
+                    <m:sub>
+                      <m:r>
+                        <w:rPr>
+                          <w:rFonts w:ascii="Cambria Math" w:hAnsi="Cambria Math" w:cs="Times New Roman"/>
+                        </w:rPr>
+                        <m:t>rc</m:t>
+                      </m:r>
+                    </m:sub>
+                  </m:sSub>
+                  <m:r>
+                    <w:rPr>
+                      <w:rFonts w:ascii="Cambria Math" w:hAnsi="Cambria Math" w:cs="Times New Roman"/>
+                    </w:rPr>
+                    <m:t>)</m:t>
+                  </m:r>
+                </m:e>
+              </m:nary>
+            </m:num>
+            <m:den>
+              <m:nary>
+                <m:naryPr>
+                  <m:chr m:val="∑"/>
+                  <m:limLoc m:val="subSup"/>
+                  <m:supHide m:val="1"/>
+                  <m:ctrlPr>
+                    <w:rPr>
+                      <w:rFonts w:ascii="Cambria Math" w:hAnsi="Cambria Math" w:cs="Times New Roman"/>
+                    </w:rPr>
+                  </m:ctrlPr>
+                </m:naryPr>
+                <m:sub>
+                  <m:r>
+                    <w:rPr>
+                      <w:rFonts w:ascii="Cambria Math" w:hAnsi="Cambria Math" w:cs="Times New Roman"/>
+                    </w:rPr>
+                    <m:t>all fϵg</m:t>
+                  </m:r>
+                </m:sub>
+                <m:sup/>
+                <m:e>
+                  <m:sSub>
+                    <m:sSubPr>
+                      <m:ctrlPr>
+                        <w:rPr>
+                          <w:rFonts w:ascii="Cambria Math" w:hAnsi="Cambria Math" w:cs="Times New Roman"/>
+                          <w:i/>
+                        </w:rPr>
+                      </m:ctrlPr>
+                    </m:sSubPr>
+                    <m:e>
+                      <m:r>
+                        <w:rPr>
+                          <w:rFonts w:ascii="Cambria Math" w:hAnsi="Cambria Math" w:cs="Times New Roman"/>
+                        </w:rPr>
+                        <m:t>N</m:t>
+                      </m:r>
+                    </m:e>
+                    <m:sub>
+                      <m:r>
+                        <w:rPr>
+                          <w:rFonts w:ascii="Cambria Math" w:hAnsi="Cambria Math" w:cs="Times New Roman"/>
+                        </w:rPr>
+                        <m:t>f</m:t>
+                      </m:r>
+                    </m:sub>
+                  </m:sSub>
+                </m:e>
+              </m:nary>
+            </m:den>
+          </m:f>
+          <m:r>
+            <w:rPr>
+              <w:rFonts w:ascii="Cambria Math" w:hAnsi="Cambria Math" w:cs="Times New Roman"/>
+            </w:rPr>
+            <m:t>× 100%</m:t>
+          </m:r>
+        </m:oMath>
+      </m:oMathPara>
+    </w:p>
+    <w:p>
+      <w:pPr>
+        <w:rPr>
+          <w:rFonts w:ascii="Cambria Math" w:hAnsi="Cambria Math" w:cs="Cambria Math"/>
+          <w:color w:val="000000"/>
+          <w:position w:val="-16"/>
+          <w:sz w:val="29"/>
+          <w:szCs w:val="29"/>
+        </w:rPr>
+      </w:pPr>
+    </w:p>
+    <w:p>
+      <w:pPr>
+        <w:rPr>
+          <w:rFonts w:ascii="Times New Roman" w:hAnsi="Times New Roman" w:cs="Times New Roman"/>
+        </w:rPr>
+      </w:pPr>
+      <w:r>
+        <w:rPr>
+          <w:rFonts w:ascii="Times New Roman" w:hAnsi="Times New Roman" w:cs="Times New Roman"/>
+        </w:rPr>
+        <w:t xml:space="preserve">Where </w:t>
+      </w:r>
+      <m:oMath>
+        <m:sSub>
+          <m:sSubPr>
+            <m:ctrlPr>
+              <w:rPr>
+                <w:rFonts w:ascii="Cambria Math" w:hAnsi="Cambria Math" w:cs="Times New Roman"/>
+                <w:i/>
+              </w:rPr>
+            </m:ctrlPr>
+          </m:sSubPr>
+          <m:e>
+            <m:r>
+              <w:rPr>
+                <w:rFonts w:ascii="Cambria Math" w:hAnsi="Cambria Math" w:cs="Times New Roman"/>
+              </w:rPr>
+              <m:t>SR</m:t>
+            </m:r>
+          </m:e>
+          <m:sub>
+            <m:r>
+              <w:rPr>
+                <w:rFonts w:ascii="Cambria Math" w:hAnsi="Cambria Math" w:cs="Times New Roman"/>
+              </w:rPr>
+              <m:t>f</m:t>
+            </m:r>
+          </m:sub>
+        </m:sSub>
+        <m:r>
+          <w:rPr>
+            <w:rFonts w:ascii="Cambria Math" w:hAnsi="Cambria Math" w:cs="Times New Roman"/>
+          </w:rPr>
+          <m:t xml:space="preserve"> </m:t>
+        </m:r>
+      </m:oMath>
+      <w:r>
+        <w:rPr>
+          <w:rFonts w:ascii="Times New Roman" w:hAnsi="Times New Roman" w:cs="Times New Roman"/>
+        </w:rPr>
+        <w:t xml:space="preserve">is the Food Self-Reliance for each food </w:t>
+      </w:r>
+      <w:proofErr w:type="gramStart"/>
+      <w:r>
+        <w:rPr>
+          <w:rFonts w:ascii="Times New Roman" w:hAnsi="Times New Roman" w:cs="Times New Roman"/>
+        </w:rPr>
+        <w:t>group</w:t>
+      </w:r>
+      <w:r>
+        <w:rPr>
+          <w:rFonts w:ascii="Times New Roman" w:hAnsi="Times New Roman" w:cs="Times New Roman"/>
+        </w:rPr>
+        <w:t>(</w:t>
+      </w:r>
+      <w:proofErr w:type="gramEnd"/>
+      <w:r>
+        <w:rPr>
+          <w:rFonts w:ascii="Times New Roman" w:hAnsi="Times New Roman" w:cs="Times New Roman"/>
+        </w:rPr>
+        <w:t xml:space="preserve">percent); </w:t>
+      </w:r>
+      <m:oMath>
+        <m:sSub>
+          <m:sSubPr>
+            <m:ctrlPr>
+              <w:rPr>
+                <w:rFonts w:ascii="Cambria Math" w:hAnsi="Cambria Math" w:cs="Times New Roman"/>
+                <w:i/>
+              </w:rPr>
+            </m:ctrlPr>
+          </m:sSubPr>
+          <m:e>
+            <m:r>
+              <w:rPr>
+                <w:rFonts w:ascii="Cambria Math" w:hAnsi="Cambria Math" w:cs="Times New Roman"/>
+              </w:rPr>
+              <m:t>DSC</m:t>
+            </m:r>
+          </m:e>
+          <m:sub>
+            <m:r>
+              <w:rPr>
+                <w:rFonts w:ascii="Cambria Math" w:hAnsi="Cambria Math" w:cs="Times New Roman"/>
+              </w:rPr>
+              <m:t>f</m:t>
+            </m:r>
+          </m:sub>
+        </m:sSub>
+      </m:oMath>
+      <w:r>
+        <w:rPr>
+          <w:rFonts w:ascii="Times New Roman" w:hAnsi="Times New Roman" w:cs="Times New Roman"/>
+        </w:rPr>
+        <w:t>is the Diet and Seasonali</w:t>
+      </w:r>
+      <w:proofErr w:type="spellStart"/>
+      <w:r>
+        <w:rPr>
+          <w:rFonts w:ascii="Times New Roman" w:hAnsi="Times New Roman" w:cs="Times New Roman"/>
+        </w:rPr>
+        <w:t>ty</w:t>
+      </w:r>
+      <w:proofErr w:type="spellEnd"/>
+      <w:r>
+        <w:rPr>
+          <w:rFonts w:ascii="Times New Roman" w:hAnsi="Times New Roman" w:cs="Times New Roman"/>
+        </w:rPr>
+        <w:t xml:space="preserve"> Constraint for each food </w:t>
+      </w:r>
+      <w:r>
+        <w:rPr>
+          <w:rFonts w:ascii="Times New Roman" w:hAnsi="Times New Roman" w:cs="Times New Roman"/>
+        </w:rPr>
+        <w:t xml:space="preserve">group </w:t>
+      </w:r>
+      <w:r>
+        <w:rPr>
+          <w:rFonts w:ascii="Times New Roman" w:hAnsi="Times New Roman" w:cs="Times New Roman"/>
+        </w:rPr>
+        <w:t>(</w:t>
+      </w:r>
+      <w:proofErr w:type="spellStart"/>
+      <w:r>
+        <w:rPr>
+          <w:rFonts w:ascii="Times New Roman" w:hAnsi="Times New Roman" w:cs="Times New Roman"/>
+        </w:rPr>
+        <w:t>tonnes</w:t>
+      </w:r>
+      <w:proofErr w:type="spellEnd"/>
+      <w:r>
+        <w:rPr>
+          <w:rFonts w:ascii="Times New Roman" w:hAnsi="Times New Roman" w:cs="Times New Roman"/>
+        </w:rPr>
+        <w:t xml:space="preserve">); </w:t>
+      </w:r>
+      <m:oMath>
+        <m:sSub>
+          <m:sSubPr>
+            <m:ctrlPr>
+              <w:rPr>
+                <w:rFonts w:ascii="Cambria Math" w:hAnsi="Cambria Math" w:cs="Times New Roman"/>
+                <w:i/>
+              </w:rPr>
+            </m:ctrlPr>
+          </m:sSubPr>
+          <m:e>
+            <m:r>
+              <w:rPr>
+                <w:rFonts w:ascii="Cambria Math" w:hAnsi="Cambria Math" w:cs="Times New Roman"/>
+              </w:rPr>
+              <m:t>TY</m:t>
+            </m:r>
+          </m:e>
+          <m:sub>
+            <m:r>
+              <w:rPr>
+                <w:rFonts w:ascii="Cambria Math" w:hAnsi="Cambria Math" w:cs="Times New Roman"/>
+              </w:rPr>
+              <m:t>rc</m:t>
+            </m:r>
+          </m:sub>
+        </m:sSub>
+        <m:r>
+          <w:rPr>
+            <w:rFonts w:ascii="Cambria Math" w:hAnsi="Cambria Math" w:cs="Times New Roman"/>
+          </w:rPr>
+          <m:t xml:space="preserve"> </m:t>
+        </m:r>
+      </m:oMath>
+      <w:r>
+        <w:rPr>
+          <w:rFonts w:ascii="Times New Roman" w:hAnsi="Times New Roman" w:cs="Times New Roman"/>
+        </w:rPr>
+        <w:t xml:space="preserve">is the Production of food in Southwest BC </w:t>
+      </w:r>
+      <w:r>
+        <w:rPr>
+          <w:rFonts w:ascii="Times New Roman" w:hAnsi="Times New Roman" w:cs="Times New Roman"/>
+        </w:rPr>
+        <w:t xml:space="preserve">by food group </w:t>
+      </w:r>
+      <w:r>
+        <w:rPr>
+          <w:rFonts w:ascii="Times New Roman" w:hAnsi="Times New Roman" w:cs="Times New Roman"/>
+        </w:rPr>
+        <w:t>(</w:t>
+      </w:r>
+      <w:proofErr w:type="spellStart"/>
+      <w:r>
+        <w:rPr>
+          <w:rFonts w:ascii="Times New Roman" w:hAnsi="Times New Roman" w:cs="Times New Roman"/>
+        </w:rPr>
+        <w:t>tonnes</w:t>
+      </w:r>
+      <w:proofErr w:type="spellEnd"/>
+      <w:r>
+        <w:rPr>
+          <w:rFonts w:ascii="Times New Roman" w:hAnsi="Times New Roman" w:cs="Times New Roman"/>
+        </w:rPr>
+        <w:t>);</w:t>
+      </w:r>
+      <m:oMath>
+        <m:r>
+          <w:rPr>
+            <w:rFonts w:ascii="Cambria Math" w:hAnsi="Cambria Math" w:cs="Times New Roman"/>
+          </w:rPr>
+          <m:t xml:space="preserve"> </m:t>
+        </m:r>
+        <m:sSub>
+          <m:sSubPr>
+            <m:ctrlPr>
+              <w:rPr>
+                <w:rFonts w:ascii="Cambria Math" w:hAnsi="Cambria Math" w:cs="Times New Roman"/>
+                <w:i/>
+              </w:rPr>
+            </m:ctrlPr>
+          </m:sSubPr>
+          <m:e>
+            <m:r>
+              <w:rPr>
+                <w:rFonts w:ascii="Cambria Math" w:hAnsi="Cambria Math" w:cs="Times New Roman"/>
+              </w:rPr>
+              <m:t>N</m:t>
+            </m:r>
+          </m:e>
+          <m:sub>
+            <m:r>
+              <w:rPr>
+                <w:rFonts w:ascii="Cambria Math" w:hAnsi="Cambria Math" w:cs="Times New Roman"/>
+              </w:rPr>
+              <m:t>f</m:t>
+            </m:r>
+          </m:sub>
+        </m:sSub>
+      </m:oMath>
+      <w:r>
+        <w:rPr>
+          <w:rFonts w:ascii="Times New Roman" w:hAnsi="Times New Roman" w:cs="Times New Roman"/>
+        </w:rPr>
+        <w:t xml:space="preserve"> is Food Need for each food</w:t>
+      </w:r>
+      <w:r>
+        <w:rPr>
+          <w:rFonts w:ascii="Times New Roman" w:hAnsi="Times New Roman" w:cs="Times New Roman"/>
+        </w:rPr>
+        <w:t xml:space="preserve"> group</w:t>
+      </w:r>
+      <w:r>
+        <w:rPr>
+          <w:rFonts w:ascii="Times New Roman" w:hAnsi="Times New Roman" w:cs="Times New Roman"/>
+        </w:rPr>
+        <w:t xml:space="preserve"> (</w:t>
+      </w:r>
+      <w:proofErr w:type="spellStart"/>
+      <w:r>
+        <w:rPr>
+          <w:rFonts w:ascii="Times New Roman" w:hAnsi="Times New Roman" w:cs="Times New Roman"/>
+        </w:rPr>
+        <w:t>tonnes</w:t>
+      </w:r>
+      <w:proofErr w:type="spellEnd"/>
+      <w:r>
+        <w:rPr>
+          <w:rFonts w:ascii="Times New Roman" w:hAnsi="Times New Roman" w:cs="Times New Roman"/>
+        </w:rPr>
+        <w:t>).</w:t>
+      </w:r>
+    </w:p>
+    <w:p>
+      <w:pPr>
+        <w:rPr>
+          <w:rFonts w:ascii="Times New Roman" w:hAnsi="Times New Roman" w:cs="Times New Roman"/>
+          <w:i/>
+        </w:rPr>
+      </w:pPr>
+    </w:p>
+    <w:p>
+      <w:pPr>
+        <w:rPr>
+          <w:rFonts w:ascii="Times New Roman" w:hAnsi="Times New Roman" w:cs="Times New Roman"/>
+          <w:i/>
+        </w:rPr>
+      </w:pPr>
+      <w:r>
+        <w:rPr>
+          <w:rFonts w:ascii="Times New Roman" w:hAnsi="Times New Roman" w:cs="Times New Roman"/>
+          <w:i/>
+        </w:rPr>
+        <w:t>Equation 16</w:t>
+      </w:r>
+    </w:p>
+    <w:p>
+      <w:pPr>
+        <w:rPr>
+          <w:rFonts w:ascii="Times New Roman" w:hAnsi="Times New Roman" w:cs="Times New Roman"/>
+        </w:rPr>
+      </w:pPr>
+      <m:oMathPara>
+        <m:oMath>
+          <m:r>
+            <w:rPr>
+              <w:rFonts w:ascii="Cambria Math" w:hAnsi="Cambria Math" w:cs="Times New Roman"/>
+            </w:rPr>
+            <m:t>SR</m:t>
+          </m:r>
+          <m:r>
+            <w:rPr>
+              <w:rFonts w:ascii="Cambria Math" w:hAnsi="Cambria Math" w:cs="Times New Roman"/>
+            </w:rPr>
+            <m:t xml:space="preserve">= </m:t>
+          </m:r>
+          <m:f>
+            <m:fPr>
+              <m:ctrlPr>
+                <w:rPr>
+                  <w:rFonts w:ascii="Cambria Math" w:hAnsi="Cambria Math" w:cs="Times New Roman"/>
+                  <w:i/>
+                </w:rPr>
+              </m:ctrlPr>
+            </m:fPr>
+            <m:num>
+              <m:nary>
+                <m:naryPr>
+                  <m:chr m:val="∑"/>
+                  <m:limLoc m:val="subSup"/>
+                  <m:supHide m:val="1"/>
+                  <m:ctrlPr>
+                    <w:rPr>
+                      <w:rFonts w:ascii="Cambria Math" w:hAnsi="Cambria Math" w:cs="Times New Roman"/>
+                    </w:rPr>
+                  </m:ctrlPr>
+                </m:naryPr>
+                <m:sub>
+                  <m:r>
+                    <w:rPr>
+                      <w:rFonts w:ascii="Cambria Math" w:hAnsi="Cambria Math" w:cs="Times New Roman"/>
+                    </w:rPr>
+                    <m:t>all f</m:t>
+                  </m:r>
+                </m:sub>
+                <m:sup/>
+                <m:e>
+                  <m:r>
+                    <m:rPr>
+                      <m:sty m:val="p"/>
+                    </m:rPr>
+                    <w:rPr>
+                      <w:rFonts w:ascii="Cambria Math" w:hAnsi="Cambria Math" w:cs="Times New Roman"/>
+                    </w:rPr>
+                    <m:t>min⁡</m:t>
+                  </m:r>
+                  <m:r>
+                    <w:rPr>
+                      <w:rFonts w:ascii="Cambria Math" w:hAnsi="Cambria Math" w:cs="Times New Roman"/>
+                    </w:rPr>
+                    <m:t>(</m:t>
+                  </m:r>
+                  <m:sSub>
+                    <m:sSubPr>
+                      <m:ctrlPr>
+                        <w:rPr>
+                          <w:rFonts w:ascii="Cambria Math" w:hAnsi="Cambria Math" w:cs="Times New Roman"/>
+                          <w:i/>
+                        </w:rPr>
+                      </m:ctrlPr>
+                    </m:sSubPr>
+                    <m:e>
+                      <m:r>
+                        <w:rPr>
+                          <w:rFonts w:ascii="Cambria Math" w:hAnsi="Cambria Math" w:cs="Times New Roman"/>
+                        </w:rPr>
+                        <m:t>DSC</m:t>
+                      </m:r>
+                    </m:e>
+                    <m:sub>
+                      <m:r>
+                        <w:rPr>
+                          <w:rFonts w:ascii="Cambria Math" w:hAnsi="Cambria Math" w:cs="Times New Roman"/>
+                        </w:rPr>
+                        <m:t>f</m:t>
+                      </m:r>
+                    </m:sub>
+                  </m:sSub>
+                  <m:r>
+                    <w:rPr>
+                      <w:rFonts w:ascii="Cambria Math" w:hAnsi="Cambria Math" w:cs="Times New Roman"/>
+                    </w:rPr>
+                    <m:t>,</m:t>
+                  </m:r>
+                  <m:sSub>
+                    <m:sSubPr>
+                      <m:ctrlPr>
+                        <w:rPr>
+                          <w:rFonts w:ascii="Cambria Math" w:hAnsi="Cambria Math" w:cs="Times New Roman"/>
+                          <w:i/>
+                        </w:rPr>
+                      </m:ctrlPr>
+                    </m:sSubPr>
+                    <m:e>
+                      <m:r>
+                        <w:rPr>
+                          <w:rFonts w:ascii="Cambria Math" w:hAnsi="Cambria Math" w:cs="Times New Roman"/>
+                        </w:rPr>
+                        <m:t>TY</m:t>
+                      </m:r>
+                    </m:e>
+                    <m:sub>
+                      <m:r>
+                        <w:rPr>
+                          <w:rFonts w:ascii="Cambria Math" w:hAnsi="Cambria Math" w:cs="Times New Roman"/>
+                        </w:rPr>
+                        <m:t>rc</m:t>
+                      </m:r>
+                    </m:sub>
+                  </m:sSub>
+                  <m:r>
+                    <w:rPr>
+                      <w:rFonts w:ascii="Cambria Math" w:hAnsi="Cambria Math" w:cs="Times New Roman"/>
+                    </w:rPr>
+                    <m:t>)</m:t>
+                  </m:r>
+                </m:e>
+              </m:nary>
+            </m:num>
+            <m:den>
+              <m:nary>
+                <m:naryPr>
+                  <m:chr m:val="∑"/>
+                  <m:limLoc m:val="subSup"/>
+                  <m:supHide m:val="1"/>
+                  <m:ctrlPr>
+                    <w:rPr>
+                      <w:rFonts w:ascii="Cambria Math" w:hAnsi="Cambria Math" w:cs="Times New Roman"/>
+                    </w:rPr>
+                  </m:ctrlPr>
+                </m:naryPr>
+                <m:sub>
+                  <m:r>
+                    <w:rPr>
+                      <w:rFonts w:ascii="Cambria Math" w:hAnsi="Cambria Math" w:cs="Times New Roman"/>
+                    </w:rPr>
+                    <m:t xml:space="preserve">all </m:t>
+                  </m:r>
+                  <m:r>
+                    <w:rPr>
+                      <w:rFonts w:ascii="Cambria Math" w:hAnsi="Cambria Math" w:cs="Times New Roman"/>
+                    </w:rPr>
+                    <m:t>f</m:t>
+                  </m:r>
+                </m:sub>
+                <m:sup/>
+                <m:e>
+                  <m:sSub>
+                    <m:sSubPr>
+                      <m:ctrlPr>
+                        <w:rPr>
+                          <w:rFonts w:ascii="Cambria Math" w:hAnsi="Cambria Math" w:cs="Times New Roman"/>
+                          <w:i/>
+                        </w:rPr>
+                      </m:ctrlPr>
+                    </m:sSubPr>
+                    <m:e>
+                      <m:r>
+                        <w:rPr>
+                          <w:rFonts w:ascii="Cambria Math" w:hAnsi="Cambria Math" w:cs="Times New Roman"/>
+                        </w:rPr>
+                        <m:t>N</m:t>
+                      </m:r>
+                    </m:e>
+                    <m:sub>
+                      <m:r>
+                        <w:rPr>
+                          <w:rFonts w:ascii="Cambria Math" w:hAnsi="Cambria Math" w:cs="Times New Roman"/>
+                        </w:rPr>
+                        <m:t>f</m:t>
+                      </m:r>
+                    </m:sub>
+                  </m:sSub>
+                </m:e>
+              </m:nary>
+            </m:den>
+          </m:f>
+          <m:r>
+            <w:rPr>
+              <w:rFonts w:ascii="Cambria Math" w:hAnsi="Cambria Math" w:cs="Times New Roman"/>
+            </w:rPr>
+            <m:t>× 100%</m:t>
+          </m:r>
+        </m:oMath>
+      </m:oMathPara>
+    </w:p>
+    <w:p>
+      <w:pPr>
+        <w:rPr>
+          <w:rFonts w:ascii="Cambria Math" w:hAnsi="Cambria Math" w:cs="Cambria Math"/>
+          <w:color w:val="000000"/>
+          <w:position w:val="-16"/>
+          <w:sz w:val="29"/>
+          <w:szCs w:val="29"/>
+        </w:rPr>
+      </w:pPr>
+    </w:p>
+    <w:p>
+      <w:pPr>
+        <w:rPr>
+          <w:rFonts w:ascii="Times New Roman" w:hAnsi="Times New Roman" w:cs="Times New Roman"/>
+        </w:rPr>
+      </w:pPr>
+      <w:r>
+        <w:rPr>
+          <w:rFonts w:ascii="Times New Roman" w:hAnsi="Times New Roman" w:cs="Times New Roman"/>
+        </w:rPr>
+        <w:t xml:space="preserve">Where </w:t>
+      </w:r>
+      <m:oMath>
+        <m:sSub>
+          <m:sSubPr>
+            <m:ctrlPr>
+              <w:rPr>
+                <w:rFonts w:ascii="Cambria Math" w:hAnsi="Cambria Math" w:cs="Times New Roman"/>
+                <w:i/>
+              </w:rPr>
+            </m:ctrlPr>
+          </m:sSubPr>
+          <m:e>
+            <m:r>
+              <w:rPr>
+                <w:rFonts w:ascii="Cambria Math" w:hAnsi="Cambria Math" w:cs="Times New Roman"/>
+              </w:rPr>
+              <m:t>SR</m:t>
+            </m:r>
+          </m:e>
+          <m:sub>
+            <m:r>
+              <w:rPr>
+                <w:rFonts w:ascii="Cambria Math" w:hAnsi="Cambria Math" w:cs="Times New Roman"/>
+              </w:rPr>
+              <m:t>f</m:t>
+            </m:r>
+          </m:sub>
+        </m:sSub>
+        <m:r>
+          <w:rPr>
+            <w:rFonts w:ascii="Cambria Math" w:hAnsi="Cambria Math" w:cs="Times New Roman"/>
+          </w:rPr>
+          <m:t xml:space="preserve"> </m:t>
+        </m:r>
+      </m:oMath>
+      <w:r>
+        <w:rPr>
+          <w:rFonts w:ascii="Times New Roman" w:hAnsi="Times New Roman" w:cs="Times New Roman"/>
+        </w:rPr>
+        <w:t xml:space="preserve">is the </w:t>
+      </w:r>
+      <w:r>
+        <w:rPr>
+          <w:rFonts w:ascii="Times New Roman" w:hAnsi="Times New Roman" w:cs="Times New Roman"/>
+        </w:rPr>
+        <w:t xml:space="preserve">total </w:t>
+      </w:r>
+      <w:r>
+        <w:rPr>
+          <w:rFonts w:ascii="Times New Roman" w:hAnsi="Times New Roman" w:cs="Times New Roman"/>
+        </w:rPr>
+        <w:t xml:space="preserve">Food Self-Reliance (percent); </w:t>
+      </w:r>
+      <m:oMath>
+        <m:sSub>
+          <m:sSubPr>
+            <m:ctrlPr>
+              <w:rPr>
+                <w:rFonts w:ascii="Cambria Math" w:hAnsi="Cambria Math" w:cs="Times New Roman"/>
+                <w:i/>
+              </w:rPr>
+            </m:ctrlPr>
+          </m:sSubPr>
+          <m:e>
+            <m:r>
+              <w:rPr>
+                <w:rFonts w:ascii="Cambria Math" w:hAnsi="Cambria Math" w:cs="Times New Roman"/>
+              </w:rPr>
+              <m:t>DSC</m:t>
+            </m:r>
+          </m:e>
+          <m:sub>
+            <m:r>
+              <w:rPr>
+                <w:rFonts w:ascii="Cambria Math" w:hAnsi="Cambria Math" w:cs="Times New Roman"/>
+              </w:rPr>
+              <m:t>f</m:t>
+            </m:r>
+          </m:sub>
+        </m:sSub>
+      </m:oMath>
+      <w:r>
+        <w:rPr>
+          <w:rFonts w:ascii="Times New Roman" w:hAnsi="Times New Roman" w:cs="Times New Roman"/>
+        </w:rPr>
+        <w:t>is the Diet and Seasonali</w:t>
+      </w:r>
+      <w:proofErr w:type="spellStart"/>
+      <w:r>
+        <w:rPr>
+          <w:rFonts w:ascii="Times New Roman" w:hAnsi="Times New Roman" w:cs="Times New Roman"/>
+        </w:rPr>
+        <w:t>ty</w:t>
+      </w:r>
+      <w:proofErr w:type="spellEnd"/>
+      <w:r>
+        <w:rPr>
+          <w:rFonts w:ascii="Times New Roman" w:hAnsi="Times New Roman" w:cs="Times New Roman"/>
+        </w:rPr>
+        <w:t xml:space="preserve"> Constraint for all foods </w:t>
+      </w:r>
+      <w:r>
+        <w:rPr>
+          <w:rFonts w:ascii="Times New Roman" w:hAnsi="Times New Roman" w:cs="Times New Roman"/>
+        </w:rPr>
+        <w:t>(</w:t>
+      </w:r>
+      <w:proofErr w:type="spellStart"/>
+      <w:r>
+        <w:rPr>
+          <w:rFonts w:ascii="Times New Roman" w:hAnsi="Times New Roman" w:cs="Times New Roman"/>
+        </w:rPr>
+        <w:t>tonnes</w:t>
+      </w:r>
+      <w:proofErr w:type="spellEnd"/>
+      <w:r>
+        <w:rPr>
+          <w:rFonts w:ascii="Times New Roman" w:hAnsi="Times New Roman" w:cs="Times New Roman"/>
+        </w:rPr>
+        <w:t xml:space="preserve">); </w:t>
+      </w:r>
+      <m:oMath>
+        <m:sSub>
+          <m:sSubPr>
+            <m:ctrlPr>
+              <w:rPr>
+                <w:rFonts w:ascii="Cambria Math" w:hAnsi="Cambria Math" w:cs="Times New Roman"/>
+                <w:i/>
+              </w:rPr>
+            </m:ctrlPr>
+          </m:sSubPr>
+          <m:e>
+            <m:r>
+              <w:rPr>
+                <w:rFonts w:ascii="Cambria Math" w:hAnsi="Cambria Math" w:cs="Times New Roman"/>
+              </w:rPr>
+              <m:t>TY</m:t>
+            </m:r>
+          </m:e>
+          <m:sub>
+            <m:r>
+              <w:rPr>
+                <w:rFonts w:ascii="Cambria Math" w:hAnsi="Cambria Math" w:cs="Times New Roman"/>
+              </w:rPr>
+              <m:t>rc</m:t>
+            </m:r>
+          </m:sub>
+        </m:sSub>
+        <m:r>
+          <w:rPr>
+            <w:rFonts w:ascii="Cambria Math" w:hAnsi="Cambria Math" w:cs="Times New Roman"/>
+          </w:rPr>
+          <m:t xml:space="preserve"> </m:t>
+        </m:r>
+      </m:oMath>
+      <w:r>
+        <w:rPr>
+          <w:rFonts w:ascii="Times New Roman" w:hAnsi="Times New Roman" w:cs="Times New Roman"/>
+        </w:rPr>
+        <w:t xml:space="preserve">is the Production of </w:t>
+      </w:r>
+      <w:r>
+        <w:rPr>
+          <w:rFonts w:ascii="Times New Roman" w:hAnsi="Times New Roman" w:cs="Times New Roman"/>
+        </w:rPr>
+        <w:t xml:space="preserve">all </w:t>
+      </w:r>
+      <w:r>
+        <w:rPr>
+          <w:rFonts w:ascii="Times New Roman" w:hAnsi="Times New Roman" w:cs="Times New Roman"/>
+        </w:rPr>
+        <w:t>food in Southwest BC (</w:t>
+      </w:r>
+      <w:proofErr w:type="spellStart"/>
+      <w:r>
+        <w:rPr>
+          <w:rFonts w:ascii="Times New Roman" w:hAnsi="Times New Roman" w:cs="Times New Roman"/>
+        </w:rPr>
+        <w:t>tonnes</w:t>
+      </w:r>
+      <w:proofErr w:type="spellEnd"/>
+      <w:r>
+        <w:rPr>
+          <w:rFonts w:ascii="Times New Roman" w:hAnsi="Times New Roman" w:cs="Times New Roman"/>
+        </w:rPr>
+        <w:t>);</w:t>
+      </w:r>
+      <m:oMath>
+        <m:r>
+          <w:rPr>
+            <w:rFonts w:ascii="Cambria Math" w:hAnsi="Cambria Math" w:cs="Times New Roman"/>
+          </w:rPr>
+          <m:t xml:space="preserve"> </m:t>
+        </m:r>
+        <m:sSub>
+          <m:sSubPr>
+            <m:ctrlPr>
+              <w:rPr>
+                <w:rFonts w:ascii="Cambria Math" w:hAnsi="Cambria Math" w:cs="Times New Roman"/>
+                <w:i/>
+              </w:rPr>
+            </m:ctrlPr>
+          </m:sSubPr>
+          <m:e>
+            <m:r>
+              <w:rPr>
+                <w:rFonts w:ascii="Cambria Math" w:hAnsi="Cambria Math" w:cs="Times New Roman"/>
+              </w:rPr>
+              <m:t>N</m:t>
+            </m:r>
+          </m:e>
+          <m:sub>
+            <m:r>
+              <w:rPr>
+                <w:rFonts w:ascii="Cambria Math" w:hAnsi="Cambria Math" w:cs="Times New Roman"/>
+              </w:rPr>
+              <m:t>f</m:t>
+            </m:r>
+          </m:sub>
+        </m:sSub>
+      </m:oMath>
+      <w:r>
+        <w:rPr>
+          <w:rFonts w:ascii="Times New Roman" w:hAnsi="Times New Roman" w:cs="Times New Roman"/>
+        </w:rPr>
+        <w:t xml:space="preserve"> is </w:t>
+      </w:r>
+      <w:r>
+        <w:rPr>
+          <w:rFonts w:ascii="Times New Roman" w:hAnsi="Times New Roman" w:cs="Times New Roman"/>
+        </w:rPr>
+        <w:t xml:space="preserve">total </w:t>
+      </w:r>
+      <w:r>
+        <w:rPr>
+          <w:rFonts w:ascii="Times New Roman" w:hAnsi="Times New Roman" w:cs="Times New Roman"/>
+        </w:rPr>
+        <w:t xml:space="preserve">Food Need </w:t>
       </w:r>
       <w:bookmarkStart w:id="1" w:name="_GoBack"/>
       <w:bookmarkEnd w:id="1"/>
@@ -7329,7 +9189,21 @@
         <w:rPr>
           <w:rFonts w:ascii="Times New Roman" w:hAnsi="Times New Roman" w:cs="Times New Roman"/>
         </w:rPr>
-        <w:t>s.</w:t>
+        <w:t>(</w:t>
+      </w:r>
+      <w:proofErr w:type="spellStart"/>
+      <w:r>
+        <w:rPr>
+          <w:rFonts w:ascii="Times New Roman" w:hAnsi="Times New Roman" w:cs="Times New Roman"/>
+        </w:rPr>
+        <w:t>tonnes</w:t>
+      </w:r>
+      <w:proofErr w:type="spellEnd"/>
+      <w:r>
+        <w:rPr>
+          <w:rFonts w:ascii="Times New Roman" w:hAnsi="Times New Roman" w:cs="Times New Roman"/>
+        </w:rPr>
+        <w:t>).</w:t>
       </w:r>
     </w:p>
     <w:p>
@@ -7338,123 +9212,6 @@
           <w:rFonts w:ascii="Times New Roman" w:hAnsi="Times New Roman" w:cs="Times New Roman"/>
           <w:b/>
           <w:u w:val="single"/>
-        </w:rPr>
-      </w:pPr>
-    </w:p>
-    <w:p>
-      <w:pPr>
-        <w:ind w:firstLine="720"/>
-        <w:rPr>
-          <w:rFonts w:ascii="Times New Roman" w:hAnsi="Times New Roman" w:cs="Times New Roman"/>
-        </w:rPr>
-      </w:pPr>
-      <w:r>
-        <w:rPr>
-          <w:rFonts w:ascii="Times New Roman" w:hAnsi="Times New Roman" w:cs="Times New Roman"/>
-        </w:rPr>
-        <w:t xml:space="preserve">Merging the yield data with the land area data was challenging, since small differences in the crop names (expressed as strings in the computer program) made a simple merge of the tables impossible. For this reason I used fuzzy string matching to match the strings before merging the tables. </w:t>
-      </w:r>
-    </w:p>
-    <w:p>
-      <w:pPr>
-        <w:rPr>
-          <w:rFonts w:ascii="Times New Roman" w:hAnsi="Times New Roman" w:cs="Times New Roman"/>
-          <w:b/>
-          <w:u w:val="single"/>
-        </w:rPr>
-      </w:pPr>
-    </w:p>
-    <w:p>
-      <w:pPr>
-        <w:ind w:firstLine="720"/>
-        <w:rPr>
-          <w:rFonts w:ascii="Times New Roman" w:hAnsi="Times New Roman" w:cs="Times New Roman"/>
-          <w:b/>
-          <w:u w:val="single"/>
-        </w:rPr>
-      </w:pPr>
-      <w:r>
-        <w:rPr>
-          <w:rFonts w:ascii="Times New Roman" w:hAnsi="Times New Roman" w:cs="Times New Roman"/>
-          <w:b/>
-          <w:u w:val="single"/>
-        </w:rPr>
-        <w:t>2.4</w:t>
-      </w:r>
-      <w:r>
-        <w:rPr>
-          <w:rFonts w:ascii="Times New Roman" w:hAnsi="Times New Roman" w:cs="Times New Roman"/>
-          <w:b/>
-          <w:u w:val="single"/>
-        </w:rPr>
-        <w:t xml:space="preserve"> Calculating Diet and Seasonality Constraint</w:t>
-      </w:r>
-    </w:p>
-    <w:p>
-      <w:pPr>
-        <w:ind w:firstLine="720"/>
-        <w:rPr>
-          <w:rFonts w:ascii="Times New Roman" w:hAnsi="Times New Roman" w:cs="Times New Roman"/>
-          <w:b/>
-          <w:u w:val="single"/>
-        </w:rPr>
-      </w:pPr>
-      <w:r>
-        <w:rPr>
-          <w:rFonts w:ascii="Times New Roman" w:hAnsi="Times New Roman" w:cs="Times New Roman"/>
-          <w:b/>
-          <w:u w:val="single"/>
-        </w:rPr>
-        <w:t>2.5 Calculating Food Self Reliance</w:t>
-      </w:r>
-    </w:p>
-    <w:p>
-      <w:pPr>
-        <w:ind w:firstLine="720"/>
-        <w:rPr>
-          <w:rFonts w:ascii="Times New Roman" w:hAnsi="Times New Roman" w:cs="Times New Roman"/>
-          <w:b/>
-          <w:u w:val="single"/>
-        </w:rPr>
-      </w:pPr>
-    </w:p>
-    <w:p>
-      <w:pPr>
-        <w:rPr>
-          <w:rFonts w:ascii="Times New Roman" w:hAnsi="Times New Roman" w:cs="Times New Roman"/>
-        </w:rPr>
-      </w:pPr>
-      <w:r>
-        <w:rPr>
-          <w:rFonts w:ascii="Times New Roman" w:hAnsi="Times New Roman" w:cs="Times New Roman"/>
-        </w:rPr>
-        <w:t xml:space="preserve">Diet and seasonality constraint was calculated for each commodity based on the number of months of the year that the commodity could be produced in Southwest BC. </w:t>
-      </w:r>
-      <w:r>
-        <w:rPr>
-          <w:rFonts w:ascii="Times New Roman" w:hAnsi="Times New Roman" w:cs="Times New Roman"/>
-        </w:rPr>
-        <w:t>The diet and seasonality constraint was calculated by dividing the Food Need of the commodity (</w:t>
-      </w:r>
-      <w:proofErr w:type="spellStart"/>
-      <w:r>
-        <w:rPr>
-          <w:rFonts w:ascii="Times New Roman" w:hAnsi="Times New Roman" w:cs="Times New Roman"/>
-        </w:rPr>
-        <w:t>tonnes</w:t>
-      </w:r>
-      <w:proofErr w:type="spellEnd"/>
-      <w:r>
-        <w:rPr>
-          <w:rFonts w:ascii="Times New Roman" w:hAnsi="Times New Roman" w:cs="Times New Roman"/>
-        </w:rPr>
-        <w:t>) by 12 and then multiplying by the number of months out of the year that the food could be produced in Southwest BC.</w:t>
-      </w:r>
-    </w:p>
-    <w:p>
-      <w:pPr>
-        <w:rPr>
-          <w:rFonts w:ascii="Times New Roman" w:hAnsi="Times New Roman" w:cs="Times New Roman"/>
         </w:rPr>
       </w:pPr>
     </w:p>
@@ -19103,7 +20860,7 @@
 </file>
 
 <file path=customXml/itemProps1.xml><?xml version="1.0" encoding="utf-8"?>
-<ds:datastoreItem xmlns:ds="http://schemas.openxmlformats.org/officeDocument/2006/customXml" ds:itemID="{D42E2DAE-81D6-9147-BC0A-84D9A07530D1}">
+<ds:datastoreItem xmlns:ds="http://schemas.openxmlformats.org/officeDocument/2006/customXml" ds:itemID="{88527791-09B1-5C4B-A6D8-FB1562E4A5F0}">
   <ds:schemaRefs>
     <ds:schemaRef ds:uri="http://schemas.openxmlformats.org/officeDocument/2006/bibliography"/>
   </ds:schemaRefs>

</xml_diff>

<commit_message>
this is a pain
</commit_message>
<xml_diff>
--- a/KeystoneDraft1.docx
+++ b/KeystoneDraft1.docx
@@ -1277,7 +1277,6 @@
           <w:u w:val="single"/>
         </w:rPr>
       </w:pPr>
-      <w:commentRangeStart w:id="0"/>
       <w:r>
         <w:rPr>
           <w:rFonts w:ascii="Times New Roman" w:hAnsi="Times New Roman" w:cs="Times New Roman"/>
@@ -1286,13 +1285,6 @@
         </w:rPr>
         <w:t>2. Methods</w:t>
       </w:r>
-      <w:commentRangeEnd w:id="0"/>
-      <w:r>
-        <w:rPr>
-          <w:rStyle w:val="CommentReference"/>
-        </w:rPr>
-        <w:commentReference w:id="0"/>
-      </w:r>
     </w:p>
     <w:p>
       <w:pPr>
@@ -1401,10 +1393,10 @@
           <w:noProof/>
         </w:rPr>
         <w:drawing>
-          <wp:inline distT="0" distB="0" distL="0" distR="0" wp14:anchorId="3E6A941D" wp14:editId="27BE11A2">
-            <wp:extent cx="5143500" cy="4241736"/>
-            <wp:effectExtent l="0" t="0" r="0" b="635"/>
-            <wp:docPr id="9" name="Picture 9"/>
+          <wp:inline distT="0" distB="0" distL="0" distR="0" wp14:anchorId="7828CD1A" wp14:editId="2D79200C">
+            <wp:extent cx="5943600" cy="4898390"/>
+            <wp:effectExtent l="0" t="0" r="0" b="3810"/>
+            <wp:docPr id="5" name="Picture 5"/>
             <wp:cNvGraphicFramePr>
               <a:graphicFrameLocks xmlns:a="http://schemas.openxmlformats.org/drawingml/2006/main" noChangeAspect="1"/>
             </wp:cNvGraphicFramePr>
@@ -1412,11 +1404,11 @@
               <a:graphicData uri="http://schemas.openxmlformats.org/drawingml/2006/picture">
                 <pic:pic xmlns:pic="http://schemas.openxmlformats.org/drawingml/2006/picture">
                   <pic:nvPicPr>
-                    <pic:cNvPr id="0" name="Screen Shot 2018-03-10 at 11.40.35 AM.png"/>
+                    <pic:cNvPr id="0" name="methodflowchart.jpg"/>
                     <pic:cNvPicPr/>
                   </pic:nvPicPr>
                   <pic:blipFill>
-                    <a:blip r:embed="rId11">
+                    <a:blip r:embed="rId10">
                       <a:extLst>
                         <a:ext uri="{28A0092B-C50C-407E-A947-70E740481C1C}">
                           <a14:useLocalDpi xmlns:a14="http://schemas.microsoft.com/office/drawing/2010/main" val="0"/>
@@ -1430,7 +1422,7 @@
                   <pic:spPr>
                     <a:xfrm>
                       <a:off x="0" y="0"/>
-                      <a:ext cx="5147408" cy="4244959"/>
+                      <a:ext cx="5943600" cy="4898390"/>
                     </a:xfrm>
                     <a:prstGeom prst="rect">
                       <a:avLst/>
@@ -1445,10 +1437,17 @@
     </w:p>
     <w:p>
       <w:pPr>
-        <w:rPr>
-          <w:rFonts w:ascii="Times New Roman" w:hAnsi="Times New Roman" w:cs="Times New Roman"/>
-        </w:rPr>
-      </w:pPr>
+        <w:ind w:firstLine="720"/>
+        <w:rPr>
+          <w:rFonts w:ascii="Times New Roman" w:hAnsi="Times New Roman" w:cs="Times New Roman"/>
+        </w:rPr>
+      </w:pPr>
+      <w:r>
+        <w:rPr>
+          <w:rFonts w:ascii="Times New Roman" w:hAnsi="Times New Roman" w:cs="Times New Roman"/>
+        </w:rPr>
+        <w:t xml:space="preserve">Figure 2: </w:t>
+      </w:r>
       <w:r>
         <w:rPr>
           <w:rFonts w:ascii="Times New Roman" w:hAnsi="Times New Roman" w:cs="Times New Roman"/>
@@ -1479,6 +1478,24 @@
           <w:rFonts w:ascii="Times New Roman" w:hAnsi="Times New Roman" w:cs="Times New Roman"/>
         </w:rPr>
         <w:fldChar w:fldCharType="end"/>
+      </w:r>
+      <w:r>
+        <w:rPr>
+          <w:rFonts w:ascii="Times New Roman" w:hAnsi="Times New Roman" w:cs="Times New Roman"/>
+        </w:rPr>
+        <w:t xml:space="preserve"> with my own edits made in Adobe P</w:t>
+      </w:r>
+      <w:r>
+        <w:rPr>
+          <w:rFonts w:ascii="Times New Roman" w:hAnsi="Times New Roman" w:cs="Times New Roman"/>
+        </w:rPr>
+        <w:t>hotoshop</w:t>
+      </w:r>
+      <w:r>
+        <w:rPr>
+          <w:rFonts w:ascii="Times New Roman" w:hAnsi="Times New Roman" w:cs="Times New Roman"/>
+        </w:rPr>
+        <w:t>.</w:t>
       </w:r>
     </w:p>
     <w:p>
@@ -2620,16 +2637,7 @@
                 <w:sz w:val="29"/>
                 <w:szCs w:val="29"/>
               </w:rPr>
-              <m:t>f∈g</m:t>
-            </m:r>
-            <m:r>
-              <w:rPr>
-                <w:rFonts w:ascii="Cambria Math" w:hAnsi="Cambria Math" w:cs="Cambria Math"/>
-                <w:color w:val="000000"/>
-                <w:sz w:val="29"/>
-                <w:szCs w:val="29"/>
-              </w:rPr>
-              <m:t xml:space="preserve"> </m:t>
+              <m:t xml:space="preserve">f∈g </m:t>
             </m:r>
           </m:sub>
           <m:sup/>
@@ -2669,20 +2677,7 @@
                     <w:sz w:val="21"/>
                     <w:szCs w:val="21"/>
                   </w:rPr>
-                  <m:t>f</m:t>
-                </m:r>
-                <m:r>
-                  <m:rPr>
-                    <m:sty m:val="p"/>
-                  </m:rPr>
-                  <w:rPr>
-                    <w:rFonts w:ascii="Cambria Math" w:hAnsi="Cambria Math" w:cs="Cambria Math"/>
-                    <w:color w:val="000000"/>
-                    <w:position w:val="-6"/>
-                    <w:sz w:val="21"/>
-                    <w:szCs w:val="21"/>
-                  </w:rPr>
-                  <m:t xml:space="preserve"> </m:t>
+                  <m:t xml:space="preserve">f </m:t>
                 </m:r>
                 <m:r>
                   <m:rPr>
@@ -3037,20 +3032,7 @@
                       <w:sz w:val="18"/>
                       <w:szCs w:val="18"/>
                     </w:rPr>
-                    <m:t>f</m:t>
-                  </m:r>
-                  <m:r>
-                    <m:rPr>
-                      <m:sty m:val="p"/>
-                    </m:rPr>
-                    <w:rPr>
-                      <w:rFonts w:ascii="Cambria Math" w:hAnsi="Cambria Math" w:cs="Cambria Math"/>
-                      <w:color w:val="000000"/>
-                      <w:position w:val="-6"/>
-                      <w:sz w:val="18"/>
-                      <w:szCs w:val="18"/>
-                    </w:rPr>
-                    <m:t xml:space="preserve"> </m:t>
+                    <m:t xml:space="preserve">f </m:t>
                   </m:r>
                   <m:r>
                     <w:rPr>
@@ -3459,15 +3441,7 @@
                       <w:sz w:val="26"/>
                       <w:szCs w:val="26"/>
                     </w:rPr>
-                    <m:t>.0001 k</m:t>
-                  </m:r>
-                  <m:r>
-                    <w:rPr>
-                      <w:rFonts w:ascii="Cambria Math" w:hAnsi="Cambria Math" w:cs="Times New Roman"/>
-                      <w:sz w:val="26"/>
-                      <w:szCs w:val="26"/>
-                    </w:rPr>
-                    <m:t>ilogram</m:t>
+                    <m:t>.0001 kilogram</m:t>
                   </m:r>
                 </m:num>
                 <m:den>
@@ -3836,20 +3810,7 @@
               <w:sz w:val="18"/>
               <w:szCs w:val="18"/>
             </w:rPr>
-            <m:t>f</m:t>
-          </m:r>
-          <m:r>
-            <m:rPr>
-              <m:sty m:val="p"/>
-            </m:rPr>
-            <w:rPr>
-              <w:rFonts w:ascii="Cambria Math" w:hAnsi="Cambria Math" w:cs="Cambria Math"/>
-              <w:color w:val="000000"/>
-              <w:position w:val="-6"/>
-              <w:sz w:val="18"/>
-              <w:szCs w:val="18"/>
-            </w:rPr>
-            <m:t xml:space="preserve"> </m:t>
+            <m:t xml:space="preserve">f </m:t>
           </m:r>
           <m:r>
             <w:rPr>
@@ -3969,15 +3930,7 @@
                       <w:sz w:val="26"/>
                       <w:szCs w:val="26"/>
                     </w:rPr>
-                    <m:t>.0001 k</m:t>
-                  </m:r>
-                  <m:r>
-                    <w:rPr>
-                      <w:rFonts w:ascii="Cambria Math" w:hAnsi="Cambria Math" w:cs="Times New Roman"/>
-                      <w:sz w:val="26"/>
-                      <w:szCs w:val="26"/>
-                    </w:rPr>
-                    <m:t>ilogram</m:t>
+                    <m:t>.0001 kilogram</m:t>
                   </m:r>
                 </m:num>
                 <m:den>
@@ -4272,11 +4225,54 @@
         <w:rPr>
           <w:rFonts w:ascii="Times New Roman" w:hAnsi="Times New Roman" w:cs="Times New Roman"/>
         </w:rPr>
+        <w:fldChar w:fldCharType="end"/>
+      </w:r>
+      <w:r>
+        <w:rPr>
+          <w:rFonts w:ascii="Times New Roman" w:hAnsi="Times New Roman" w:cs="Times New Roman"/>
+        </w:rPr>
+        <w:t xml:space="preserve">  </w:t>
+      </w:r>
+      <w:r>
+        <w:rPr>
+          <w:rFonts w:ascii="Times New Roman" w:hAnsi="Times New Roman" w:cs="Times New Roman"/>
+        </w:rPr>
+        <w:t>by census land use data for</w:t>
+      </w:r>
+      <w:r>
+        <w:rPr>
+          <w:rFonts w:ascii="Times New Roman" w:hAnsi="Times New Roman" w:cs="Times New Roman"/>
+        </w:rPr>
+        <w:t xml:space="preserve"> Southwest BC </w:t>
+      </w:r>
+      <w:r>
+        <w:rPr>
+          <w:rFonts w:ascii="Times New Roman" w:hAnsi="Times New Roman" w:cs="Times New Roman"/>
+        </w:rPr>
+        <w:fldChar w:fldCharType="begin"/>
+      </w:r>
+      <w:r>
+        <w:rPr>
+          <w:rFonts w:ascii="Times New Roman" w:hAnsi="Times New Roman" w:cs="Times New Roman"/>
+        </w:rPr>
+        <w:instrText xml:space="preserve"> ADDIN ZOTERO_ITEM CSL_CITATION {"citationID":"a1kbl0h1lbn","properties":{"formattedCitation":"(Government of Canada, 2017i, p. 004, 2017j, 2017k, 2017l)","plainCitation":"(Government of Canada, 2017i, p. 004, 2017j, 2017k, 2017l)"},"citationItems":[{"id":32,"uris":["http://zotero.org/users/local/tyrS5i1E/items/UTGF6HU6"],"uri":["http://zotero.org/users/local/tyrS5i1E/items/UTGF6HU6"],"itemData":{"id":32,"type":"webpage","title":"CANSIM - 004-0213 - Census of Agriculture, hay and field crops","abstract":"Census of Agriculture, hay and field crops","URL":"http://www5.statcan.gc.ca/cansim/a26?lang=eng&amp;id=40213","language":"eng","author":[{"family":"Government of Canada","given":"Statistics Canada"}],"issued":{"date-parts":[["2017",10,31]]},"accessed":{"date-parts":[["2018",3,10]]}},"locator":"004"},{"id":34,"uris":["http://zotero.org/users/local/tyrS5i1E/items/XFUP8SD2"],"uri":["http://zotero.org/users/local/tyrS5i1E/items/XFUP8SD2"],"itemData":{"id":34,"type":"webpage","title":"CANSIM - 004-0214 - Census of Agriculture, fruits, berries and nuts","abstract":"Census of Agriculture, fruits, berries and nuts","URL":"http://www5.statcan.gc.ca/cansim/a26?lang=eng&amp;id=40214","language":"eng","author":[{"family":"Government of Canada","given":"Statistics Canada"}],"issued":{"date-parts":[["2017",10,31]]},"accessed":{"date-parts":[["2018",3,10]]}}},{"id":36,"uris":["http://zotero.org/users/local/tyrS5i1E/items/FAVZXFSJ"],"uri":["http://zotero.org/users/local/tyrS5i1E/items/FAVZXFSJ"],"itemData":{"id":36,"type":"webpage","title":"CANSIM - 004-0215 - Census of Agriculture, vegetables (excluding greenhouse vegetables)","abstract":"Census of Agriculture, vegetables (excluding greenhouse vegetables)","URL":"http://www5.statcan.gc.ca/cansim/a26?lang=eng&amp;id=40215","language":"eng","author":[{"family":"Government of Canada","given":"Statistics Canada"}],"issued":{"date-parts":[["2017",10,31]]},"accessed":{"date-parts":[["2018",3,10]]}}},{"id":38,"uris":["http://zotero.org/users/local/tyrS5i1E/items/N9BHWLFY"],"uri":["http://zotero.org/users/local/tyrS5i1E/items/N9BHWLFY"],"itemData":{"id":38,"type":"webpage","title":"CANSIM - 004-0217 - Census of Agriculture, greenhouse products and mushrooms","abstract":"Census of Agriculture, greenhouse products and mushrooms","URL":"http://www5.statcan.gc.ca/cansim/a26?lang=eng&amp;id=40217","language":"eng","author":[{"family":"Government of Canada","given":"Statistics Canada"}],"issued":{"date-parts":[["2017",10,31]]},"accessed":{"date-parts":[["2018",3,10]]}}}],"schema":"https://github.com/citation-style-language/schema/raw/master/csl-citation.json"} </w:instrText>
+      </w:r>
+      <w:r>
+        <w:rPr>
+          <w:rFonts w:ascii="Times New Roman" w:hAnsi="Times New Roman" w:cs="Times New Roman"/>
+        </w:rPr>
         <w:fldChar w:fldCharType="separate"/>
       </w:r>
       <w:r>
         <w:rPr>
           <w:rFonts w:ascii="Times New Roman" w:hAnsi="Times New Roman" w:cs="Times New Roman"/>
+          <w:noProof/>
+        </w:rPr>
+        <w:t>(Government of Canada, 2017i, p. 004, 2017j, 2017k, 2017l)</w:t>
+      </w:r>
+      <w:r>
+        <w:rPr>
+          <w:rFonts w:ascii="Times New Roman" w:hAnsi="Times New Roman" w:cs="Times New Roman"/>
         </w:rPr>
         <w:fldChar w:fldCharType="end"/>
       </w:r>
@@ -4284,55 +4280,6 @@
         <w:rPr>
           <w:rFonts w:ascii="Times New Roman" w:hAnsi="Times New Roman" w:cs="Times New Roman"/>
         </w:rPr>
-        <w:t xml:space="preserve">  </w:t>
-      </w:r>
-      <w:r>
-        <w:rPr>
-          <w:rFonts w:ascii="Times New Roman" w:hAnsi="Times New Roman" w:cs="Times New Roman"/>
-        </w:rPr>
-        <w:t>by census land use data for</w:t>
-      </w:r>
-      <w:r>
-        <w:rPr>
-          <w:rFonts w:ascii="Times New Roman" w:hAnsi="Times New Roman" w:cs="Times New Roman"/>
-        </w:rPr>
-        <w:t xml:space="preserve"> Southwest BC </w:t>
-      </w:r>
-      <w:r>
-        <w:rPr>
-          <w:rFonts w:ascii="Times New Roman" w:hAnsi="Times New Roman" w:cs="Times New Roman"/>
-        </w:rPr>
-        <w:fldChar w:fldCharType="begin"/>
-      </w:r>
-      <w:r>
-        <w:rPr>
-          <w:rFonts w:ascii="Times New Roman" w:hAnsi="Times New Roman" w:cs="Times New Roman"/>
-        </w:rPr>
-        <w:instrText xml:space="preserve"> ADDIN ZOTERO_ITEM CSL_CITATION {"citationID":"a1kbl0h1lbn","properties":{"formattedCitation":"(Government of Canada, 2017i, p. 004, 2017j, 2017k, 2017l)","plainCitation":"(Government of Canada, 2017i, p. 004, 2017j, 2017k, 2017l)"},"citationItems":[{"id":32,"uris":["http://zotero.org/users/local/tyrS5i1E/items/UTGF6HU6"],"uri":["http://zotero.org/users/local/tyrS5i1E/items/UTGF6HU6"],"itemData":{"id":32,"type":"webpage","title":"CANSIM - 004-0213 - Census of Agriculture, hay and field crops","abstract":"Census of Agriculture, hay and field crops","URL":"http://www5.statcan.gc.ca/cansim/a26?lang=eng&amp;id=40213","language":"eng","author":[{"family":"Government of Canada","given":"Statistics Canada"}],"issued":{"date-parts":[["2017",10,31]]},"accessed":{"date-parts":[["2018",3,10]]}},"locator":"004"},{"id":34,"uris":["http://zotero.org/users/local/tyrS5i1E/items/XFUP8SD2"],"uri":["http://zotero.org/users/local/tyrS5i1E/items/XFUP8SD2"],"itemData":{"id":34,"type":"webpage","title":"CANSIM - 004-0214 - Census of Agriculture, fruits, berries and nuts","abstract":"Census of Agriculture, fruits, berries and nuts","URL":"http://www5.statcan.gc.ca/cansim/a26?lang=eng&amp;id=40214","language":"eng","author":[{"family":"Government of Canada","given":"Statistics Canada"}],"issued":{"date-parts":[["2017",10,31]]},"accessed":{"date-parts":[["2018",3,10]]}}},{"id":36,"uris":["http://zotero.org/users/local/tyrS5i1E/items/FAVZXFSJ"],"uri":["http://zotero.org/users/local/tyrS5i1E/items/FAVZXFSJ"],"itemData":{"id":36,"type":"webpage","title":"CANSIM - 004-0215 - Census of Agriculture, vegetables (excluding greenhouse vegetables)","abstract":"Census of Agriculture, vegetables (excluding greenhouse vegetables)","URL":"http://www5.statcan.gc.ca/cansim/a26?lang=eng&amp;id=40215","language":"eng","author":[{"family":"Government of Canada","given":"Statistics Canada"}],"issued":{"date-parts":[["2017",10,31]]},"accessed":{"date-parts":[["2018",3,10]]}}},{"id":38,"uris":["http://zotero.org/users/local/tyrS5i1E/items/N9BHWLFY"],"uri":["http://zotero.org/users/local/tyrS5i1E/items/N9BHWLFY"],"itemData":{"id":38,"type":"webpage","title":"CANSIM - 004-0217 - Census of Agriculture, greenhouse products and mushrooms","abstract":"Census of Agriculture, greenhouse products and mushrooms","URL":"http://www5.statcan.gc.ca/cansim/a26?lang=eng&amp;id=40217","language":"eng","author":[{"family":"Government of Canada","given":"Statistics Canada"}],"issued":{"date-parts":[["2017",10,31]]},"accessed":{"date-parts":[["2018",3,10]]}}}],"schema":"https://github.com/citation-style-language/schema/raw/master/csl-citation.json"} </w:instrText>
-      </w:r>
-      <w:r>
-        <w:rPr>
-          <w:rFonts w:ascii="Times New Roman" w:hAnsi="Times New Roman" w:cs="Times New Roman"/>
-        </w:rPr>
-        <w:fldChar w:fldCharType="separate"/>
-      </w:r>
-      <w:r>
-        <w:rPr>
-          <w:rFonts w:ascii="Times New Roman" w:hAnsi="Times New Roman" w:cs="Times New Roman"/>
-          <w:noProof/>
-        </w:rPr>
-        <w:t>(Government of Canada, 2017i, p. 004, 2017j, 2017k, 2017l)</w:t>
-      </w:r>
-      <w:r>
-        <w:rPr>
-          <w:rFonts w:ascii="Times New Roman" w:hAnsi="Times New Roman" w:cs="Times New Roman"/>
-        </w:rPr>
-        <w:fldChar w:fldCharType="end"/>
-      </w:r>
-      <w:r>
-        <w:rPr>
-          <w:rFonts w:ascii="Times New Roman" w:hAnsi="Times New Roman" w:cs="Times New Roman"/>
-        </w:rPr>
         <w:t>. BC</w:t>
       </w:r>
       <w:r>
@@ -4424,7 +4371,6 @@
       <w:r>
         <w:rPr>
           <w:rStyle w:val="FootnoteReference"/>
-          <w:rFonts w:ascii="Times New Roman" w:hAnsi="Times New Roman" w:cs="Times New Roman"/>
         </w:rPr>
         <w:footnoteReference w:id="1"/>
       </w:r>
@@ -4492,16 +4438,7 @@
               <w:sz w:val="20"/>
               <w:szCs w:val="20"/>
             </w:rPr>
-            <m:t>for commodity=</m:t>
-          </m:r>
-          <m:r>
-            <w:rPr>
-              <w:rFonts w:ascii="Cambria Math" w:hAnsi="Cambria Math" w:cs="Cambria Math"/>
-              <w:color w:val="000000"/>
-              <w:sz w:val="20"/>
-              <w:szCs w:val="20"/>
-            </w:rPr>
-            <m:t>field commodity, fruit commodity, vegetable commodity</m:t>
+            <m:t>for commodity=field commodity, fruit commodity, vegetable commodity</m:t>
           </m:r>
         </m:oMath>
       </m:oMathPara>
@@ -4708,21 +4645,7 @@
         <w:rPr>
           <w:rFonts w:ascii="Times New Roman" w:hAnsi="Times New Roman" w:cs="Times New Roman"/>
         </w:rPr>
-        <w:t xml:space="preserve"> is the total SWBC production of each food commodity</w:t>
-      </w:r>
-      <w:proofErr w:type="gramStart"/>
-      <w:r>
-        <w:rPr>
-          <w:rFonts w:ascii="Times New Roman" w:hAnsi="Times New Roman" w:cs="Times New Roman"/>
-        </w:rPr>
-        <w:t>;</w:t>
-      </w:r>
-      <w:proofErr w:type="gramEnd"/>
-      <w:r>
-        <w:rPr>
-          <w:rFonts w:ascii="Times New Roman" w:hAnsi="Times New Roman" w:cs="Times New Roman"/>
-        </w:rPr>
-        <w:t xml:space="preserve"> </w:t>
+        <w:t xml:space="preserve"> is the total SWBC production of each food commodity; </w:t>
       </w:r>
       <m:oMath>
         <m:sSub>
@@ -4934,15 +4857,6 @@
         <w:tab/>
       </w:r>
       <m:oMath>
-        <m:r>
-          <w:rPr>
-            <w:rFonts w:ascii="Cambria Math" w:hAnsi="Cambria Math" w:cs="Cambria Math"/>
-            <w:color w:val="000000"/>
-            <w:sz w:val="20"/>
-            <w:szCs w:val="20"/>
-          </w:rPr>
-          <w:tab/>
-        </m:r>
         <m:r>
           <w:rPr>
             <w:rFonts w:ascii="Cambria Math" w:hAnsi="Cambria Math" w:cs="Cambria Math"/>
@@ -5278,7 +5192,16 @@
                 <w:sz w:val="20"/>
                 <w:szCs w:val="20"/>
               </w:rPr>
-              <m:t>gc</m:t>
+              <m:t>g</m:t>
+            </m:r>
+            <m:r>
+              <w:rPr>
+                <w:rFonts w:ascii="Cambria Math" w:hAnsi="Cambria Math" w:cs="Cambria Math"/>
+                <w:color w:val="000000"/>
+                <w:sz w:val="20"/>
+                <w:szCs w:val="20"/>
+              </w:rPr>
+              <m:t>c</m:t>
             </m:r>
           </m:sub>
         </m:sSub>
@@ -5892,15 +5815,6 @@
         <w:t xml:space="preserve">           </w:t>
       </w:r>
       <m:oMath>
-        <m:r>
-          <w:rPr>
-            <w:rFonts w:ascii="Cambria Math" w:hAnsi="Cambria Math" w:cs="Cambria Math"/>
-            <w:color w:val="000000"/>
-            <w:sz w:val="29"/>
-            <w:szCs w:val="29"/>
-          </w:rPr>
-          <w:tab/>
-        </m:r>
         <m:d>
           <m:dPr>
             <m:ctrlPr>
@@ -8015,27 +7929,7 @@
         <w:rPr>
           <w:rFonts w:ascii="Times New Roman" w:hAnsi="Times New Roman" w:cs="Times New Roman"/>
         </w:rPr>
-        <w:t>is the Diet and Seasonali</w:t>
-      </w:r>
-      <w:proofErr w:type="spellStart"/>
-      <w:r>
-        <w:rPr>
-          <w:rFonts w:ascii="Times New Roman" w:hAnsi="Times New Roman" w:cs="Times New Roman"/>
-        </w:rPr>
-        <w:t>ty</w:t>
-      </w:r>
-      <w:proofErr w:type="spellEnd"/>
-      <w:r>
-        <w:rPr>
-          <w:rFonts w:ascii="Times New Roman" w:hAnsi="Times New Roman" w:cs="Times New Roman"/>
-        </w:rPr>
-        <w:t xml:space="preserve"> Constraint for each food</w:t>
-      </w:r>
-      <w:r>
-        <w:rPr>
-          <w:rFonts w:ascii="Times New Roman" w:hAnsi="Times New Roman" w:cs="Times New Roman"/>
-        </w:rPr>
-        <w:t xml:space="preserve"> (</w:t>
+        <w:t>is the Diet and Seasonality Constraint for each food (</w:t>
       </w:r>
       <w:proofErr w:type="spellStart"/>
       <w:r>
@@ -8089,27 +7983,7 @@
         <w:rPr>
           <w:rFonts w:ascii="Times New Roman" w:hAnsi="Times New Roman" w:cs="Times New Roman"/>
         </w:rPr>
-        <w:t>is the Production of food in Southwest BC (</w:t>
-      </w:r>
-      <w:proofErr w:type="spellStart"/>
-      <w:r>
-        <w:rPr>
-          <w:rFonts w:ascii="Times New Roman" w:hAnsi="Times New Roman" w:cs="Times New Roman"/>
-        </w:rPr>
-        <w:t>tonnes</w:t>
-      </w:r>
-      <w:proofErr w:type="spellEnd"/>
-      <w:r>
-        <w:rPr>
-          <w:rFonts w:ascii="Times New Roman" w:hAnsi="Times New Roman" w:cs="Times New Roman"/>
-        </w:rPr>
-        <w:t>)</w:t>
-      </w:r>
-      <w:r>
-        <w:rPr>
-          <w:rFonts w:ascii="Times New Roman" w:hAnsi="Times New Roman" w:cs="Times New Roman"/>
-        </w:rPr>
-        <w:t>;</w:t>
+        <w:t>is the Production of food in Southwest BC (tonnes);</w:t>
       </w:r>
       <m:oMath>
         <m:r>
@@ -8149,27 +8023,7 @@
         <w:rPr>
           <w:rFonts w:ascii="Times New Roman" w:hAnsi="Times New Roman" w:cs="Times New Roman"/>
         </w:rPr>
-        <w:t xml:space="preserve"> is Food Need for each food</w:t>
-      </w:r>
-      <w:r>
-        <w:rPr>
-          <w:rFonts w:ascii="Times New Roman" w:hAnsi="Times New Roman" w:cs="Times New Roman"/>
-        </w:rPr>
-        <w:t xml:space="preserve"> (</w:t>
-      </w:r>
-      <w:proofErr w:type="spellStart"/>
-      <w:r>
-        <w:rPr>
-          <w:rFonts w:ascii="Times New Roman" w:hAnsi="Times New Roman" w:cs="Times New Roman"/>
-        </w:rPr>
-        <w:t>tonnes</w:t>
-      </w:r>
-      <w:proofErr w:type="spellEnd"/>
-      <w:r>
-        <w:rPr>
-          <w:rFonts w:ascii="Times New Roman" w:hAnsi="Times New Roman" w:cs="Times New Roman"/>
-        </w:rPr>
-        <w:t>).</w:t>
+        <w:t xml:space="preserve"> is Food Need for each food (tonnes).</w:t>
       </w:r>
     </w:p>
     <w:p>
@@ -8477,13 +8331,7 @@
         <w:rPr>
           <w:rFonts w:ascii="Times New Roman" w:hAnsi="Times New Roman" w:cs="Times New Roman"/>
         </w:rPr>
-        <w:t>group</w:t>
-      </w:r>
-      <w:r>
-        <w:rPr>
-          <w:rFonts w:ascii="Times New Roman" w:hAnsi="Times New Roman" w:cs="Times New Roman"/>
-        </w:rPr>
-        <w:t>(</w:t>
+        <w:t>group(</w:t>
       </w:r>
       <w:proofErr w:type="gramEnd"/>
       <w:r>
@@ -8524,33 +8372,7 @@
         <w:rPr>
           <w:rFonts w:ascii="Times New Roman" w:hAnsi="Times New Roman" w:cs="Times New Roman"/>
         </w:rPr>
-        <w:t>is the Diet and Seasonali</w:t>
-      </w:r>
-      <w:proofErr w:type="spellStart"/>
-      <w:r>
-        <w:rPr>
-          <w:rFonts w:ascii="Times New Roman" w:hAnsi="Times New Roman" w:cs="Times New Roman"/>
-        </w:rPr>
-        <w:t>ty</w:t>
-      </w:r>
-      <w:proofErr w:type="spellEnd"/>
-      <w:r>
-        <w:rPr>
-          <w:rFonts w:ascii="Times New Roman" w:hAnsi="Times New Roman" w:cs="Times New Roman"/>
-        </w:rPr>
-        <w:t xml:space="preserve"> Constraint for each food </w:t>
-      </w:r>
-      <w:r>
-        <w:rPr>
-          <w:rFonts w:ascii="Times New Roman" w:hAnsi="Times New Roman" w:cs="Times New Roman"/>
-        </w:rPr>
-        <w:t xml:space="preserve">group </w:t>
-      </w:r>
-      <w:r>
-        <w:rPr>
-          <w:rFonts w:ascii="Times New Roman" w:hAnsi="Times New Roman" w:cs="Times New Roman"/>
-        </w:rPr>
-        <w:t>(</w:t>
+        <w:t>is the Diet and Seasonality Constraint for each food group (</w:t>
       </w:r>
       <w:proofErr w:type="spellStart"/>
       <w:r>
@@ -8604,33 +8426,7 @@
         <w:rPr>
           <w:rFonts w:ascii="Times New Roman" w:hAnsi="Times New Roman" w:cs="Times New Roman"/>
         </w:rPr>
-        <w:t xml:space="preserve">is the Production of food in Southwest BC </w:t>
-      </w:r>
-      <w:r>
-        <w:rPr>
-          <w:rFonts w:ascii="Times New Roman" w:hAnsi="Times New Roman" w:cs="Times New Roman"/>
-        </w:rPr>
-        <w:t xml:space="preserve">by food group </w:t>
-      </w:r>
-      <w:r>
-        <w:rPr>
-          <w:rFonts w:ascii="Times New Roman" w:hAnsi="Times New Roman" w:cs="Times New Roman"/>
-        </w:rPr>
-        <w:t>(</w:t>
-      </w:r>
-      <w:proofErr w:type="spellStart"/>
-      <w:r>
-        <w:rPr>
-          <w:rFonts w:ascii="Times New Roman" w:hAnsi="Times New Roman" w:cs="Times New Roman"/>
-        </w:rPr>
-        <w:t>tonnes</w:t>
-      </w:r>
-      <w:proofErr w:type="spellEnd"/>
-      <w:r>
-        <w:rPr>
-          <w:rFonts w:ascii="Times New Roman" w:hAnsi="Times New Roman" w:cs="Times New Roman"/>
-        </w:rPr>
-        <w:t>);</w:t>
+        <w:t>is the Production of food in Southwest BC by food group (tonnes);</w:t>
       </w:r>
       <m:oMath>
         <m:r>
@@ -8670,33 +8466,7 @@
         <w:rPr>
           <w:rFonts w:ascii="Times New Roman" w:hAnsi="Times New Roman" w:cs="Times New Roman"/>
         </w:rPr>
-        <w:t xml:space="preserve"> is Food Need for each food</w:t>
-      </w:r>
-      <w:r>
-        <w:rPr>
-          <w:rFonts w:ascii="Times New Roman" w:hAnsi="Times New Roman" w:cs="Times New Roman"/>
-        </w:rPr>
-        <w:t xml:space="preserve"> group</w:t>
-      </w:r>
-      <w:r>
-        <w:rPr>
-          <w:rFonts w:ascii="Times New Roman" w:hAnsi="Times New Roman" w:cs="Times New Roman"/>
-        </w:rPr>
-        <w:t xml:space="preserve"> (</w:t>
-      </w:r>
-      <w:proofErr w:type="spellStart"/>
-      <w:r>
-        <w:rPr>
-          <w:rFonts w:ascii="Times New Roman" w:hAnsi="Times New Roman" w:cs="Times New Roman"/>
-        </w:rPr>
-        <w:t>tonnes</w:t>
-      </w:r>
-      <w:proofErr w:type="spellEnd"/>
-      <w:r>
-        <w:rPr>
-          <w:rFonts w:ascii="Times New Roman" w:hAnsi="Times New Roman" w:cs="Times New Roman"/>
-        </w:rPr>
-        <w:t>).</w:t>
+        <w:t xml:space="preserve"> is Food Need for each food group (tonnes).</w:t>
       </w:r>
     </w:p>
     <w:p>
@@ -8734,13 +8504,7 @@
             <w:rPr>
               <w:rFonts w:ascii="Cambria Math" w:hAnsi="Cambria Math" w:cs="Times New Roman"/>
             </w:rPr>
-            <m:t>SR</m:t>
-          </m:r>
-          <m:r>
-            <w:rPr>
-              <w:rFonts w:ascii="Cambria Math" w:hAnsi="Cambria Math" w:cs="Times New Roman"/>
-            </w:rPr>
-            <m:t xml:space="preserve">= </m:t>
+            <m:t xml:space="preserve">SR= </m:t>
           </m:r>
           <m:f>
             <m:fPr>
@@ -8872,13 +8636,7 @@
                     <w:rPr>
                       <w:rFonts w:ascii="Cambria Math" w:hAnsi="Cambria Math" w:cs="Times New Roman"/>
                     </w:rPr>
-                    <m:t xml:space="preserve">all </m:t>
-                  </m:r>
-                  <m:r>
-                    <w:rPr>
-                      <w:rFonts w:ascii="Cambria Math" w:hAnsi="Cambria Math" w:cs="Times New Roman"/>
-                    </w:rPr>
-                    <m:t>f</m:t>
+                    <m:t>all f</m:t>
                   </m:r>
                 </m:sub>
                 <m:sup/>
@@ -8983,19 +8741,7 @@
         <w:rPr>
           <w:rFonts w:ascii="Times New Roman" w:hAnsi="Times New Roman" w:cs="Times New Roman"/>
         </w:rPr>
-        <w:t xml:space="preserve">is the </w:t>
-      </w:r>
-      <w:r>
-        <w:rPr>
-          <w:rFonts w:ascii="Times New Roman" w:hAnsi="Times New Roman" w:cs="Times New Roman"/>
-        </w:rPr>
-        <w:t xml:space="preserve">total </w:t>
-      </w:r>
-      <w:r>
-        <w:rPr>
-          <w:rFonts w:ascii="Times New Roman" w:hAnsi="Times New Roman" w:cs="Times New Roman"/>
-        </w:rPr>
-        <w:t xml:space="preserve">Food Self-Reliance (percent); </w:t>
+        <w:t xml:space="preserve">is the total Food Self-Reliance (percent); </w:t>
       </w:r>
       <m:oMath>
         <m:sSub>
@@ -9029,27 +8775,7 @@
         <w:rPr>
           <w:rFonts w:ascii="Times New Roman" w:hAnsi="Times New Roman" w:cs="Times New Roman"/>
         </w:rPr>
-        <w:t>is the Diet and Seasonali</w:t>
-      </w:r>
-      <w:proofErr w:type="spellStart"/>
-      <w:r>
-        <w:rPr>
-          <w:rFonts w:ascii="Times New Roman" w:hAnsi="Times New Roman" w:cs="Times New Roman"/>
-        </w:rPr>
-        <w:t>ty</w:t>
-      </w:r>
-      <w:proofErr w:type="spellEnd"/>
-      <w:r>
-        <w:rPr>
-          <w:rFonts w:ascii="Times New Roman" w:hAnsi="Times New Roman" w:cs="Times New Roman"/>
-        </w:rPr>
-        <w:t xml:space="preserve"> Constraint for all foods </w:t>
-      </w:r>
-      <w:r>
-        <w:rPr>
-          <w:rFonts w:ascii="Times New Roman" w:hAnsi="Times New Roman" w:cs="Times New Roman"/>
-        </w:rPr>
-        <w:t>(</w:t>
+        <w:t>is the Diet and Seasonality Constraint for all foods (</w:t>
       </w:r>
       <w:proofErr w:type="spellStart"/>
       <w:r>
@@ -9103,33 +8829,7 @@
         <w:rPr>
           <w:rFonts w:ascii="Times New Roman" w:hAnsi="Times New Roman" w:cs="Times New Roman"/>
         </w:rPr>
-        <w:t xml:space="preserve">is the Production of </w:t>
-      </w:r>
-      <w:r>
-        <w:rPr>
-          <w:rFonts w:ascii="Times New Roman" w:hAnsi="Times New Roman" w:cs="Times New Roman"/>
-        </w:rPr>
-        <w:t xml:space="preserve">all </w:t>
-      </w:r>
-      <w:r>
-        <w:rPr>
-          <w:rFonts w:ascii="Times New Roman" w:hAnsi="Times New Roman" w:cs="Times New Roman"/>
-        </w:rPr>
-        <w:t>food in Southwest BC (</w:t>
-      </w:r>
-      <w:proofErr w:type="spellStart"/>
-      <w:r>
-        <w:rPr>
-          <w:rFonts w:ascii="Times New Roman" w:hAnsi="Times New Roman" w:cs="Times New Roman"/>
-        </w:rPr>
-        <w:t>tonnes</w:t>
-      </w:r>
-      <w:proofErr w:type="spellEnd"/>
-      <w:r>
-        <w:rPr>
-          <w:rFonts w:ascii="Times New Roman" w:hAnsi="Times New Roman" w:cs="Times New Roman"/>
-        </w:rPr>
-        <w:t>);</w:t>
+        <w:t>is the Production of all food in Southwest BC (tonnes);</w:t>
       </w:r>
       <m:oMath>
         <m:r>
@@ -9169,41 +8869,7 @@
         <w:rPr>
           <w:rFonts w:ascii="Times New Roman" w:hAnsi="Times New Roman" w:cs="Times New Roman"/>
         </w:rPr>
-        <w:t xml:space="preserve"> is </w:t>
-      </w:r>
-      <w:r>
-        <w:rPr>
-          <w:rFonts w:ascii="Times New Roman" w:hAnsi="Times New Roman" w:cs="Times New Roman"/>
-        </w:rPr>
-        <w:t xml:space="preserve">total </w:t>
-      </w:r>
-      <w:r>
-        <w:rPr>
-          <w:rFonts w:ascii="Times New Roman" w:hAnsi="Times New Roman" w:cs="Times New Roman"/>
-        </w:rPr>
-        <w:t xml:space="preserve">Food Need </w:t>
-      </w:r>
-      <w:bookmarkStart w:id="1" w:name="_GoBack"/>
-      <w:bookmarkEnd w:id="1"/>
-      <w:r>
-        <w:rPr>
-          <w:rFonts w:ascii="Times New Roman" w:hAnsi="Times New Roman" w:cs="Times New Roman"/>
-        </w:rPr>
-        <w:t>(</w:t>
-      </w:r>
-      <w:proofErr w:type="spellStart"/>
-      <w:r>
-        <w:rPr>
-          <w:rFonts w:ascii="Times New Roman" w:hAnsi="Times New Roman" w:cs="Times New Roman"/>
-        </w:rPr>
-        <w:t>tonnes</w:t>
-      </w:r>
-      <w:proofErr w:type="spellEnd"/>
-      <w:r>
-        <w:rPr>
-          <w:rFonts w:ascii="Times New Roman" w:hAnsi="Times New Roman" w:cs="Times New Roman"/>
-        </w:rPr>
-        <w:t>).</w:t>
+        <w:t xml:space="preserve"> is total Food Need (tonnes).</w:t>
       </w:r>
     </w:p>
     <w:p>
@@ -9241,236 +8907,587 @@
         </w:rPr>
       </w:pPr>
     </w:p>
+    <w:p>
+      <w:pPr>
+        <w:rPr>
+          <w:rFonts w:ascii="Times New Roman" w:hAnsi="Times New Roman" w:cs="Times New Roman"/>
+          <w:b/>
+          <w:u w:val="single"/>
+        </w:rPr>
+      </w:pPr>
+      <w:r>
+        <w:rPr>
+          <w:rFonts w:ascii="Times New Roman" w:hAnsi="Times New Roman" w:cs="Times New Roman"/>
+          <w:b/>
+          <w:u w:val="single"/>
+        </w:rPr>
+        <w:t>3.1 Confirmation of Method</w:t>
+      </w:r>
+    </w:p>
+    <w:p>
+      <w:pPr>
+        <w:ind w:firstLine="720"/>
+        <w:rPr>
+          <w:rFonts w:ascii="Times New Roman" w:hAnsi="Times New Roman" w:cs="Times New Roman"/>
+        </w:rPr>
+      </w:pPr>
+      <w:r>
+        <w:rPr>
+          <w:rFonts w:ascii="Times New Roman" w:hAnsi="Times New Roman" w:cs="Times New Roman"/>
+        </w:rPr>
+        <w:t xml:space="preserve">The primary purpose of this project was to recreate the methods used by the </w:t>
+      </w:r>
+      <w:proofErr w:type="spellStart"/>
+      <w:r>
+        <w:rPr>
+          <w:rFonts w:ascii="Times New Roman" w:hAnsi="Times New Roman" w:cs="Times New Roman"/>
+        </w:rPr>
+        <w:t>Kwantlen</w:t>
+      </w:r>
+      <w:proofErr w:type="spellEnd"/>
+      <w:r>
+        <w:rPr>
+          <w:rFonts w:ascii="Times New Roman" w:hAnsi="Times New Roman" w:cs="Times New Roman"/>
+        </w:rPr>
+        <w:t xml:space="preserve"> Polytechnic Institute for Sustainable Food Systems in their Southwest BC Food System Design. Thus, making sure that my results were consistent with the results of the original model wa</w:t>
+      </w:r>
+      <w:r>
+        <w:rPr>
+          <w:rFonts w:ascii="Times New Roman" w:hAnsi="Times New Roman" w:cs="Times New Roman"/>
+        </w:rPr>
+        <w:t>s paramount.</w:t>
+      </w:r>
+    </w:p>
+    <w:p>
+      <w:pPr>
+        <w:rPr>
+          <w:rFonts w:ascii="Times New Roman" w:hAnsi="Times New Roman" w:cs="Times New Roman"/>
+          <w:b/>
+          <w:u w:val="single"/>
+        </w:rPr>
+      </w:pPr>
+      <w:r>
+        <w:rPr>
+          <w:rFonts w:ascii="Times New Roman" w:hAnsi="Times New Roman" w:cs="Times New Roman"/>
+          <w:b/>
+          <w:highlight w:val="yellow"/>
+          <w:u w:val="single"/>
+        </w:rPr>
+        <w:t>SHOULD I INCLUDE THE COMPARISON OF THE THEORETICAL MAXIMUMS?</w:t>
+      </w:r>
+    </w:p>
+    <w:p>
+      <w:pPr>
+        <w:rPr>
+          <w:rFonts w:ascii="Times New Roman" w:hAnsi="Times New Roman" w:cs="Times New Roman"/>
+        </w:rPr>
+      </w:pPr>
+      <w:r>
+        <w:rPr>
+          <w:rFonts w:ascii="Times New Roman" w:hAnsi="Times New Roman" w:cs="Times New Roman"/>
+          <w:b/>
+          <w:noProof/>
+          <w:u w:val="single"/>
+        </w:rPr>
+        <w:drawing>
+          <wp:inline distT="0" distB="0" distL="0" distR="0" wp14:anchorId="64231B7C" wp14:editId="09BDBBD4">
+            <wp:extent cx="2663825" cy="2286221"/>
+            <wp:effectExtent l="0" t="0" r="3175" b="0"/>
+            <wp:docPr id="10" name="Picture 10"/>
+            <wp:cNvGraphicFramePr>
+              <a:graphicFrameLocks xmlns:a="http://schemas.openxmlformats.org/drawingml/2006/main" noChangeAspect="1"/>
+            </wp:cNvGraphicFramePr>
+            <a:graphic xmlns:a="http://schemas.openxmlformats.org/drawingml/2006/main">
+              <a:graphicData uri="http://schemas.openxmlformats.org/drawingml/2006/picture">
+                <pic:pic xmlns:pic="http://schemas.openxmlformats.org/drawingml/2006/picture">
+                  <pic:nvPicPr>
+                    <pic:cNvPr id="0" name="Screen Shot 2018-03-11 at 3.44.00 PM.png"/>
+                    <pic:cNvPicPr/>
+                  </pic:nvPicPr>
+                  <pic:blipFill>
+                    <a:blip r:embed="rId11">
+                      <a:extLst>
+                        <a:ext uri="{28A0092B-C50C-407E-A947-70E740481C1C}">
+                          <a14:useLocalDpi xmlns:a14="http://schemas.microsoft.com/office/drawing/2010/main" val="0"/>
+                        </a:ext>
+                      </a:extLst>
+                    </a:blip>
+                    <a:stretch>
+                      <a:fillRect/>
+                    </a:stretch>
+                  </pic:blipFill>
+                  <pic:spPr>
+                    <a:xfrm>
+                      <a:off x="0" y="0"/>
+                      <a:ext cx="2663825" cy="2286221"/>
+                    </a:xfrm>
+                    <a:prstGeom prst="rect">
+                      <a:avLst/>
+                    </a:prstGeom>
+                  </pic:spPr>
+                </pic:pic>
+              </a:graphicData>
+            </a:graphic>
+          </wp:inline>
+        </w:drawing>
+      </w:r>
+      <w:commentRangeStart w:id="0"/>
+      <w:r>
+        <w:rPr>
+          <w:rFonts w:ascii="Times New Roman" w:hAnsi="Times New Roman" w:cs="Times New Roman"/>
+          <w:b/>
+          <w:noProof/>
+          <w:u w:val="single"/>
+        </w:rPr>
+        <w:drawing>
+          <wp:anchor distT="0" distB="0" distL="114300" distR="114300" simplePos="0" relativeHeight="251661312" behindDoc="0" locked="0" layoutInCell="1" allowOverlap="1" wp14:anchorId="3DB82621" wp14:editId="6BEFBA82">
+            <wp:simplePos x="0" y="0"/>
+            <wp:positionH relativeFrom="margin">
+              <wp:align>center</wp:align>
+            </wp:positionH>
+            <wp:positionV relativeFrom="paragraph">
+              <wp:posOffset>0</wp:posOffset>
+            </wp:positionV>
+            <wp:extent cx="2948940" cy="2551430"/>
+            <wp:effectExtent l="0" t="0" r="0" b="0"/>
+            <wp:wrapTopAndBottom/>
+            <wp:docPr id="7" name="Picture 7"/>
+            <wp:cNvGraphicFramePr>
+              <a:graphicFrameLocks xmlns:a="http://schemas.openxmlformats.org/drawingml/2006/main" noChangeAspect="1"/>
+            </wp:cNvGraphicFramePr>
+            <a:graphic xmlns:a="http://schemas.openxmlformats.org/drawingml/2006/main">
+              <a:graphicData uri="http://schemas.openxmlformats.org/drawingml/2006/picture">
+                <pic:pic xmlns:pic="http://schemas.openxmlformats.org/drawingml/2006/picture">
+                  <pic:nvPicPr>
+                    <pic:cNvPr id="0" name="Screen Shot 2018-03-11 at 12.56.50 PM.png"/>
+                    <pic:cNvPicPr/>
+                  </pic:nvPicPr>
+                  <pic:blipFill>
+                    <a:blip r:embed="rId12">
+                      <a:extLst>
+                        <a:ext uri="{28A0092B-C50C-407E-A947-70E740481C1C}">
+                          <a14:useLocalDpi xmlns:a14="http://schemas.microsoft.com/office/drawing/2010/main" val="0"/>
+                        </a:ext>
+                      </a:extLst>
+                    </a:blip>
+                    <a:stretch>
+                      <a:fillRect/>
+                    </a:stretch>
+                  </pic:blipFill>
+                  <pic:spPr>
+                    <a:xfrm>
+                      <a:off x="0" y="0"/>
+                      <a:ext cx="2949067" cy="2551430"/>
+                    </a:xfrm>
+                    <a:prstGeom prst="rect">
+                      <a:avLst/>
+                    </a:prstGeom>
+                  </pic:spPr>
+                </pic:pic>
+              </a:graphicData>
+            </a:graphic>
+            <wp14:sizeRelH relativeFrom="page">
+              <wp14:pctWidth>0</wp14:pctWidth>
+            </wp14:sizeRelH>
+            <wp14:sizeRelV relativeFrom="page">
+              <wp14:pctHeight>0</wp14:pctHeight>
+            </wp14:sizeRelV>
+          </wp:anchor>
+        </w:drawing>
+      </w:r>
+      <w:commentRangeEnd w:id="0"/>
+    </w:p>
+    <w:p>
+      <w:pPr>
+        <w:rPr>
+          <w:rFonts w:ascii="Times New Roman" w:hAnsi="Times New Roman" w:cs="Times New Roman"/>
+        </w:rPr>
+      </w:pPr>
+      <w:r>
+        <w:rPr>
+          <w:rStyle w:val="CommentReference"/>
+        </w:rPr>
+        <w:commentReference w:id="0"/>
+      </w:r>
+      <w:r>
+        <w:rPr>
+          <w:rFonts w:ascii="Times New Roman" w:hAnsi="Times New Roman" w:cs="Times New Roman"/>
+        </w:rPr>
+        <w:t xml:space="preserve">Figure 3: A comparison of results for Food Need and Food Yield from my program and the model developed by the Institute for Sustainable Food Systems </w:t>
+      </w:r>
+      <w:r>
+        <w:rPr>
+          <w:rFonts w:ascii="Times New Roman" w:hAnsi="Times New Roman" w:cs="Times New Roman"/>
+        </w:rPr>
+        <w:fldChar w:fldCharType="begin"/>
+      </w:r>
+      <w:r>
+        <w:rPr>
+          <w:rFonts w:ascii="Times New Roman" w:hAnsi="Times New Roman" w:cs="Times New Roman"/>
+        </w:rPr>
+        <w:instrText xml:space="preserve"> ADDIN ZOTERO_ITEM CSL_CITATION {"citationID":"a2cfgorrchr","properties":{"formattedCitation":"(Dorward, 2015)","plainCitation":"(Dorward, 2015)"},"citationItems":[{"id":3,"uris":["http://zotero.org/users/local/tyrS5i1E/items/TZTB2LD6"],"uri":["http://zotero.org/users/local/tyrS5i1E/items/TZTB2LD6"],"itemData":{"id":3,"type":"thesis","title":"Assesment of Curent Status and Modeling of Future Capacity for Land Based Food Self-Reliance in Southwest British Columbia","publisher":"University of British Columbia","publisher-place":"Vancouver, British Columbia, Canada","number-of-pages":"79","event-place":"Vancouver, British Columbia, Canada","abstract":"There is growing awareness that climate change, economic instability, resource limitations and population growth are profoundly impacting the capacity of the contemporary global food system to meet human nutrition needs. Although there is widespread recognition that food systems must evolve in the face of these issues, a polarized debate has emerged around the merit of global-verses-local approaches to this evolution. Local food system advocates argue that increasing food self-reliance will concomitantly benefit human health, the environment, and local economies, while critics argue that only a globalized system will produce enough calories to efficiently and economically feed the world. This debate largely takes place in absence of knowledge of the current food self-reliance status of specific regions and capacity to increase it in the future. This study addressed this knowledge gap by developing methods to assess current (2011) status and model future (2050) capacity for land based food self-reliance in a diet satisfying nutritional recommendations and food preferences that accounts for seasonality of crop production, and comparing self-reliance in livestock raised with and without locally produced feedstocks. The methods were applied to the southwest British Columbia bio-region (SWBC). Results indicated that SWBC production of feed and food grain is a major constraint on self- reliance. Total dietary self-reliance of SWBC was 12% in 2011 if discounting livestock feed imports or 40% if including them. Self-reliance could be increased in 2050 in a Localized food system in which crops are allocated to agricultural lands in a manner that maximizes food self-reliance, but not in a Business as Usual (BAU) food system in which crop and livestock production follows 2011 patterns. The average of nine modeled scenarios for 2050 food self-reliance in the Localized food system was 26% if discounting livestock feed imports or 44% if including livestock raised with imported feed, and in the BAU food system was 8% and 23% respectively. Analysis revealed that both food systems are more sensitive to changes in farmland availability than climate change-induced changes in crop yield. Land use results indicate that horticultural crop production would dominate farmland use in a scenario of increased food self-reliance.","author":[{"family":"Dorward","given":"Caitlin Emma"}],"issued":{"date-parts":[["2015",4]]}}}],"schema":"https://github.com/citation-style-language/schema/raw/master/csl-citation.json"} </w:instrText>
+      </w:r>
+      <w:r>
+        <w:rPr>
+          <w:rFonts w:ascii="Times New Roman" w:hAnsi="Times New Roman" w:cs="Times New Roman"/>
+        </w:rPr>
+        <w:fldChar w:fldCharType="separate"/>
+      </w:r>
+      <w:r>
+        <w:rPr>
+          <w:rFonts w:ascii="Times New Roman" w:hAnsi="Times New Roman" w:cs="Times New Roman"/>
+          <w:noProof/>
+        </w:rPr>
+        <w:t>(Dorward, 2015)</w:t>
+      </w:r>
+      <w:r>
+        <w:rPr>
+          <w:rFonts w:ascii="Times New Roman" w:hAnsi="Times New Roman" w:cs="Times New Roman"/>
+        </w:rPr>
+        <w:fldChar w:fldCharType="end"/>
+      </w:r>
+      <w:r>
+        <w:rPr>
+          <w:rFonts w:ascii="Times New Roman" w:hAnsi="Times New Roman" w:cs="Times New Roman"/>
+        </w:rPr>
+        <w:t xml:space="preserve">. </w:t>
+      </w:r>
+    </w:p>
+    <w:p>
+      <w:pPr>
+        <w:rPr>
+          <w:rFonts w:ascii="Times New Roman" w:hAnsi="Times New Roman" w:cs="Times New Roman"/>
+        </w:rPr>
+      </w:pPr>
+    </w:p>
+    <w:p>
+      <w:pPr>
+        <w:ind w:firstLine="720"/>
+        <w:rPr>
+          <w:rFonts w:ascii="Times New Roman" w:hAnsi="Times New Roman" w:cs="Times New Roman"/>
+        </w:rPr>
+      </w:pPr>
+      <w:r>
+        <w:rPr>
+          <w:rFonts w:ascii="Times New Roman" w:hAnsi="Times New Roman" w:cs="Times New Roman"/>
+        </w:rPr>
+        <w:t>There are large discrepancies between the results for Food Need in the ‘Fruits &amp; Vegetables’ and ‘Milk &amp; Alternatives’ categories</w:t>
+      </w:r>
+      <w:r>
+        <w:rPr>
+          <w:rFonts w:ascii="Times New Roman" w:hAnsi="Times New Roman" w:cs="Times New Roman"/>
+        </w:rPr>
+        <w:t xml:space="preserve">. There are large discrepancies between the results for Food Yield in the ‘Milk and Alts’ category. As previously mentioned, the discrepancies in the ‘Milk &amp; Alternatives category’ are not surprising due to the fact that there was some missing information regarding some of the specifics of the final livestock method employed by the Institute for Sustainable Food Systems. The </w:t>
+      </w:r>
+      <w:proofErr w:type="gramStart"/>
+      <w:r>
+        <w:rPr>
+          <w:rFonts w:ascii="Times New Roman" w:hAnsi="Times New Roman" w:cs="Times New Roman"/>
+        </w:rPr>
+        <w:t>discrepancies between the Food Need in the ‘Fruits &amp; Vegetables’ is</w:t>
+      </w:r>
+      <w:proofErr w:type="gramEnd"/>
+      <w:r>
+        <w:rPr>
+          <w:rFonts w:ascii="Times New Roman" w:hAnsi="Times New Roman" w:cs="Times New Roman"/>
+        </w:rPr>
+        <w:t xml:space="preserve"> more alarming, and warrants more investigation. However the final results for Food Self-Reliance, shown below, indicate that overall these discrepancies tend to correct themselves with regard to the final result. </w:t>
+      </w:r>
+    </w:p>
+    <w:p>
+      <w:pPr>
+        <w:rPr>
+          <w:rFonts w:ascii="Times New Roman" w:hAnsi="Times New Roman" w:cs="Times New Roman"/>
+        </w:rPr>
+      </w:pPr>
+    </w:p>
+    <w:p>
+      <w:pPr>
+        <w:rPr>
+          <w:rFonts w:ascii="Times New Roman" w:hAnsi="Times New Roman" w:cs="Times New Roman"/>
+          <w:b/>
+          <w:u w:val="single"/>
+        </w:rPr>
+      </w:pPr>
+    </w:p>
     <w:tbl>
       <w:tblPr>
-        <w:tblW w:w="9460" w:type="dxa"/>
+        <w:tblW w:w="9730" w:type="dxa"/>
         <w:tblInd w:w="98" w:type="dxa"/>
+        <w:tblLayout w:type="fixed"/>
         <w:tblLook w:val="04A0" w:firstRow="1" w:lastRow="0" w:firstColumn="1" w:lastColumn="0" w:noHBand="0" w:noVBand="1"/>
       </w:tblPr>
       <w:tblGrid>
-        <w:gridCol w:w="1299"/>
-        <w:gridCol w:w="1329"/>
-        <w:gridCol w:w="1432"/>
-        <w:gridCol w:w="1296"/>
-        <w:gridCol w:w="1294"/>
-        <w:gridCol w:w="1511"/>
-        <w:gridCol w:w="1299"/>
+        <w:gridCol w:w="1360"/>
+        <w:gridCol w:w="1440"/>
+        <w:gridCol w:w="990"/>
+        <w:gridCol w:w="1620"/>
+        <w:gridCol w:w="1620"/>
+        <w:gridCol w:w="990"/>
+        <w:gridCol w:w="1710"/>
       </w:tblGrid>
       <w:tr>
         <w:trPr>
-          <w:trHeight w:val="920"/>
+          <w:trHeight w:val="300"/>
         </w:trPr>
         <w:tc>
           <w:tcPr>
-            <w:tcW w:w="1300" w:type="dxa"/>
+            <w:tcW w:w="3790" w:type="dxa"/>
+            <w:gridSpan w:val="3"/>
+            <w:vMerge w:val="restart"/>
             <w:tcBorders>
               <w:top w:val="single" w:sz="8" w:space="0" w:color="auto"/>
               <w:left w:val="single" w:sz="8" w:space="0" w:color="auto"/>
-              <w:bottom w:val="single" w:sz="8" w:space="0" w:color="auto"/>
-              <w:right w:val="single" w:sz="8" w:space="0" w:color="auto"/>
+              <w:bottom w:val="single" w:sz="8" w:space="0" w:color="000000"/>
+              <w:right w:val="single" w:sz="8" w:space="0" w:color="000000"/>
             </w:tcBorders>
             <w:shd w:val="clear" w:color="auto" w:fill="auto"/>
-            <w:vAlign w:val="center"/>
+            <w:vAlign w:val="bottom"/>
             <w:hideMark/>
           </w:tcPr>
           <w:p>
             <w:pPr>
-              <w:rPr>
-                <w:rFonts w:ascii="Cambria" w:eastAsia="Times New Roman" w:hAnsi="Cambria" w:cs="Times New Roman"/>
-                <w:color w:val="000000"/>
-              </w:rPr>
-            </w:pPr>
-            <w:r>
-              <w:rPr>
-                <w:rFonts w:ascii="Cambria" w:eastAsia="Times New Roman" w:hAnsi="Cambria" w:cs="Times New Roman"/>
-                <w:color w:val="000000"/>
-              </w:rPr>
-              <w:t> </w:t>
-            </w:r>
-          </w:p>
-        </w:tc>
-        <w:tc>
-          <w:tcPr>
-            <w:tcW w:w="1300" w:type="dxa"/>
+              <w:jc w:val="center"/>
+              <w:rPr>
+                <w:rFonts w:ascii="Calibri" w:eastAsia="Times New Roman" w:hAnsi="Calibri" w:cs="Times New Roman"/>
+                <w:b/>
+                <w:bCs/>
+                <w:color w:val="000000"/>
+              </w:rPr>
+            </w:pPr>
+            <w:r>
+              <w:rPr>
+                <w:rFonts w:ascii="Calibri" w:eastAsia="Times New Roman" w:hAnsi="Calibri" w:cs="Times New Roman"/>
+                <w:b/>
+                <w:bCs/>
+                <w:color w:val="000000"/>
+              </w:rPr>
+              <w:t>2011 SWBC Food Self-Reliance - With Imported Feed</w:t>
+            </w:r>
+          </w:p>
+        </w:tc>
+        <w:tc>
+          <w:tcPr>
+            <w:tcW w:w="1620" w:type="dxa"/>
             <w:tcBorders>
-              <w:top w:val="single" w:sz="8" w:space="0" w:color="auto"/>
+              <w:top w:val="nil"/>
               <w:left w:val="nil"/>
-              <w:bottom w:val="single" w:sz="8" w:space="0" w:color="auto"/>
-              <w:right w:val="single" w:sz="8" w:space="0" w:color="auto"/>
+              <w:bottom w:val="nil"/>
+              <w:right w:val="nil"/>
             </w:tcBorders>
             <w:shd w:val="clear" w:color="auto" w:fill="auto"/>
-            <w:vAlign w:val="center"/>
+            <w:noWrap/>
+            <w:vAlign w:val="bottom"/>
             <w:hideMark/>
           </w:tcPr>
           <w:p>
             <w:pPr>
               <w:rPr>
-                <w:rFonts w:ascii="Cambria" w:eastAsia="Times New Roman" w:hAnsi="Cambria" w:cs="Times New Roman"/>
-                <w:color w:val="000000"/>
-              </w:rPr>
-            </w:pPr>
-            <w:r>
-              <w:rPr>
-                <w:rFonts w:ascii="Cambria" w:eastAsia="Times New Roman" w:hAnsi="Cambria" w:cs="Times New Roman"/>
-                <w:color w:val="000000"/>
-              </w:rPr>
-              <w:t>Fruits &amp; Vegetables</w:t>
-            </w:r>
-          </w:p>
-        </w:tc>
-        <w:tc>
-          <w:tcPr>
-            <w:tcW w:w="1440" w:type="dxa"/>
+                <w:rFonts w:ascii="Calibri" w:eastAsia="Times New Roman" w:hAnsi="Calibri" w:cs="Times New Roman"/>
+                <w:color w:val="000000"/>
+              </w:rPr>
+            </w:pPr>
+          </w:p>
+        </w:tc>
+        <w:tc>
+          <w:tcPr>
+            <w:tcW w:w="1620" w:type="dxa"/>
             <w:tcBorders>
-              <w:top w:val="single" w:sz="8" w:space="0" w:color="auto"/>
+              <w:top w:val="nil"/>
               <w:left w:val="nil"/>
-              <w:bottom w:val="single" w:sz="8" w:space="0" w:color="auto"/>
-              <w:right w:val="single" w:sz="8" w:space="0" w:color="auto"/>
+              <w:bottom w:val="nil"/>
+              <w:right w:val="nil"/>
             </w:tcBorders>
             <w:shd w:val="clear" w:color="auto" w:fill="auto"/>
-            <w:vAlign w:val="center"/>
+            <w:noWrap/>
+            <w:vAlign w:val="bottom"/>
             <w:hideMark/>
           </w:tcPr>
           <w:p>
             <w:pPr>
               <w:rPr>
-                <w:rFonts w:ascii="Cambria" w:eastAsia="Times New Roman" w:hAnsi="Cambria" w:cs="Times New Roman"/>
-                <w:color w:val="000000"/>
-              </w:rPr>
-            </w:pPr>
-            <w:r>
-              <w:rPr>
-                <w:rFonts w:ascii="Cambria" w:eastAsia="Times New Roman" w:hAnsi="Cambria" w:cs="Times New Roman"/>
-                <w:color w:val="000000"/>
-              </w:rPr>
-              <w:t>Grains</w:t>
-            </w:r>
-          </w:p>
-        </w:tc>
-        <w:tc>
-          <w:tcPr>
-            <w:tcW w:w="1300" w:type="dxa"/>
+                <w:rFonts w:ascii="Calibri" w:eastAsia="Times New Roman" w:hAnsi="Calibri" w:cs="Times New Roman"/>
+                <w:color w:val="000000"/>
+              </w:rPr>
+            </w:pPr>
+          </w:p>
+        </w:tc>
+        <w:tc>
+          <w:tcPr>
+            <w:tcW w:w="990" w:type="dxa"/>
             <w:tcBorders>
-              <w:top w:val="single" w:sz="8" w:space="0" w:color="auto"/>
+              <w:top w:val="nil"/>
               <w:left w:val="nil"/>
-              <w:bottom w:val="single" w:sz="8" w:space="0" w:color="auto"/>
-              <w:right w:val="single" w:sz="8" w:space="0" w:color="auto"/>
+              <w:bottom w:val="nil"/>
+              <w:right w:val="nil"/>
             </w:tcBorders>
             <w:shd w:val="clear" w:color="auto" w:fill="auto"/>
-            <w:vAlign w:val="center"/>
+            <w:noWrap/>
+            <w:vAlign w:val="bottom"/>
             <w:hideMark/>
           </w:tcPr>
           <w:p>
             <w:pPr>
-              <w:rPr>
-                <w:rFonts w:ascii="Cambria" w:eastAsia="Times New Roman" w:hAnsi="Cambria" w:cs="Times New Roman"/>
-                <w:color w:val="000000"/>
-              </w:rPr>
-            </w:pPr>
-            <w:r>
-              <w:rPr>
-                <w:rFonts w:ascii="Cambria" w:eastAsia="Times New Roman" w:hAnsi="Cambria" w:cs="Times New Roman"/>
-                <w:color w:val="000000"/>
-              </w:rPr>
-              <w:t>Meat &amp; Alts</w:t>
-            </w:r>
-          </w:p>
-        </w:tc>
-        <w:tc>
-          <w:tcPr>
-            <w:tcW w:w="1300" w:type="dxa"/>
+              <w:jc w:val="center"/>
+              <w:rPr>
+                <w:rFonts w:ascii="Calibri" w:eastAsia="Times New Roman" w:hAnsi="Calibri" w:cs="Times New Roman"/>
+              </w:rPr>
+            </w:pPr>
+          </w:p>
+        </w:tc>
+        <w:tc>
+          <w:tcPr>
+            <w:tcW w:w="1710" w:type="dxa"/>
             <w:tcBorders>
-              <w:top w:val="single" w:sz="8" w:space="0" w:color="auto"/>
+              <w:top w:val="nil"/>
               <w:left w:val="nil"/>
-              <w:bottom w:val="single" w:sz="8" w:space="0" w:color="auto"/>
-              <w:right w:val="single" w:sz="8" w:space="0" w:color="auto"/>
+              <w:bottom w:val="nil"/>
+              <w:right w:val="nil"/>
             </w:tcBorders>
             <w:shd w:val="clear" w:color="auto" w:fill="auto"/>
-            <w:vAlign w:val="center"/>
+            <w:noWrap/>
+            <w:vAlign w:val="bottom"/>
             <w:hideMark/>
           </w:tcPr>
           <w:p>
             <w:pPr>
-              <w:rPr>
-                <w:rFonts w:ascii="Cambria" w:eastAsia="Times New Roman" w:hAnsi="Cambria" w:cs="Times New Roman"/>
-                <w:color w:val="000000"/>
-              </w:rPr>
-            </w:pPr>
-            <w:r>
-              <w:rPr>
-                <w:rFonts w:ascii="Cambria" w:eastAsia="Times New Roman" w:hAnsi="Cambria" w:cs="Times New Roman"/>
-                <w:color w:val="000000"/>
-              </w:rPr>
-              <w:t>Milk &amp; Alts</w:t>
-            </w:r>
-          </w:p>
-        </w:tc>
-        <w:tc>
-          <w:tcPr>
-            <w:tcW w:w="1520" w:type="dxa"/>
-            <w:tcBorders>
-              <w:top w:val="single" w:sz="8" w:space="0" w:color="auto"/>
-              <w:left w:val="nil"/>
-              <w:bottom w:val="single" w:sz="8" w:space="0" w:color="auto"/>
-              <w:right w:val="single" w:sz="8" w:space="0" w:color="auto"/>
-            </w:tcBorders>
-            <w:shd w:val="clear" w:color="auto" w:fill="auto"/>
-            <w:vAlign w:val="center"/>
-            <w:hideMark/>
-          </w:tcPr>
-          <w:p>
-            <w:pPr>
-              <w:rPr>
-                <w:rFonts w:ascii="Cambria" w:eastAsia="Times New Roman" w:hAnsi="Cambria" w:cs="Times New Roman"/>
-                <w:color w:val="000000"/>
-              </w:rPr>
-            </w:pPr>
-            <w:r>
-              <w:rPr>
-                <w:rFonts w:ascii="Cambria" w:eastAsia="Times New Roman" w:hAnsi="Cambria" w:cs="Times New Roman"/>
-                <w:color w:val="000000"/>
-              </w:rPr>
-              <w:t>Fats &amp; Oils</w:t>
-            </w:r>
-          </w:p>
-        </w:tc>
-        <w:tc>
-          <w:tcPr>
-            <w:tcW w:w="1300" w:type="dxa"/>
-            <w:tcBorders>
-              <w:top w:val="single" w:sz="8" w:space="0" w:color="auto"/>
-              <w:left w:val="nil"/>
-              <w:bottom w:val="single" w:sz="8" w:space="0" w:color="auto"/>
-              <w:right w:val="single" w:sz="8" w:space="0" w:color="auto"/>
-            </w:tcBorders>
-            <w:shd w:val="clear" w:color="auto" w:fill="auto"/>
-            <w:vAlign w:val="center"/>
-            <w:hideMark/>
-          </w:tcPr>
-          <w:p>
-            <w:pPr>
-              <w:rPr>
-                <w:rFonts w:ascii="Cambria" w:eastAsia="Times New Roman" w:hAnsi="Cambria" w:cs="Times New Roman"/>
-                <w:color w:val="000000"/>
-              </w:rPr>
-            </w:pPr>
-            <w:r>
-              <w:rPr>
-                <w:rFonts w:ascii="Cambria" w:eastAsia="Times New Roman" w:hAnsi="Cambria" w:cs="Times New Roman"/>
-                <w:color w:val="000000"/>
-              </w:rPr>
-              <w:t>Total Food Self Reliance</w:t>
-            </w:r>
+              <w:jc w:val="center"/>
+              <w:rPr>
+                <w:rFonts w:ascii="Calibri" w:eastAsia="Times New Roman" w:hAnsi="Calibri" w:cs="Times New Roman"/>
+              </w:rPr>
+            </w:pPr>
           </w:p>
         </w:tc>
       </w:tr>
       <w:tr>
         <w:trPr>
-          <w:trHeight w:val="700"/>
+          <w:trHeight w:val="300"/>
         </w:trPr>
         <w:tc>
           <w:tcPr>
-            <w:tcW w:w="1300" w:type="dxa"/>
+            <w:tcW w:w="3790" w:type="dxa"/>
+            <w:gridSpan w:val="3"/>
+            <w:vMerge/>
+            <w:tcBorders>
+              <w:top w:val="single" w:sz="8" w:space="0" w:color="auto"/>
+              <w:left w:val="single" w:sz="8" w:space="0" w:color="auto"/>
+              <w:bottom w:val="single" w:sz="8" w:space="0" w:color="000000"/>
+              <w:right w:val="single" w:sz="8" w:space="0" w:color="000000"/>
+            </w:tcBorders>
+            <w:vAlign w:val="center"/>
+            <w:hideMark/>
+          </w:tcPr>
+          <w:p>
+            <w:pPr>
+              <w:rPr>
+                <w:rFonts w:ascii="Calibri" w:eastAsia="Times New Roman" w:hAnsi="Calibri" w:cs="Times New Roman"/>
+                <w:b/>
+                <w:bCs/>
+                <w:color w:val="000000"/>
+              </w:rPr>
+            </w:pPr>
+          </w:p>
+        </w:tc>
+        <w:tc>
+          <w:tcPr>
+            <w:tcW w:w="1620" w:type="dxa"/>
+            <w:tcBorders>
+              <w:top w:val="nil"/>
+              <w:left w:val="nil"/>
+              <w:bottom w:val="nil"/>
+              <w:right w:val="nil"/>
+            </w:tcBorders>
+            <w:shd w:val="clear" w:color="auto" w:fill="auto"/>
+            <w:noWrap/>
+            <w:vAlign w:val="bottom"/>
+            <w:hideMark/>
+          </w:tcPr>
+          <w:p>
+            <w:pPr>
+              <w:rPr>
+                <w:rFonts w:ascii="Calibri" w:eastAsia="Times New Roman" w:hAnsi="Calibri" w:cs="Times New Roman"/>
+                <w:color w:val="000000"/>
+              </w:rPr>
+            </w:pPr>
+          </w:p>
+        </w:tc>
+        <w:tc>
+          <w:tcPr>
+            <w:tcW w:w="1620" w:type="dxa"/>
+            <w:tcBorders>
+              <w:top w:val="nil"/>
+              <w:left w:val="nil"/>
+              <w:bottom w:val="nil"/>
+              <w:right w:val="nil"/>
+            </w:tcBorders>
+            <w:shd w:val="clear" w:color="auto" w:fill="auto"/>
+            <w:noWrap/>
+            <w:vAlign w:val="bottom"/>
+            <w:hideMark/>
+          </w:tcPr>
+          <w:p>
+            <w:pPr>
+              <w:rPr>
+                <w:rFonts w:ascii="Calibri" w:eastAsia="Times New Roman" w:hAnsi="Calibri" w:cs="Times New Roman"/>
+                <w:color w:val="000000"/>
+              </w:rPr>
+            </w:pPr>
+          </w:p>
+        </w:tc>
+        <w:tc>
+          <w:tcPr>
+            <w:tcW w:w="990" w:type="dxa"/>
+            <w:tcBorders>
+              <w:top w:val="nil"/>
+              <w:left w:val="nil"/>
+              <w:bottom w:val="nil"/>
+              <w:right w:val="nil"/>
+            </w:tcBorders>
+            <w:shd w:val="clear" w:color="auto" w:fill="auto"/>
+            <w:noWrap/>
+            <w:vAlign w:val="bottom"/>
+            <w:hideMark/>
+          </w:tcPr>
+          <w:p>
+            <w:pPr>
+              <w:jc w:val="center"/>
+              <w:rPr>
+                <w:rFonts w:ascii="Calibri" w:eastAsia="Times New Roman" w:hAnsi="Calibri" w:cs="Times New Roman"/>
+              </w:rPr>
+            </w:pPr>
+          </w:p>
+        </w:tc>
+        <w:tc>
+          <w:tcPr>
+            <w:tcW w:w="1710" w:type="dxa"/>
+            <w:tcBorders>
+              <w:top w:val="nil"/>
+              <w:left w:val="nil"/>
+              <w:bottom w:val="nil"/>
+              <w:right w:val="nil"/>
+            </w:tcBorders>
+            <w:shd w:val="clear" w:color="auto" w:fill="auto"/>
+            <w:noWrap/>
+            <w:vAlign w:val="bottom"/>
+            <w:hideMark/>
+          </w:tcPr>
+          <w:p>
+            <w:pPr>
+              <w:jc w:val="center"/>
+              <w:rPr>
+                <w:rFonts w:ascii="Calibri" w:eastAsia="Times New Roman" w:hAnsi="Calibri" w:cs="Times New Roman"/>
+              </w:rPr>
+            </w:pPr>
+          </w:p>
+        </w:tc>
+      </w:tr>
+      <w:tr>
+        <w:trPr>
+          <w:trHeight w:val="1220"/>
+        </w:trPr>
+        <w:tc>
+          <w:tcPr>
+            <w:tcW w:w="1360" w:type="dxa"/>
             <w:tcBorders>
               <w:top w:val="nil"/>
               <w:left w:val="single" w:sz="8" w:space="0" w:color="auto"/>
@@ -9493,37 +9510,7 @@
                 <w:rFonts w:ascii="Cambria" w:eastAsia="Times New Roman" w:hAnsi="Cambria" w:cs="Times New Roman"/>
                 <w:color w:val="000000"/>
               </w:rPr>
-              <w:t xml:space="preserve">ISFS </w:t>
-            </w:r>
-          </w:p>
-        </w:tc>
-        <w:tc>
-          <w:tcPr>
-            <w:tcW w:w="1300" w:type="dxa"/>
-            <w:tcBorders>
-              <w:top w:val="nil"/>
-              <w:left w:val="nil"/>
-              <w:bottom w:val="single" w:sz="8" w:space="0" w:color="auto"/>
-              <w:right w:val="single" w:sz="8" w:space="0" w:color="auto"/>
-            </w:tcBorders>
-            <w:shd w:val="clear" w:color="auto" w:fill="auto"/>
-            <w:vAlign w:val="center"/>
-            <w:hideMark/>
-          </w:tcPr>
-          <w:p>
-            <w:pPr>
-              <w:jc w:val="right"/>
-              <w:rPr>
-                <w:rFonts w:ascii="Cambria" w:eastAsia="Times New Roman" w:hAnsi="Cambria" w:cs="Times New Roman"/>
-                <w:color w:val="000000"/>
-              </w:rPr>
-            </w:pPr>
-            <w:r>
-              <w:rPr>
-                <w:rFonts w:ascii="Cambria" w:eastAsia="Times New Roman" w:hAnsi="Cambria" w:cs="Times New Roman"/>
-                <w:color w:val="000000"/>
-              </w:rPr>
-              <w:t>21%</w:t>
+              <w:t> </w:t>
             </w:r>
           </w:p>
         </w:tc>
@@ -9542,24 +9529,27 @@
           </w:tcPr>
           <w:p>
             <w:pPr>
-              <w:jc w:val="right"/>
-              <w:rPr>
-                <w:rFonts w:ascii="Cambria" w:eastAsia="Times New Roman" w:hAnsi="Cambria" w:cs="Times New Roman"/>
-                <w:color w:val="000000"/>
-              </w:rPr>
-            </w:pPr>
-            <w:r>
-              <w:rPr>
-                <w:rFonts w:ascii="Cambria" w:eastAsia="Times New Roman" w:hAnsi="Cambria" w:cs="Times New Roman"/>
-                <w:color w:val="000000"/>
-              </w:rPr>
-              <w:t>1%</w:t>
-            </w:r>
-          </w:p>
-        </w:tc>
-        <w:tc>
-          <w:tcPr>
-            <w:tcW w:w="1300" w:type="dxa"/>
+              <w:rPr>
+                <w:rFonts w:ascii="Cambria" w:eastAsia="Times New Roman" w:hAnsi="Cambria" w:cs="Times New Roman"/>
+                <w:b/>
+                <w:bCs/>
+                <w:color w:val="000000"/>
+              </w:rPr>
+            </w:pPr>
+            <w:r>
+              <w:rPr>
+                <w:rFonts w:ascii="Cambria" w:eastAsia="Times New Roman" w:hAnsi="Cambria" w:cs="Times New Roman"/>
+                <w:b/>
+                <w:bCs/>
+                <w:color w:val="000000"/>
+              </w:rPr>
+              <w:t>Fruits &amp; Vegetables</w:t>
+            </w:r>
+          </w:p>
+        </w:tc>
+        <w:tc>
+          <w:tcPr>
+            <w:tcW w:w="990" w:type="dxa"/>
             <w:tcBorders>
               <w:top w:val="nil"/>
               <w:left w:val="nil"/>
@@ -9572,24 +9562,239 @@
           </w:tcPr>
           <w:p>
             <w:pPr>
-              <w:jc w:val="right"/>
-              <w:rPr>
-                <w:rFonts w:ascii="Cambria" w:eastAsia="Times New Roman" w:hAnsi="Cambria" w:cs="Times New Roman"/>
-                <w:color w:val="000000"/>
-              </w:rPr>
-            </w:pPr>
-            <w:r>
-              <w:rPr>
-                <w:rFonts w:ascii="Cambria" w:eastAsia="Times New Roman" w:hAnsi="Cambria" w:cs="Times New Roman"/>
-                <w:color w:val="000000"/>
-              </w:rPr>
-              <w:t>49%</w:t>
-            </w:r>
-          </w:p>
-        </w:tc>
-        <w:tc>
-          <w:tcPr>
-            <w:tcW w:w="1300" w:type="dxa"/>
+              <w:rPr>
+                <w:rFonts w:ascii="Cambria" w:eastAsia="Times New Roman" w:hAnsi="Cambria" w:cs="Times New Roman"/>
+                <w:b/>
+                <w:bCs/>
+                <w:color w:val="000000"/>
+              </w:rPr>
+            </w:pPr>
+            <w:r>
+              <w:rPr>
+                <w:rFonts w:ascii="Cambria" w:eastAsia="Times New Roman" w:hAnsi="Cambria" w:cs="Times New Roman"/>
+                <w:b/>
+                <w:bCs/>
+                <w:color w:val="000000"/>
+              </w:rPr>
+              <w:t>Grains</w:t>
+            </w:r>
+          </w:p>
+        </w:tc>
+        <w:tc>
+          <w:tcPr>
+            <w:tcW w:w="1620" w:type="dxa"/>
+            <w:tcBorders>
+              <w:top w:val="single" w:sz="8" w:space="0" w:color="auto"/>
+              <w:left w:val="nil"/>
+              <w:bottom w:val="single" w:sz="8" w:space="0" w:color="auto"/>
+              <w:right w:val="single" w:sz="8" w:space="0" w:color="auto"/>
+            </w:tcBorders>
+            <w:shd w:val="clear" w:color="auto" w:fill="auto"/>
+            <w:vAlign w:val="center"/>
+            <w:hideMark/>
+          </w:tcPr>
+          <w:p>
+            <w:pPr>
+              <w:rPr>
+                <w:rFonts w:ascii="Cambria" w:eastAsia="Times New Roman" w:hAnsi="Cambria" w:cs="Times New Roman"/>
+                <w:b/>
+                <w:bCs/>
+                <w:color w:val="000000"/>
+              </w:rPr>
+            </w:pPr>
+            <w:r>
+              <w:rPr>
+                <w:rFonts w:ascii="Cambria" w:eastAsia="Times New Roman" w:hAnsi="Cambria" w:cs="Times New Roman"/>
+                <w:b/>
+                <w:bCs/>
+                <w:color w:val="000000"/>
+              </w:rPr>
+              <w:t>Meat &amp; Alternatives</w:t>
+            </w:r>
+          </w:p>
+        </w:tc>
+        <w:tc>
+          <w:tcPr>
+            <w:tcW w:w="1620" w:type="dxa"/>
+            <w:tcBorders>
+              <w:top w:val="single" w:sz="8" w:space="0" w:color="auto"/>
+              <w:left w:val="nil"/>
+              <w:bottom w:val="single" w:sz="8" w:space="0" w:color="auto"/>
+              <w:right w:val="single" w:sz="8" w:space="0" w:color="auto"/>
+            </w:tcBorders>
+            <w:shd w:val="clear" w:color="auto" w:fill="auto"/>
+            <w:vAlign w:val="center"/>
+            <w:hideMark/>
+          </w:tcPr>
+          <w:p>
+            <w:pPr>
+              <w:rPr>
+                <w:rFonts w:ascii="Cambria" w:eastAsia="Times New Roman" w:hAnsi="Cambria" w:cs="Times New Roman"/>
+                <w:b/>
+                <w:bCs/>
+                <w:color w:val="000000"/>
+              </w:rPr>
+            </w:pPr>
+            <w:r>
+              <w:rPr>
+                <w:rFonts w:ascii="Cambria" w:eastAsia="Times New Roman" w:hAnsi="Cambria" w:cs="Times New Roman"/>
+                <w:b/>
+                <w:bCs/>
+                <w:color w:val="000000"/>
+              </w:rPr>
+              <w:t>Milk &amp; Alternatives</w:t>
+            </w:r>
+          </w:p>
+        </w:tc>
+        <w:tc>
+          <w:tcPr>
+            <w:tcW w:w="990" w:type="dxa"/>
+            <w:tcBorders>
+              <w:top w:val="single" w:sz="8" w:space="0" w:color="auto"/>
+              <w:left w:val="nil"/>
+              <w:bottom w:val="single" w:sz="8" w:space="0" w:color="auto"/>
+              <w:right w:val="single" w:sz="8" w:space="0" w:color="auto"/>
+            </w:tcBorders>
+            <w:shd w:val="clear" w:color="auto" w:fill="auto"/>
+            <w:vAlign w:val="center"/>
+            <w:hideMark/>
+          </w:tcPr>
+          <w:p>
+            <w:pPr>
+              <w:rPr>
+                <w:rFonts w:ascii="Cambria" w:eastAsia="Times New Roman" w:hAnsi="Cambria" w:cs="Times New Roman"/>
+                <w:b/>
+                <w:bCs/>
+                <w:color w:val="000000"/>
+              </w:rPr>
+            </w:pPr>
+            <w:r>
+              <w:rPr>
+                <w:rFonts w:ascii="Cambria" w:eastAsia="Times New Roman" w:hAnsi="Cambria" w:cs="Times New Roman"/>
+                <w:b/>
+                <w:bCs/>
+                <w:color w:val="000000"/>
+              </w:rPr>
+              <w:t>Fats &amp; Oils</w:t>
+            </w:r>
+          </w:p>
+        </w:tc>
+        <w:tc>
+          <w:tcPr>
+            <w:tcW w:w="1710" w:type="dxa"/>
+            <w:tcBorders>
+              <w:top w:val="single" w:sz="8" w:space="0" w:color="auto"/>
+              <w:left w:val="nil"/>
+              <w:bottom w:val="single" w:sz="8" w:space="0" w:color="auto"/>
+              <w:right w:val="single" w:sz="8" w:space="0" w:color="auto"/>
+            </w:tcBorders>
+            <w:shd w:val="clear" w:color="000000" w:fill="D9D9D9"/>
+            <w:vAlign w:val="center"/>
+            <w:hideMark/>
+          </w:tcPr>
+          <w:p>
+            <w:pPr>
+              <w:rPr>
+                <w:rFonts w:ascii="Cambria" w:eastAsia="Times New Roman" w:hAnsi="Cambria" w:cs="Times New Roman"/>
+                <w:b/>
+                <w:bCs/>
+                <w:color w:val="000000"/>
+              </w:rPr>
+            </w:pPr>
+            <w:r>
+              <w:rPr>
+                <w:rFonts w:ascii="Cambria" w:eastAsia="Times New Roman" w:hAnsi="Cambria" w:cs="Times New Roman"/>
+                <w:b/>
+                <w:bCs/>
+                <w:color w:val="000000"/>
+              </w:rPr>
+              <w:t>Total Food Self-</w:t>
+            </w:r>
+            <w:r>
+              <w:rPr>
+                <w:rFonts w:ascii="Cambria" w:eastAsia="Times New Roman" w:hAnsi="Cambria" w:cs="Times New Roman"/>
+                <w:b/>
+                <w:bCs/>
+                <w:color w:val="000000"/>
+              </w:rPr>
+              <w:t>Reliance</w:t>
+            </w:r>
+          </w:p>
+        </w:tc>
+      </w:tr>
+      <w:tr>
+        <w:trPr>
+          <w:trHeight w:val="1100"/>
+        </w:trPr>
+        <w:tc>
+          <w:tcPr>
+            <w:tcW w:w="1360" w:type="dxa"/>
+            <w:tcBorders>
+              <w:top w:val="nil"/>
+              <w:left w:val="single" w:sz="8" w:space="0" w:color="auto"/>
+              <w:bottom w:val="single" w:sz="8" w:space="0" w:color="auto"/>
+              <w:right w:val="single" w:sz="8" w:space="0" w:color="auto"/>
+            </w:tcBorders>
+            <w:shd w:val="clear" w:color="auto" w:fill="auto"/>
+            <w:vAlign w:val="center"/>
+            <w:hideMark/>
+          </w:tcPr>
+          <w:p>
+            <w:pPr>
+              <w:rPr>
+                <w:rFonts w:ascii="Cambria" w:eastAsia="Times New Roman" w:hAnsi="Cambria" w:cs="Times New Roman"/>
+                <w:noProof/>
+                <w:color w:val="000000"/>
+              </w:rPr>
+            </w:pPr>
+            <w:r>
+              <w:rPr>
+                <w:rFonts w:ascii="Cambria" w:eastAsia="Times New Roman" w:hAnsi="Cambria" w:cs="Times New Roman"/>
+                <w:color w:val="000000"/>
+              </w:rPr>
+              <w:t xml:space="preserve">ISFS </w:t>
+            </w:r>
+            <w:r>
+              <w:rPr>
+                <w:rFonts w:ascii="Cambria" w:eastAsia="Times New Roman" w:hAnsi="Cambria" w:cs="Times New Roman"/>
+                <w:color w:val="000000"/>
+              </w:rPr>
+              <w:fldChar w:fldCharType="begin"/>
+            </w:r>
+            <w:r>
+              <w:rPr>
+                <w:rFonts w:ascii="Cambria" w:eastAsia="Times New Roman" w:hAnsi="Cambria" w:cs="Times New Roman"/>
+                <w:color w:val="000000"/>
+              </w:rPr>
+              <w:instrText xml:space="preserve"> ADDIN ZOTERO_ITEM CSL_CITATION {"citationID":"a1pr69dhbi2","properties":{"formattedCitation":"(Dorward, 2015)","plainCitation":"(Dorward, 2015)"},"citationItems":[{"id":3,"uris":["http://zotero.org/users/local/tyrS5i1E/items/TZTB2LD6"],"uri":["http://zotero.org/users/local/tyrS5i1E/items/TZTB2LD6"],"itemData":{"id":3,"type":"thesis","title":"Assesment of Curent Status and Modeling of Future Capacity for Land Based Food Self-Reliance in Southwest British Columbia","publisher":"University of British Columbia","publisher-place":"Vancouver, British Columbia, Canada","number-of-pages":"79","event-place":"Vancouver, British Columbia, Canada","abstract":"There is growing awareness that climate change, economic instability, resource limitations and population growth are profoundly impacting the capacity of the contemporary global food system to meet human nutrition needs. Although there is widespread recognition that food systems must evolve in the face of these issues, a polarized debate has emerged around the merit of global-verses-local approaches to this evolution. Local food system advocates argue that increasing food self-reliance will concomitantly benefit human health, the environment, and local economies, while critics argue that only a globalized system will produce enough calories to efficiently and economically feed the world. This debate largely takes place in absence of knowledge of the current food self-reliance status of specific regions and capacity to increase it in the future. This study addressed this knowledge gap by developing methods to assess current (2011) status and model future (2050) capacity for land based food self-reliance in a diet satisfying nutritional recommendations and food preferences that accounts for seasonality of crop production, and comparing self-reliance in livestock raised with and without locally produced feedstocks. The methods were applied to the southwest British Columbia bio-region (SWBC). Results indicated that SWBC production of feed and food grain is a major constraint on self- reliance. Total dietary self-reliance of SWBC was 12% in 2011 if discounting livestock feed imports or 40% if including them. Self-reliance could be increased in 2050 in a Localized food system in which crops are allocated to agricultural lands in a manner that maximizes food self-reliance, but not in a Business as Usual (BAU) food system in which crop and livestock production follows 2011 patterns. The average of nine modeled scenarios for 2050 food self-reliance in the Localized food system was 26% if discounting livestock feed imports or 44% if including livestock raised with imported feed, and in the BAU food system was 8% and 23% respectively. Analysis revealed that both food systems are more sensitive to changes in farmland availability than climate change-induced changes in crop yield. Land use results indicate that horticultural crop production would dominate farmland use in a scenario of increased food self-reliance.","author":[{"family":"Dorward","given":"Caitlin Emma"}],"issued":{"date-parts":[["2015",4]]}}}],"schema":"https://github.com/citation-style-language/schema/raw/master/csl-citation.json"} </w:instrText>
+            </w:r>
+            <w:r>
+              <w:rPr>
+                <w:rFonts w:ascii="Cambria" w:eastAsia="Times New Roman" w:hAnsi="Cambria" w:cs="Times New Roman"/>
+                <w:color w:val="000000"/>
+              </w:rPr>
+              <w:fldChar w:fldCharType="separate"/>
+            </w:r>
+            <w:r>
+              <w:rPr>
+                <w:rFonts w:ascii="Cambria" w:eastAsia="Times New Roman" w:hAnsi="Cambria" w:cs="Times New Roman"/>
+                <w:noProof/>
+                <w:color w:val="000000"/>
+              </w:rPr>
+              <w:t>(Dorward, 2015, p24)</w:t>
+            </w:r>
+            <w:r>
+              <w:rPr>
+                <w:rFonts w:ascii="Cambria" w:eastAsia="Times New Roman" w:hAnsi="Cambria" w:cs="Times New Roman"/>
+                <w:color w:val="000000"/>
+              </w:rPr>
+              <w:fldChar w:fldCharType="end"/>
+            </w:r>
+          </w:p>
+        </w:tc>
+        <w:tc>
+          <w:tcPr>
+            <w:tcW w:w="1440" w:type="dxa"/>
             <w:tcBorders>
               <w:top w:val="nil"/>
               <w:left w:val="nil"/>
@@ -9613,13 +9818,13 @@
                 <w:rFonts w:ascii="Cambria" w:eastAsia="Times New Roman" w:hAnsi="Cambria" w:cs="Times New Roman"/>
                 <w:color w:val="000000"/>
               </w:rPr>
-              <w:t>86%</w:t>
-            </w:r>
-          </w:p>
-        </w:tc>
-        <w:tc>
-          <w:tcPr>
-            <w:tcW w:w="1520" w:type="dxa"/>
+              <w:t>21%</w:t>
+            </w:r>
+          </w:p>
+        </w:tc>
+        <w:tc>
+          <w:tcPr>
+            <w:tcW w:w="990" w:type="dxa"/>
             <w:tcBorders>
               <w:top w:val="nil"/>
               <w:left w:val="nil"/>
@@ -9649,7 +9854,7 @@
         </w:tc>
         <w:tc>
           <w:tcPr>
-            <w:tcW w:w="1300" w:type="dxa"/>
+            <w:tcW w:w="1620" w:type="dxa"/>
             <w:tcBorders>
               <w:top w:val="nil"/>
               <w:left w:val="nil"/>
@@ -9673,6 +9878,103 @@
                 <w:rFonts w:ascii="Cambria" w:eastAsia="Times New Roman" w:hAnsi="Cambria" w:cs="Times New Roman"/>
                 <w:color w:val="000000"/>
               </w:rPr>
+              <w:t>49%</w:t>
+            </w:r>
+          </w:p>
+        </w:tc>
+        <w:tc>
+          <w:tcPr>
+            <w:tcW w:w="1620" w:type="dxa"/>
+            <w:tcBorders>
+              <w:top w:val="nil"/>
+              <w:left w:val="nil"/>
+              <w:bottom w:val="single" w:sz="8" w:space="0" w:color="auto"/>
+              <w:right w:val="single" w:sz="8" w:space="0" w:color="auto"/>
+            </w:tcBorders>
+            <w:shd w:val="clear" w:color="auto" w:fill="auto"/>
+            <w:vAlign w:val="center"/>
+            <w:hideMark/>
+          </w:tcPr>
+          <w:p>
+            <w:pPr>
+              <w:jc w:val="right"/>
+              <w:rPr>
+                <w:rFonts w:ascii="Cambria" w:eastAsia="Times New Roman" w:hAnsi="Cambria" w:cs="Times New Roman"/>
+                <w:color w:val="000000"/>
+              </w:rPr>
+            </w:pPr>
+            <w:r>
+              <w:rPr>
+                <w:rFonts w:ascii="Cambria" w:eastAsia="Times New Roman" w:hAnsi="Cambria" w:cs="Times New Roman"/>
+                <w:color w:val="000000"/>
+              </w:rPr>
+              <w:t>86</w:t>
+            </w:r>
+            <w:r>
+              <w:rPr>
+                <w:rFonts w:ascii="Cambria" w:eastAsia="Times New Roman" w:hAnsi="Cambria" w:cs="Times New Roman"/>
+                <w:color w:val="000000"/>
+              </w:rPr>
+              <w:t>%</w:t>
+            </w:r>
+          </w:p>
+        </w:tc>
+        <w:tc>
+          <w:tcPr>
+            <w:tcW w:w="990" w:type="dxa"/>
+            <w:tcBorders>
+              <w:top w:val="nil"/>
+              <w:left w:val="nil"/>
+              <w:bottom w:val="single" w:sz="8" w:space="0" w:color="auto"/>
+              <w:right w:val="single" w:sz="8" w:space="0" w:color="auto"/>
+            </w:tcBorders>
+            <w:shd w:val="clear" w:color="auto" w:fill="auto"/>
+            <w:vAlign w:val="center"/>
+            <w:hideMark/>
+          </w:tcPr>
+          <w:p>
+            <w:pPr>
+              <w:jc w:val="right"/>
+              <w:rPr>
+                <w:rFonts w:ascii="Cambria" w:eastAsia="Times New Roman" w:hAnsi="Cambria" w:cs="Times New Roman"/>
+                <w:color w:val="000000"/>
+              </w:rPr>
+            </w:pPr>
+            <w:r>
+              <w:rPr>
+                <w:rFonts w:ascii="Cambria" w:eastAsia="Times New Roman" w:hAnsi="Cambria" w:cs="Times New Roman"/>
+                <w:color w:val="000000"/>
+              </w:rPr>
+              <w:t>1%</w:t>
+            </w:r>
+          </w:p>
+        </w:tc>
+        <w:tc>
+          <w:tcPr>
+            <w:tcW w:w="1710" w:type="dxa"/>
+            <w:tcBorders>
+              <w:top w:val="nil"/>
+              <w:left w:val="nil"/>
+              <w:bottom w:val="single" w:sz="8" w:space="0" w:color="auto"/>
+              <w:right w:val="single" w:sz="8" w:space="0" w:color="auto"/>
+            </w:tcBorders>
+            <w:shd w:val="clear" w:color="000000" w:fill="D9D9D9"/>
+            <w:vAlign w:val="center"/>
+            <w:hideMark/>
+          </w:tcPr>
+          <w:p>
+            <w:pPr>
+              <w:jc w:val="right"/>
+              <w:rPr>
+                <w:rFonts w:ascii="Cambria" w:eastAsia="Times New Roman" w:hAnsi="Cambria" w:cs="Times New Roman"/>
+                <w:color w:val="000000"/>
+              </w:rPr>
+            </w:pPr>
+            <w:r>
+              <w:rPr>
+                <w:rFonts w:ascii="Cambria" w:eastAsia="Times New Roman" w:hAnsi="Cambria" w:cs="Times New Roman"/>
+                <w:color w:val="000000"/>
+              </w:rPr>
               <w:t>40%</w:t>
             </w:r>
           </w:p>
@@ -9684,231 +9986,7 @@
         </w:trPr>
         <w:tc>
           <w:tcPr>
-            <w:tcW w:w="1300" w:type="dxa"/>
-            <w:tcBorders>
-              <w:top w:val="nil"/>
-              <w:left w:val="single" w:sz="8" w:space="0" w:color="auto"/>
-              <w:bottom w:val="nil"/>
-              <w:right w:val="single" w:sz="8" w:space="0" w:color="auto"/>
-            </w:tcBorders>
-            <w:shd w:val="clear" w:color="auto" w:fill="auto"/>
-            <w:vAlign w:val="center"/>
-            <w:hideMark/>
-          </w:tcPr>
-          <w:p>
-            <w:pPr>
-              <w:rPr>
-                <w:rFonts w:ascii="Cambria" w:eastAsia="Times New Roman" w:hAnsi="Cambria" w:cs="Times New Roman"/>
-                <w:color w:val="000000"/>
-              </w:rPr>
-            </w:pPr>
-            <w:commentRangeStart w:id="2"/>
-            <w:r>
-              <w:rPr>
-                <w:rFonts w:ascii="Cambria" w:eastAsia="Times New Roman" w:hAnsi="Cambria" w:cs="Times New Roman"/>
-                <w:color w:val="000000"/>
-              </w:rPr>
-              <w:t xml:space="preserve">Rachel – balanced </w:t>
-            </w:r>
-          </w:p>
-        </w:tc>
-        <w:tc>
-          <w:tcPr>
-            <w:tcW w:w="1300" w:type="dxa"/>
-            <w:tcBorders>
-              <w:top w:val="nil"/>
-              <w:left w:val="nil"/>
-              <w:bottom w:val="nil"/>
-              <w:right w:val="single" w:sz="8" w:space="0" w:color="auto"/>
-            </w:tcBorders>
-            <w:shd w:val="clear" w:color="auto" w:fill="auto"/>
-            <w:vAlign w:val="center"/>
-            <w:hideMark/>
-          </w:tcPr>
-          <w:p>
-            <w:pPr>
-              <w:jc w:val="right"/>
-              <w:rPr>
-                <w:rFonts w:ascii="Cambria" w:eastAsia="Times New Roman" w:hAnsi="Cambria" w:cs="Times New Roman"/>
-                <w:color w:val="000000"/>
-              </w:rPr>
-            </w:pPr>
-            <w:r>
-              <w:rPr>
-                <w:rFonts w:ascii="Cambria" w:eastAsia="Times New Roman" w:hAnsi="Cambria" w:cs="Times New Roman"/>
-                <w:color w:val="000000"/>
-              </w:rPr>
-              <w:t>22.40%</w:t>
-            </w:r>
-          </w:p>
-        </w:tc>
-        <w:tc>
-          <w:tcPr>
-            <w:tcW w:w="1440" w:type="dxa"/>
-            <w:vMerge w:val="restart"/>
-            <w:tcBorders>
-              <w:top w:val="nil"/>
-              <w:left w:val="single" w:sz="8" w:space="0" w:color="auto"/>
-              <w:bottom w:val="single" w:sz="8" w:space="0" w:color="000000"/>
-              <w:right w:val="single" w:sz="8" w:space="0" w:color="auto"/>
-            </w:tcBorders>
-            <w:shd w:val="clear" w:color="auto" w:fill="auto"/>
-            <w:vAlign w:val="center"/>
-            <w:hideMark/>
-          </w:tcPr>
-          <w:p>
-            <w:pPr>
-              <w:jc w:val="center"/>
-              <w:rPr>
-                <w:rFonts w:ascii="Cambria" w:eastAsia="Times New Roman" w:hAnsi="Cambria" w:cs="Times New Roman"/>
-                <w:color w:val="000000"/>
-              </w:rPr>
-            </w:pPr>
-            <w:r>
-              <w:rPr>
-                <w:rFonts w:ascii="Cambria" w:eastAsia="Times New Roman" w:hAnsi="Cambria" w:cs="Times New Roman"/>
-                <w:color w:val="000000"/>
-              </w:rPr>
-              <w:t>2.70%</w:t>
-            </w:r>
-          </w:p>
-        </w:tc>
-        <w:tc>
-          <w:tcPr>
-            <w:tcW w:w="1300" w:type="dxa"/>
-            <w:tcBorders>
-              <w:top w:val="nil"/>
-              <w:left w:val="nil"/>
-              <w:bottom w:val="nil"/>
-              <w:right w:val="single" w:sz="8" w:space="0" w:color="auto"/>
-            </w:tcBorders>
-            <w:shd w:val="clear" w:color="auto" w:fill="auto"/>
-            <w:vAlign w:val="center"/>
-            <w:hideMark/>
-          </w:tcPr>
-          <w:p>
-            <w:pPr>
-              <w:jc w:val="right"/>
-              <w:rPr>
-                <w:rFonts w:ascii="Cambria" w:eastAsia="Times New Roman" w:hAnsi="Cambria" w:cs="Times New Roman"/>
-                <w:color w:val="000000"/>
-              </w:rPr>
-            </w:pPr>
-            <w:r>
-              <w:rPr>
-                <w:rFonts w:ascii="Cambria" w:eastAsia="Times New Roman" w:hAnsi="Cambria" w:cs="Times New Roman"/>
-                <w:color w:val="000000"/>
-              </w:rPr>
-              <w:t>46.40%</w:t>
-            </w:r>
-          </w:p>
-        </w:tc>
-        <w:tc>
-          <w:tcPr>
-            <w:tcW w:w="1300" w:type="dxa"/>
-            <w:tcBorders>
-              <w:top w:val="nil"/>
-              <w:left w:val="nil"/>
-              <w:bottom w:val="nil"/>
-              <w:right w:val="single" w:sz="8" w:space="0" w:color="auto"/>
-            </w:tcBorders>
-            <w:shd w:val="clear" w:color="auto" w:fill="auto"/>
-            <w:vAlign w:val="center"/>
-            <w:hideMark/>
-          </w:tcPr>
-          <w:p>
-            <w:pPr>
-              <w:jc w:val="right"/>
-              <w:rPr>
-                <w:rFonts w:ascii="Cambria" w:eastAsia="Times New Roman" w:hAnsi="Cambria" w:cs="Times New Roman"/>
-                <w:color w:val="000000"/>
-              </w:rPr>
-            </w:pPr>
-            <w:r>
-              <w:rPr>
-                <w:rFonts w:ascii="Cambria" w:eastAsia="Times New Roman" w:hAnsi="Cambria" w:cs="Times New Roman"/>
-                <w:color w:val="000000"/>
-              </w:rPr>
-              <w:t>83%</w:t>
-            </w:r>
-          </w:p>
-        </w:tc>
-        <w:tc>
-          <w:tcPr>
-            <w:tcW w:w="1520" w:type="dxa"/>
-            <w:vMerge w:val="restart"/>
-            <w:tcBorders>
-              <w:top w:val="nil"/>
-              <w:left w:val="single" w:sz="8" w:space="0" w:color="auto"/>
-              <w:bottom w:val="single" w:sz="8" w:space="0" w:color="000000"/>
-              <w:right w:val="single" w:sz="8" w:space="0" w:color="auto"/>
-            </w:tcBorders>
-            <w:shd w:val="clear" w:color="auto" w:fill="auto"/>
-            <w:vAlign w:val="center"/>
-            <w:hideMark/>
-          </w:tcPr>
-          <w:p>
-            <w:pPr>
-              <w:jc w:val="center"/>
-              <w:rPr>
-                <w:rFonts w:ascii="Cambria" w:eastAsia="Times New Roman" w:hAnsi="Cambria" w:cs="Times New Roman"/>
-                <w:color w:val="000000"/>
-              </w:rPr>
-            </w:pPr>
-            <w:r>
-              <w:rPr>
-                <w:rFonts w:ascii="Cambria" w:eastAsia="Times New Roman" w:hAnsi="Cambria" w:cs="Times New Roman"/>
-                <w:color w:val="000000"/>
-              </w:rPr>
-              <w:t>0.22%</w:t>
-            </w:r>
-          </w:p>
-        </w:tc>
-        <w:tc>
-          <w:tcPr>
-            <w:tcW w:w="1300" w:type="dxa"/>
-            <w:tcBorders>
-              <w:top w:val="nil"/>
-              <w:left w:val="nil"/>
-              <w:bottom w:val="nil"/>
-              <w:right w:val="single" w:sz="8" w:space="0" w:color="auto"/>
-            </w:tcBorders>
-            <w:shd w:val="clear" w:color="auto" w:fill="auto"/>
-            <w:vAlign w:val="center"/>
-            <w:hideMark/>
-          </w:tcPr>
-          <w:p>
-            <w:pPr>
-              <w:jc w:val="right"/>
-              <w:rPr>
-                <w:rFonts w:ascii="Cambria" w:eastAsia="Times New Roman" w:hAnsi="Cambria" w:cs="Times New Roman"/>
-                <w:color w:val="000000"/>
-              </w:rPr>
-            </w:pPr>
-            <w:r>
-              <w:rPr>
-                <w:rFonts w:ascii="Cambria" w:eastAsia="Times New Roman" w:hAnsi="Cambria" w:cs="Times New Roman"/>
-                <w:color w:val="000000"/>
-              </w:rPr>
-              <w:t>34.70%</w:t>
-            </w:r>
-            <w:commentRangeEnd w:id="2"/>
-            <w:r>
-              <w:rPr>
-                <w:rStyle w:val="CommentReference"/>
-              </w:rPr>
-              <w:commentReference w:id="2"/>
-            </w:r>
-          </w:p>
-        </w:tc>
-      </w:tr>
-      <w:tr>
-        <w:trPr>
-          <w:trHeight w:val="320"/>
-        </w:trPr>
-        <w:tc>
-          <w:tcPr>
-            <w:tcW w:w="1300" w:type="dxa"/>
+            <w:tcW w:w="1360" w:type="dxa"/>
             <w:tcBorders>
               <w:top w:val="nil"/>
               <w:left w:val="single" w:sz="8" w:space="0" w:color="auto"/>
@@ -9931,13 +10009,13 @@
                 <w:rFonts w:ascii="Cambria" w:eastAsia="Times New Roman" w:hAnsi="Cambria" w:cs="Times New Roman"/>
                 <w:color w:val="000000"/>
               </w:rPr>
-              <w:t> </w:t>
-            </w:r>
-          </w:p>
-        </w:tc>
-        <w:tc>
-          <w:tcPr>
-            <w:tcW w:w="1300" w:type="dxa"/>
+              <w:t>My Results</w:t>
+            </w:r>
+          </w:p>
+        </w:tc>
+        <w:tc>
+          <w:tcPr>
+            <w:tcW w:w="1440" w:type="dxa"/>
             <w:tcBorders>
               <w:top w:val="nil"/>
               <w:left w:val="nil"/>
@@ -9950,45 +10028,31 @@
           </w:tcPr>
           <w:p>
             <w:pPr>
-              <w:rPr>
-                <w:rFonts w:ascii="Cambria" w:eastAsia="Times New Roman" w:hAnsi="Cambria" w:cs="Times New Roman"/>
-                <w:color w:val="000000"/>
-              </w:rPr>
-            </w:pPr>
-            <w:r>
-              <w:rPr>
-                <w:rFonts w:ascii="Cambria" w:eastAsia="Times New Roman" w:hAnsi="Cambria" w:cs="Times New Roman"/>
-                <w:color w:val="000000"/>
-              </w:rPr>
-              <w:t> </w:t>
-            </w:r>
-          </w:p>
-        </w:tc>
-        <w:tc>
-          <w:tcPr>
-            <w:tcW w:w="1440" w:type="dxa"/>
-            <w:vMerge/>
-            <w:tcBorders>
-              <w:top w:val="nil"/>
-              <w:left w:val="single" w:sz="8" w:space="0" w:color="auto"/>
-              <w:bottom w:val="single" w:sz="8" w:space="0" w:color="000000"/>
-              <w:right w:val="single" w:sz="8" w:space="0" w:color="auto"/>
-            </w:tcBorders>
-            <w:vAlign w:val="center"/>
-            <w:hideMark/>
-          </w:tcPr>
-          <w:p>
-            <w:pPr>
-              <w:rPr>
-                <w:rFonts w:ascii="Cambria" w:eastAsia="Times New Roman" w:hAnsi="Cambria" w:cs="Times New Roman"/>
-                <w:color w:val="000000"/>
-              </w:rPr>
-            </w:pPr>
-          </w:p>
-        </w:tc>
-        <w:tc>
-          <w:tcPr>
-            <w:tcW w:w="1300" w:type="dxa"/>
+              <w:jc w:val="right"/>
+              <w:rPr>
+                <w:rFonts w:ascii="Cambria" w:eastAsia="Times New Roman" w:hAnsi="Cambria" w:cs="Times New Roman"/>
+                <w:color w:val="000000"/>
+              </w:rPr>
+            </w:pPr>
+            <w:r>
+              <w:rPr>
+                <w:rFonts w:ascii="Cambria" w:eastAsia="Times New Roman" w:hAnsi="Cambria" w:cs="Times New Roman"/>
+                <w:color w:val="000000"/>
+              </w:rPr>
+              <w:t>25</w:t>
+            </w:r>
+            <w:r>
+              <w:rPr>
+                <w:rFonts w:ascii="Cambria" w:eastAsia="Times New Roman" w:hAnsi="Cambria" w:cs="Times New Roman"/>
+                <w:color w:val="000000"/>
+              </w:rPr>
+              <w:t>%</w:t>
+            </w:r>
+          </w:p>
+        </w:tc>
+        <w:tc>
+          <w:tcPr>
+            <w:tcW w:w="990" w:type="dxa"/>
             <w:tcBorders>
               <w:top w:val="nil"/>
               <w:left w:val="nil"/>
@@ -10001,23 +10065,24 @@
           </w:tcPr>
           <w:p>
             <w:pPr>
-              <w:rPr>
-                <w:rFonts w:ascii="Cambria" w:eastAsia="Times New Roman" w:hAnsi="Cambria" w:cs="Times New Roman"/>
-                <w:color w:val="000000"/>
-              </w:rPr>
-            </w:pPr>
-            <w:r>
-              <w:rPr>
-                <w:rFonts w:ascii="Cambria" w:eastAsia="Times New Roman" w:hAnsi="Cambria" w:cs="Times New Roman"/>
-                <w:color w:val="000000"/>
-              </w:rPr>
-              <w:t> </w:t>
-            </w:r>
-          </w:p>
-        </w:tc>
-        <w:tc>
-          <w:tcPr>
-            <w:tcW w:w="1300" w:type="dxa"/>
+              <w:jc w:val="center"/>
+              <w:rPr>
+                <w:rFonts w:ascii="Cambria" w:eastAsia="Times New Roman" w:hAnsi="Cambria" w:cs="Times New Roman"/>
+                <w:color w:val="000000"/>
+              </w:rPr>
+            </w:pPr>
+            <w:r>
+              <w:rPr>
+                <w:rFonts w:ascii="Cambria" w:eastAsia="Times New Roman" w:hAnsi="Cambria" w:cs="Times New Roman"/>
+                <w:color w:val="000000"/>
+              </w:rPr>
+              <w:t>3%</w:t>
+            </w:r>
+          </w:p>
+        </w:tc>
+        <w:tc>
+          <w:tcPr>
+            <w:tcW w:w="1620" w:type="dxa"/>
             <w:tcBorders>
               <w:top w:val="nil"/>
               <w:left w:val="nil"/>
@@ -10030,45 +10095,31 @@
           </w:tcPr>
           <w:p>
             <w:pPr>
-              <w:rPr>
-                <w:rFonts w:ascii="Cambria" w:eastAsia="Times New Roman" w:hAnsi="Cambria" w:cs="Times New Roman"/>
-                <w:color w:val="000000"/>
-              </w:rPr>
-            </w:pPr>
-            <w:r>
-              <w:rPr>
-                <w:rFonts w:ascii="Cambria" w:eastAsia="Times New Roman" w:hAnsi="Cambria" w:cs="Times New Roman"/>
-                <w:color w:val="000000"/>
-              </w:rPr>
-              <w:t> </w:t>
-            </w:r>
-          </w:p>
-        </w:tc>
-        <w:tc>
-          <w:tcPr>
-            <w:tcW w:w="1520" w:type="dxa"/>
-            <w:vMerge/>
-            <w:tcBorders>
-              <w:top w:val="nil"/>
-              <w:left w:val="single" w:sz="8" w:space="0" w:color="auto"/>
-              <w:bottom w:val="single" w:sz="8" w:space="0" w:color="000000"/>
-              <w:right w:val="single" w:sz="8" w:space="0" w:color="auto"/>
-            </w:tcBorders>
-            <w:vAlign w:val="center"/>
-            <w:hideMark/>
-          </w:tcPr>
-          <w:p>
-            <w:pPr>
-              <w:rPr>
-                <w:rFonts w:ascii="Cambria" w:eastAsia="Times New Roman" w:hAnsi="Cambria" w:cs="Times New Roman"/>
-                <w:color w:val="000000"/>
-              </w:rPr>
-            </w:pPr>
-          </w:p>
-        </w:tc>
-        <w:tc>
-          <w:tcPr>
-            <w:tcW w:w="1300" w:type="dxa"/>
+              <w:jc w:val="right"/>
+              <w:rPr>
+                <w:rFonts w:ascii="Cambria" w:eastAsia="Times New Roman" w:hAnsi="Cambria" w:cs="Times New Roman"/>
+                <w:color w:val="000000"/>
+              </w:rPr>
+            </w:pPr>
+            <w:r>
+              <w:rPr>
+                <w:rFonts w:ascii="Cambria" w:eastAsia="Times New Roman" w:hAnsi="Cambria" w:cs="Times New Roman"/>
+                <w:color w:val="000000"/>
+              </w:rPr>
+              <w:t>41</w:t>
+            </w:r>
+            <w:r>
+              <w:rPr>
+                <w:rFonts w:ascii="Cambria" w:eastAsia="Times New Roman" w:hAnsi="Cambria" w:cs="Times New Roman"/>
+                <w:color w:val="000000"/>
+              </w:rPr>
+              <w:t>%</w:t>
+            </w:r>
+          </w:p>
+        </w:tc>
+        <w:tc>
+          <w:tcPr>
+            <w:tcW w:w="1620" w:type="dxa"/>
             <w:tcBorders>
               <w:top w:val="nil"/>
               <w:left w:val="nil"/>
@@ -10081,58 +10132,31 @@
           </w:tcPr>
           <w:p>
             <w:pPr>
-              <w:rPr>
-                <w:rFonts w:ascii="Cambria" w:eastAsia="Times New Roman" w:hAnsi="Cambria" w:cs="Times New Roman"/>
-                <w:color w:val="000000"/>
-              </w:rPr>
-            </w:pPr>
-            <w:r>
-              <w:rPr>
-                <w:rFonts w:ascii="Cambria" w:eastAsia="Times New Roman" w:hAnsi="Cambria" w:cs="Times New Roman"/>
-                <w:color w:val="000000"/>
-              </w:rPr>
-              <w:t> </w:t>
-            </w:r>
-          </w:p>
-        </w:tc>
-      </w:tr>
-      <w:tr>
-        <w:trPr>
-          <w:trHeight w:val="920"/>
-        </w:trPr>
-        <w:tc>
-          <w:tcPr>
-            <w:tcW w:w="1300" w:type="dxa"/>
-            <w:tcBorders>
-              <w:top w:val="nil"/>
-              <w:left w:val="single" w:sz="8" w:space="0" w:color="auto"/>
-              <w:bottom w:val="single" w:sz="8" w:space="0" w:color="auto"/>
-              <w:right w:val="single" w:sz="8" w:space="0" w:color="auto"/>
-            </w:tcBorders>
-            <w:shd w:val="clear" w:color="auto" w:fill="auto"/>
-            <w:vAlign w:val="center"/>
-            <w:hideMark/>
-          </w:tcPr>
-          <w:p>
-            <w:pPr>
-              <w:rPr>
-                <w:rFonts w:ascii="Cambria" w:eastAsia="Times New Roman" w:hAnsi="Cambria" w:cs="Times New Roman"/>
-                <w:color w:val="000000"/>
-              </w:rPr>
-            </w:pPr>
-            <w:commentRangeStart w:id="3"/>
-            <w:r>
-              <w:rPr>
-                <w:rFonts w:ascii="Cambria" w:eastAsia="Times New Roman" w:hAnsi="Cambria" w:cs="Times New Roman"/>
-                <w:color w:val="000000"/>
-              </w:rPr>
-              <w:t xml:space="preserve">Rachel – without balancing </w:t>
-            </w:r>
-          </w:p>
-        </w:tc>
-        <w:tc>
-          <w:tcPr>
-            <w:tcW w:w="1300" w:type="dxa"/>
+              <w:jc w:val="right"/>
+              <w:rPr>
+                <w:rFonts w:ascii="Cambria" w:eastAsia="Times New Roman" w:hAnsi="Cambria" w:cs="Times New Roman"/>
+                <w:color w:val="000000"/>
+              </w:rPr>
+            </w:pPr>
+            <w:r>
+              <w:rPr>
+                <w:rFonts w:ascii="Cambria" w:eastAsia="Times New Roman" w:hAnsi="Cambria" w:cs="Times New Roman"/>
+                <w:color w:val="000000"/>
+              </w:rPr>
+              <w:t>100</w:t>
+            </w:r>
+            <w:r>
+              <w:rPr>
+                <w:rFonts w:ascii="Cambria" w:eastAsia="Times New Roman" w:hAnsi="Cambria" w:cs="Times New Roman"/>
+                <w:color w:val="000000"/>
+              </w:rPr>
+              <w:t>%</w:t>
+            </w:r>
+          </w:p>
+        </w:tc>
+        <w:tc>
+          <w:tcPr>
+            <w:tcW w:w="990" w:type="dxa"/>
             <w:tcBorders>
               <w:top w:val="nil"/>
               <w:left w:val="nil"/>
@@ -10145,53 +10169,31 @@
           </w:tcPr>
           <w:p>
             <w:pPr>
-              <w:jc w:val="right"/>
-              <w:rPr>
-                <w:rFonts w:ascii="Cambria" w:eastAsia="Times New Roman" w:hAnsi="Cambria" w:cs="Times New Roman"/>
-                <w:color w:val="000000"/>
-              </w:rPr>
-            </w:pPr>
-            <w:r>
-              <w:rPr>
-                <w:rFonts w:ascii="Cambria" w:eastAsia="Times New Roman" w:hAnsi="Cambria" w:cs="Times New Roman"/>
-                <w:color w:val="000000"/>
-              </w:rPr>
-              <w:t>41.00%</w:t>
-            </w:r>
-          </w:p>
-        </w:tc>
-        <w:tc>
-          <w:tcPr>
-            <w:tcW w:w="1440" w:type="dxa"/>
-            <w:vMerge/>
-            <w:tcBorders>
-              <w:top w:val="nil"/>
-              <w:left w:val="single" w:sz="8" w:space="0" w:color="auto"/>
-              <w:bottom w:val="single" w:sz="8" w:space="0" w:color="000000"/>
-              <w:right w:val="single" w:sz="8" w:space="0" w:color="auto"/>
-            </w:tcBorders>
-            <w:vAlign w:val="center"/>
-            <w:hideMark/>
-          </w:tcPr>
-          <w:p>
-            <w:pPr>
-              <w:rPr>
-                <w:rFonts w:ascii="Cambria" w:eastAsia="Times New Roman" w:hAnsi="Cambria" w:cs="Times New Roman"/>
-                <w:color w:val="000000"/>
-              </w:rPr>
-            </w:pPr>
-          </w:p>
-        </w:tc>
-        <w:tc>
-          <w:tcPr>
-            <w:tcW w:w="1300" w:type="dxa"/>
+              <w:jc w:val="center"/>
+              <w:rPr>
+                <w:rFonts w:ascii="Cambria" w:eastAsia="Times New Roman" w:hAnsi="Cambria" w:cs="Times New Roman"/>
+                <w:color w:val="000000"/>
+              </w:rPr>
+            </w:pPr>
+            <w:r>
+              <w:rPr>
+                <w:rFonts w:ascii="Cambria" w:eastAsia="Times New Roman" w:hAnsi="Cambria" w:cs="Times New Roman"/>
+                <w:color w:val="000000"/>
+              </w:rPr>
+              <w:t>0%</w:t>
+            </w:r>
+          </w:p>
+        </w:tc>
+        <w:tc>
+          <w:tcPr>
+            <w:tcW w:w="1710" w:type="dxa"/>
             <w:tcBorders>
               <w:top w:val="nil"/>
               <w:left w:val="nil"/>
               <w:bottom w:val="single" w:sz="8" w:space="0" w:color="auto"/>
               <w:right w:val="single" w:sz="8" w:space="0" w:color="auto"/>
             </w:tcBorders>
-            <w:shd w:val="clear" w:color="auto" w:fill="auto"/>
+            <w:shd w:val="clear" w:color="000000" w:fill="D9D9D9"/>
             <w:vAlign w:val="center"/>
             <w:hideMark/>
           </w:tcPr>
@@ -10208,96 +10210,14 @@
                 <w:rFonts w:ascii="Cambria" w:eastAsia="Times New Roman" w:hAnsi="Cambria" w:cs="Times New Roman"/>
                 <w:color w:val="000000"/>
               </w:rPr>
-              <w:t>69.90%</w:t>
-            </w:r>
-          </w:p>
-        </w:tc>
-        <w:tc>
-          <w:tcPr>
-            <w:tcW w:w="1300" w:type="dxa"/>
-            <w:tcBorders>
-              <w:top w:val="nil"/>
-              <w:left w:val="nil"/>
-              <w:bottom w:val="single" w:sz="8" w:space="0" w:color="auto"/>
-              <w:right w:val="single" w:sz="8" w:space="0" w:color="auto"/>
-            </w:tcBorders>
-            <w:shd w:val="clear" w:color="auto" w:fill="auto"/>
-            <w:vAlign w:val="center"/>
-            <w:hideMark/>
-          </w:tcPr>
-          <w:p>
-            <w:pPr>
-              <w:jc w:val="right"/>
-              <w:rPr>
-                <w:rFonts w:ascii="Cambria" w:eastAsia="Times New Roman" w:hAnsi="Cambria" w:cs="Times New Roman"/>
-                <w:color w:val="000000"/>
-              </w:rPr>
-            </w:pPr>
-            <w:r>
-              <w:rPr>
-                <w:rFonts w:ascii="Cambria" w:eastAsia="Times New Roman" w:hAnsi="Cambria" w:cs="Times New Roman"/>
-                <w:color w:val="000000"/>
-              </w:rPr>
-              <w:t>100%</w:t>
-            </w:r>
-          </w:p>
-        </w:tc>
-        <w:tc>
-          <w:tcPr>
-            <w:tcW w:w="1520" w:type="dxa"/>
-            <w:vMerge/>
-            <w:tcBorders>
-              <w:top w:val="nil"/>
-              <w:left w:val="single" w:sz="8" w:space="0" w:color="auto"/>
-              <w:bottom w:val="single" w:sz="8" w:space="0" w:color="000000"/>
-              <w:right w:val="single" w:sz="8" w:space="0" w:color="auto"/>
-            </w:tcBorders>
-            <w:vAlign w:val="center"/>
-            <w:hideMark/>
-          </w:tcPr>
-          <w:p>
-            <w:pPr>
-              <w:rPr>
-                <w:rFonts w:ascii="Cambria" w:eastAsia="Times New Roman" w:hAnsi="Cambria" w:cs="Times New Roman"/>
-                <w:color w:val="000000"/>
-              </w:rPr>
-            </w:pPr>
-          </w:p>
-        </w:tc>
-        <w:tc>
-          <w:tcPr>
-            <w:tcW w:w="1300" w:type="dxa"/>
-            <w:tcBorders>
-              <w:top w:val="nil"/>
-              <w:left w:val="nil"/>
-              <w:bottom w:val="single" w:sz="8" w:space="0" w:color="auto"/>
-              <w:right w:val="single" w:sz="8" w:space="0" w:color="auto"/>
-            </w:tcBorders>
-            <w:shd w:val="clear" w:color="auto" w:fill="auto"/>
-            <w:vAlign w:val="center"/>
-            <w:hideMark/>
-          </w:tcPr>
-          <w:p>
-            <w:pPr>
-              <w:jc w:val="right"/>
-              <w:rPr>
-                <w:rFonts w:ascii="Cambria" w:eastAsia="Times New Roman" w:hAnsi="Cambria" w:cs="Times New Roman"/>
-                <w:color w:val="000000"/>
-              </w:rPr>
-            </w:pPr>
-            <w:r>
-              <w:rPr>
-                <w:rFonts w:ascii="Cambria" w:eastAsia="Times New Roman" w:hAnsi="Cambria" w:cs="Times New Roman"/>
-                <w:color w:val="000000"/>
-              </w:rPr>
-              <w:t>36.94%</w:t>
-            </w:r>
-            <w:commentRangeEnd w:id="3"/>
-            <w:r>
-              <w:rPr>
-                <w:rStyle w:val="CommentReference"/>
-              </w:rPr>
-              <w:commentReference w:id="3"/>
+              <w:t>42</w:t>
+            </w:r>
+            <w:r>
+              <w:rPr>
+                <w:rFonts w:ascii="Cambria" w:eastAsia="Times New Roman" w:hAnsi="Cambria" w:cs="Times New Roman"/>
+                <w:color w:val="000000"/>
+              </w:rPr>
+              <w:t>%</w:t>
             </w:r>
           </w:p>
         </w:tc>
@@ -10307,57 +10227,90 @@
       <w:pPr>
         <w:rPr>
           <w:rFonts w:ascii="Times New Roman" w:hAnsi="Times New Roman" w:cs="Times New Roman"/>
-          <w:b/>
-          <w:u w:val="single"/>
-        </w:rPr>
-      </w:pPr>
-    </w:p>
-    <w:p>
-      <w:pPr>
-        <w:rPr>
-          <w:rFonts w:ascii="Times New Roman" w:hAnsi="Times New Roman" w:cs="Times New Roman"/>
-          <w:b/>
-          <w:u w:val="single"/>
-        </w:rPr>
-      </w:pPr>
-      <w:r>
-        <w:rPr>
-          <w:rFonts w:ascii="Times New Roman" w:hAnsi="Times New Roman" w:cs="Times New Roman"/>
-          <w:b/>
-          <w:u w:val="single"/>
-        </w:rPr>
-        <w:t>Figure 1:</w:t>
-      </w:r>
-    </w:p>
-    <w:p>
-      <w:pPr>
-        <w:rPr>
-          <w:rFonts w:ascii="Times New Roman" w:hAnsi="Times New Roman" w:cs="Times New Roman"/>
-          <w:b/>
-          <w:u w:val="single"/>
-        </w:rPr>
-      </w:pPr>
-      <w:commentRangeStart w:id="4"/>
-      <w:r>
-        <w:rPr>
-          <w:rFonts w:ascii="Times New Roman" w:hAnsi="Times New Roman" w:cs="Times New Roman"/>
-          <w:b/>
+        </w:rPr>
+      </w:pPr>
+      <w:r>
+        <w:rPr>
+          <w:rFonts w:ascii="Times New Roman" w:hAnsi="Times New Roman" w:cs="Times New Roman"/>
+        </w:rPr>
+        <w:t xml:space="preserve">Table 1: Here my results are compared to the results recorded by the Institute for Sustainable Food Systems in the thesis of Caitlin </w:t>
+      </w:r>
+      <w:proofErr w:type="spellStart"/>
+      <w:r>
+        <w:rPr>
+          <w:rFonts w:ascii="Times New Roman" w:hAnsi="Times New Roman" w:cs="Times New Roman"/>
+        </w:rPr>
+        <w:t>Dorward</w:t>
+      </w:r>
+      <w:proofErr w:type="spellEnd"/>
+      <w:r>
+        <w:rPr>
+          <w:rFonts w:ascii="Times New Roman" w:hAnsi="Times New Roman" w:cs="Times New Roman"/>
+        </w:rPr>
+        <w:t xml:space="preserve">. The largest discrepancies occur in the ‘Meat &amp; Alternatives’ </w:t>
+      </w:r>
+      <w:r>
+        <w:rPr>
+          <w:rFonts w:ascii="Times New Roman" w:hAnsi="Times New Roman" w:cs="Times New Roman"/>
+        </w:rPr>
+        <w:t>where an ~8</w:t>
+      </w:r>
+      <w:r>
+        <w:rPr>
+          <w:rFonts w:ascii="Times New Roman" w:hAnsi="Times New Roman" w:cs="Times New Roman"/>
+        </w:rPr>
+        <w:t xml:space="preserve">% difference </w:t>
+      </w:r>
+      <w:r>
+        <w:rPr>
+          <w:rFonts w:ascii="Times New Roman" w:hAnsi="Times New Roman" w:cs="Times New Roman"/>
+        </w:rPr>
+        <w:t xml:space="preserve">occurs, and in the ‘Milk &amp; Alternatives’ categories where a ~13% difference occurs. </w:t>
+      </w:r>
+      <w:r>
+        <w:rPr>
+          <w:rFonts w:ascii="Times New Roman" w:hAnsi="Times New Roman" w:cs="Times New Roman"/>
+        </w:rPr>
+        <w:t xml:space="preserve">This is unsurprising, due to the fact that there was some missing information regarding some of the specifics of the final livestock method employed by the Institute for Sustainable Food Systems. </w:t>
+      </w:r>
+    </w:p>
+    <w:p>
+      <w:pPr>
+        <w:rPr>
+          <w:rFonts w:ascii="Times New Roman" w:hAnsi="Times New Roman" w:cs="Times New Roman"/>
+        </w:rPr>
+      </w:pPr>
+    </w:p>
+    <w:p>
+      <w:pPr>
+        <w:rPr>
+          <w:rFonts w:ascii="Times New Roman" w:hAnsi="Times New Roman" w:cs="Times New Roman"/>
+        </w:rPr>
+      </w:pPr>
+      <w:r>
+        <w:rPr>
+          <w:rFonts w:ascii="Times New Roman" w:hAnsi="Times New Roman" w:cs="Times New Roman"/>
+        </w:rPr>
+        <w:t xml:space="preserve">While the final results for Food Self-Reliance are satisfyingly accurate, under the hood major discrepancies still exist. There is clearly more room to align the two methods. </w:t>
+      </w:r>
+    </w:p>
+    <w:p>
+      <w:pPr>
+        <w:rPr>
+          <w:rFonts w:ascii="Times New Roman" w:hAnsi="Times New Roman" w:cs="Times New Roman"/>
+        </w:rPr>
+      </w:pPr>
+      <w:bookmarkStart w:id="1" w:name="_GoBack"/>
+      <w:r>
+        <w:rPr>
+          <w:rFonts w:ascii="Times New Roman" w:hAnsi="Times New Roman" w:cs="Times New Roman"/>
           <w:noProof/>
-          <w:u w:val="single"/>
         </w:rPr>
         <w:drawing>
-          <wp:anchor distT="0" distB="0" distL="114300" distR="114300" simplePos="0" relativeHeight="251660288" behindDoc="0" locked="0" layoutInCell="1" allowOverlap="1" wp14:anchorId="03F6EE46" wp14:editId="6A0D203D">
-            <wp:simplePos x="0" y="0"/>
-            <wp:positionH relativeFrom="column">
-              <wp:align>left</wp:align>
-            </wp:positionH>
-            <wp:positionV relativeFrom="paragraph">
-              <wp:align>top</wp:align>
-            </wp:positionV>
-            <wp:extent cx="4147820" cy="3760470"/>
-            <wp:effectExtent l="0" t="0" r="0" b="0"/>
-            <wp:wrapSquare wrapText="bothSides"/>
-            <wp:docPr id="1" name="Picture 1"/>
+          <wp:inline distT="0" distB="0" distL="0" distR="0" wp14:anchorId="2BEDB339" wp14:editId="604D496B">
+            <wp:extent cx="3058358" cy="2844432"/>
+            <wp:effectExtent l="0" t="0" r="0" b="635"/>
+            <wp:docPr id="11" name="Picture 11"/>
             <wp:cNvGraphicFramePr>
               <a:graphicFrameLocks xmlns:a="http://schemas.openxmlformats.org/drawingml/2006/main" noChangeAspect="1"/>
             </wp:cNvGraphicFramePr>
@@ -10365,94 +10318,71 @@
               <a:graphicData uri="http://schemas.openxmlformats.org/drawingml/2006/picture">
                 <pic:pic xmlns:pic="http://schemas.openxmlformats.org/drawingml/2006/picture">
                   <pic:nvPicPr>
-                    <pic:cNvPr id="0" name="Screen Shot 2018-03-08 at 5.45.54 PM.png"/>
+                    <pic:cNvPr id="0" name="Screen Shot 2018-03-11 at 4.22.25 PM.png"/>
                     <pic:cNvPicPr/>
                   </pic:nvPicPr>
-                  <pic:blipFill rotWithShape="1">
-                    <a:blip r:embed="rId12">
+                  <pic:blipFill>
+                    <a:blip r:embed="rId14">
                       <a:extLst>
                         <a:ext uri="{28A0092B-C50C-407E-A947-70E740481C1C}">
                           <a14:useLocalDpi xmlns:a14="http://schemas.microsoft.com/office/drawing/2010/main" val="0"/>
                         </a:ext>
                       </a:extLst>
                     </a:blip>
-                    <a:srcRect l="969" t="1565" b="1662"/>
-                    <a:stretch/>
+                    <a:stretch>
+                      <a:fillRect/>
+                    </a:stretch>
                   </pic:blipFill>
-                  <pic:spPr bwMode="auto">
+                  <pic:spPr>
                     <a:xfrm>
                       <a:off x="0" y="0"/>
-                      <a:ext cx="4147820" cy="3760470"/>
+                      <a:ext cx="3058688" cy="2844739"/>
                     </a:xfrm>
                     <a:prstGeom prst="rect">
                       <a:avLst/>
                     </a:prstGeom>
-                    <a:ln>
-                      <a:noFill/>
-                    </a:ln>
-                    <a:extLst>
-                      <a:ext uri="{53640926-AAD7-44d8-BBD7-CCE9431645EC}">
-                        <a14:shadowObscured xmlns:a14="http://schemas.microsoft.com/office/drawing/2010/main"/>
-                      </a:ext>
-                    </a:extLst>
                   </pic:spPr>
                 </pic:pic>
               </a:graphicData>
             </a:graphic>
-          </wp:anchor>
+          </wp:inline>
         </w:drawing>
       </w:r>
-      <w:commentRangeEnd w:id="4"/>
-      <w:r>
-        <w:rPr>
-          <w:rStyle w:val="CommentReference"/>
-        </w:rPr>
-        <w:commentReference w:id="4"/>
-      </w:r>
-      <w:r>
+      <w:bookmarkEnd w:id="1"/>
+    </w:p>
+    <w:p>
+      <w:pPr>
         <w:rPr>
           <w:rFonts w:ascii="Times New Roman" w:hAnsi="Times New Roman" w:cs="Times New Roman"/>
           <w:b/>
           <w:u w:val="single"/>
         </w:rPr>
-        <w:br w:type="textWrapping" w:clear="all"/>
-      </w:r>
+      </w:pPr>
       <w:r>
         <w:rPr>
           <w:rFonts w:ascii="Times New Roman" w:hAnsi="Times New Roman" w:cs="Times New Roman"/>
           <w:b/>
           <w:u w:val="single"/>
         </w:rPr>
-        <w:br w:type="textWrapping" w:clear="all"/>
-      </w:r>
-    </w:p>
-    <w:p>
-      <w:pPr>
-        <w:rPr>
-          <w:rFonts w:ascii="Times New Roman" w:hAnsi="Times New Roman" w:cs="Times New Roman"/>
-        </w:rPr>
-      </w:pPr>
-      <w:r>
-        <w:rPr>
-          <w:rFonts w:ascii="Times New Roman" w:hAnsi="Times New Roman" w:cs="Times New Roman"/>
-        </w:rPr>
-        <w:t>Figure 1: Above we see the comparison of Southwest BC Food Need with the Southwest BC Food Yield. Food Need is shown both Unbalanced (not taking into account the dietary recommendation) and Balanced (taking into account the Dietary Recommendation).</w:t>
-      </w:r>
-    </w:p>
-    <w:p>
-      <w:pPr>
-        <w:rPr>
-          <w:rFonts w:ascii="Times New Roman" w:hAnsi="Times New Roman" w:cs="Times New Roman"/>
-        </w:rPr>
-      </w:pPr>
-    </w:p>
-    <w:p>
-      <w:pPr>
-        <w:rPr>
-          <w:rFonts w:ascii="Times New Roman" w:hAnsi="Times New Roman" w:cs="Times New Roman"/>
-        </w:rPr>
-      </w:pPr>
-      <w:commentRangeStart w:id="5"/>
+        <w:t>3.2 Asking My Own Questions</w:t>
+      </w:r>
+    </w:p>
+    <w:p>
+      <w:pPr>
+        <w:rPr>
+          <w:rFonts w:ascii="Times New Roman" w:hAnsi="Times New Roman" w:cs="Times New Roman"/>
+          <w:b/>
+          <w:u w:val="single"/>
+        </w:rPr>
+      </w:pPr>
+    </w:p>
+    <w:p>
+      <w:pPr>
+        <w:rPr>
+          <w:rFonts w:ascii="Times New Roman" w:hAnsi="Times New Roman" w:cs="Times New Roman"/>
+        </w:rPr>
+      </w:pPr>
+      <w:commentRangeStart w:id="2"/>
       <w:r>
         <w:rPr>
           <w:rFonts w:ascii="Times New Roman" w:hAnsi="Times New Roman" w:cs="Times New Roman"/>
@@ -10474,7 +10404,7 @@
                     <pic:cNvPicPr/>
                   </pic:nvPicPr>
                   <pic:blipFill>
-                    <a:blip r:embed="rId13">
+                    <a:blip r:embed="rId15">
                       <a:extLst>
                         <a:ext uri="{28A0092B-C50C-407E-A947-70E740481C1C}">
                           <a14:useLocalDpi xmlns:a14="http://schemas.microsoft.com/office/drawing/2010/main" val="0"/>
@@ -10500,12 +10430,12 @@
           </wp:inline>
         </w:drawing>
       </w:r>
-      <w:commentRangeEnd w:id="5"/>
+      <w:commentRangeEnd w:id="2"/>
       <w:r>
         <w:rPr>
           <w:rStyle w:val="CommentReference"/>
         </w:rPr>
-        <w:commentReference w:id="5"/>
+        <w:commentReference w:id="2"/>
       </w:r>
     </w:p>
     <w:p>
@@ -10520,19 +10450,19 @@
         </w:rPr>
         <w:t xml:space="preserve">Figure 2: Above we see the comparison of Southwest BC Food Need (based on current Canada Food Availability data and unbalanced to the dietary recommendation) with the Southwest BC Food </w:t>
       </w:r>
-      <w:commentRangeStart w:id="6"/>
+      <w:commentRangeStart w:id="3"/>
       <w:r>
         <w:rPr>
           <w:rFonts w:ascii="Times New Roman" w:hAnsi="Times New Roman" w:cs="Times New Roman"/>
         </w:rPr>
         <w:t>Yield</w:t>
       </w:r>
-      <w:commentRangeEnd w:id="6"/>
+      <w:commentRangeEnd w:id="3"/>
       <w:r>
         <w:rPr>
           <w:rStyle w:val="CommentReference"/>
         </w:rPr>
-        <w:commentReference w:id="6"/>
+        <w:commentReference w:id="3"/>
       </w:r>
       <w:r>
         <w:rPr>
@@ -10561,8 +10491,8 @@
           <w:rFonts w:ascii="Times New Roman" w:hAnsi="Times New Roman" w:cs="Times New Roman"/>
         </w:rPr>
       </w:pPr>
-      <w:commentRangeStart w:id="7"/>
-      <w:commentRangeStart w:id="8"/>
+      <w:commentRangeStart w:id="4"/>
+      <w:commentRangeStart w:id="5"/>
       <w:r>
         <w:rPr>
           <w:rFonts w:ascii="Times New Roman" w:hAnsi="Times New Roman" w:cs="Times New Roman"/>
@@ -10592,7 +10522,7 @@
                     <pic:cNvPicPr/>
                   </pic:nvPicPr>
                   <pic:blipFill rotWithShape="1">
-                    <a:blip r:embed="rId14">
+                    <a:blip r:embed="rId16">
                       <a:extLst>
                         <a:ext uri="{28A0092B-C50C-407E-A947-70E740481C1C}">
                           <a14:useLocalDpi xmlns:a14="http://schemas.microsoft.com/office/drawing/2010/main" val="0"/>
@@ -10625,19 +10555,19 @@
           </wp:anchor>
         </w:drawing>
       </w:r>
-      <w:commentRangeEnd w:id="7"/>
+      <w:commentRangeEnd w:id="4"/>
       <w:r>
         <w:rPr>
           <w:rStyle w:val="CommentReference"/>
         </w:rPr>
-        <w:commentReference w:id="7"/>
-      </w:r>
-      <w:commentRangeEnd w:id="8"/>
+        <w:commentReference w:id="4"/>
+      </w:r>
+      <w:commentRangeEnd w:id="5"/>
       <w:r>
         <w:rPr>
           <w:rStyle w:val="CommentReference"/>
         </w:rPr>
-        <w:commentReference w:id="8"/>
+        <w:commentReference w:id="5"/>
       </w:r>
       <w:r>
         <w:rPr>
@@ -10701,7 +10631,7 @@
                     <pic:cNvPicPr/>
                   </pic:nvPicPr>
                   <pic:blipFill rotWithShape="1">
-                    <a:blip r:embed="rId15">
+                    <a:blip r:embed="rId17">
                       <a:extLst>
                         <a:ext uri="{28A0092B-C50C-407E-A947-70E740481C1C}">
                           <a14:useLocalDpi xmlns:a14="http://schemas.microsoft.com/office/drawing/2010/main" val="0"/>
@@ -11151,7 +11081,6 @@
       <w:r>
         <w:rPr>
           <w:rStyle w:val="FootnoteReference"/>
-          <w:rFonts w:ascii="Times New Roman" w:hAnsi="Times New Roman" w:cs="Times New Roman"/>
         </w:rPr>
         <w:footnoteReference w:id="2"/>
       </w:r>
@@ -11866,7 +11795,7 @@
                 <w:color w:val="000000"/>
               </w:rPr>
             </w:pPr>
-            <w:commentRangeStart w:id="9"/>
+            <w:commentRangeStart w:id="6"/>
             <w:r>
               <w:rPr>
                 <w:rFonts w:ascii="Cambria" w:eastAsia="Times New Roman" w:hAnsi="Cambria" w:cs="Times New Roman"/>
@@ -11874,12 +11803,12 @@
               </w:rPr>
               <w:t>34</w:t>
             </w:r>
-            <w:commentRangeEnd w:id="9"/>
+            <w:commentRangeEnd w:id="6"/>
             <w:r>
               <w:rPr>
                 <w:rStyle w:val="CommentReference"/>
               </w:rPr>
-              <w:commentReference w:id="9"/>
+              <w:commentReference w:id="6"/>
             </w:r>
             <w:r>
               <w:rPr>
@@ -12616,7 +12545,7 @@
               </w:rPr>
               <w:t xml:space="preserve">Total Food </w:t>
             </w:r>
-            <w:commentRangeStart w:id="10"/>
+            <w:commentRangeStart w:id="7"/>
             <w:r>
               <w:rPr>
                 <w:rFonts w:ascii="Cambria" w:eastAsia="Times New Roman" w:hAnsi="Cambria" w:cs="Times New Roman"/>
@@ -12624,12 +12553,12 @@
               </w:rPr>
               <w:t>Self</w:t>
             </w:r>
-            <w:commentRangeEnd w:id="10"/>
+            <w:commentRangeEnd w:id="7"/>
             <w:r>
               <w:rPr>
                 <w:rStyle w:val="CommentReference"/>
               </w:rPr>
-              <w:commentReference w:id="10"/>
+              <w:commentReference w:id="7"/>
             </w:r>
             <w:r>
               <w:rPr>
@@ -17123,7 +17052,7 @@
           <w:rFonts w:ascii="Times New Roman" w:hAnsi="Times New Roman" w:cs="Times New Roman"/>
         </w:rPr>
       </w:pPr>
-      <w:commentRangeStart w:id="11"/>
+      <w:commentRangeStart w:id="8"/>
       <w:r>
         <w:rPr>
           <w:rFonts w:ascii="Times New Roman" w:hAnsi="Times New Roman" w:cs="Times New Roman"/>
@@ -17154,12 +17083,12 @@
         </w:rPr>
         <w:t>nce, a range of 11.5%.</w:t>
       </w:r>
-      <w:commentRangeEnd w:id="11"/>
+      <w:commentRangeEnd w:id="8"/>
       <w:r>
         <w:rPr>
           <w:rStyle w:val="CommentReference"/>
         </w:rPr>
-        <w:commentReference w:id="11"/>
+        <w:commentReference w:id="8"/>
       </w:r>
     </w:p>
     <w:p>
@@ -17309,25 +17238,7 @@
         <w:rPr>
           <w:rFonts w:ascii="Times New Roman" w:hAnsi="Times New Roman" w:cs="Times New Roman"/>
         </w:rPr>
-        <w:t>To access trends in agricultural land use, a simple linear model could be created to produce year specific data between the</w:t>
-      </w:r>
-      <w:r>
-        <w:rPr>
-          <w:rFonts w:ascii="Times New Roman" w:hAnsi="Times New Roman" w:cs="Times New Roman"/>
-        </w:rPr>
-        <w:t xml:space="preserve"> available</w:t>
-      </w:r>
-      <w:r>
-        <w:rPr>
-          <w:rFonts w:ascii="Times New Roman" w:hAnsi="Times New Roman" w:cs="Times New Roman"/>
-        </w:rPr>
-        <w:t xml:space="preserve"> 4 year </w:t>
-      </w:r>
-      <w:r>
-        <w:rPr>
-          <w:rFonts w:ascii="Times New Roman" w:hAnsi="Times New Roman" w:cs="Times New Roman"/>
-        </w:rPr>
-        <w:t>census data.</w:t>
+        <w:t xml:space="preserve">While the final results for Food Self-Reliance are satisfyingly accurate, under the hood major discrepancies still exist. There is clearly more room to align the two methods. </w:t>
       </w:r>
     </w:p>
     <w:p>
@@ -17347,12 +17258,61 @@
           <w:u w:val="single"/>
         </w:rPr>
       </w:pPr>
-      <w:r>
+    </w:p>
+    <w:p>
+      <w:pPr>
+        <w:rPr>
+          <w:rFonts w:ascii="Times New Roman" w:hAnsi="Times New Roman" w:cs="Times New Roman"/>
+        </w:rPr>
+      </w:pPr>
+      <w:r>
+        <w:rPr>
+          <w:rFonts w:ascii="Times New Roman" w:hAnsi="Times New Roman" w:cs="Times New Roman"/>
+        </w:rPr>
+        <w:t>To access trends in agricultural land use, a simple linear model could be created to produce year specific data between the</w:t>
+      </w:r>
+      <w:r>
+        <w:rPr>
+          <w:rFonts w:ascii="Times New Roman" w:hAnsi="Times New Roman" w:cs="Times New Roman"/>
+        </w:rPr>
+        <w:t xml:space="preserve"> available</w:t>
+      </w:r>
+      <w:r>
+        <w:rPr>
+          <w:rFonts w:ascii="Times New Roman" w:hAnsi="Times New Roman" w:cs="Times New Roman"/>
+        </w:rPr>
+        <w:t xml:space="preserve"> 4 year </w:t>
+      </w:r>
+      <w:r>
+        <w:rPr>
+          <w:rFonts w:ascii="Times New Roman" w:hAnsi="Times New Roman" w:cs="Times New Roman"/>
+        </w:rPr>
+        <w:t>census data.</w:t>
+      </w:r>
+    </w:p>
+    <w:p>
+      <w:pPr>
         <w:rPr>
           <w:rFonts w:ascii="Times New Roman" w:hAnsi="Times New Roman" w:cs="Times New Roman"/>
           <w:b/>
           <w:u w:val="single"/>
         </w:rPr>
+      </w:pPr>
+    </w:p>
+    <w:p>
+      <w:pPr>
+        <w:rPr>
+          <w:rFonts w:ascii="Times New Roman" w:hAnsi="Times New Roman" w:cs="Times New Roman"/>
+          <w:b/>
+          <w:u w:val="single"/>
+        </w:rPr>
+      </w:pPr>
+      <w:r>
+        <w:rPr>
+          <w:rFonts w:ascii="Times New Roman" w:hAnsi="Times New Roman" w:cs="Times New Roman"/>
+          <w:b/>
+          <w:u w:val="single"/>
+        </w:rPr>
         <w:t>7. Appendix</w:t>
       </w:r>
     </w:p>
@@ -17522,8 +17482,8 @@
       </w:pPr>
     </w:p>
     <w:sectPr>
-      <w:headerReference w:type="even" r:id="rId16"/>
-      <w:headerReference w:type="default" r:id="rId17"/>
+      <w:headerReference w:type="even" r:id="rId18"/>
+      <w:headerReference w:type="default" r:id="rId19"/>
       <w:pgSz w:w="12240" w:h="15840"/>
       <w:pgMar w:top="1440" w:right="1440" w:bottom="1440" w:left="1440" w:header="720" w:footer="720" w:gutter="0"/>
       <w:cols w:space="720"/>
@@ -17536,7 +17496,7 @@
 
 <file path=word/comments.xml><?xml version="1.0" encoding="utf-8"?>
 <w:comments xmlns:wpc="http://schemas.microsoft.com/office/word/2010/wordprocessingCanvas" xmlns:mo="http://schemas.microsoft.com/office/mac/office/2008/main" xmlns:mc="http://schemas.openxmlformats.org/markup-compatibility/2006" xmlns:mv="urn:schemas-microsoft-com:mac:vml" xmlns:o="urn:schemas-microsoft-com:office:office" xmlns:r="http://schemas.openxmlformats.org/officeDocument/2006/relationships" xmlns:m="http://schemas.openxmlformats.org/officeDocument/2006/math" xmlns:v="urn:schemas-microsoft-com:vml" xmlns:wp14="http://schemas.microsoft.com/office/word/2010/wordprocessingDrawing" xmlns:wp="http://schemas.openxmlformats.org/drawingml/2006/wordprocessingDrawing" xmlns:w10="urn:schemas-microsoft-com:office:word" xmlns:w="http://schemas.openxmlformats.org/wordprocessingml/2006/main" xmlns:w14="http://schemas.microsoft.com/office/word/2010/wordml" xmlns:wpg="http://schemas.microsoft.com/office/word/2010/wordprocessingGroup" xmlns:wpi="http://schemas.microsoft.com/office/word/2010/wordprocessingInk" xmlns:wne="http://schemas.microsoft.com/office/word/2006/wordml" xmlns:wps="http://schemas.microsoft.com/office/word/2010/wordprocessingShape" mc:Ignorable="w14 wp14">
-  <w:comment w:id="0" w:author="James McGough" w:date="2018-03-10T13:42:00Z" w:initials="JM">
+  <w:comment w:id="0" w:author="James McGough" w:date="2018-03-11T13:00:00Z" w:initials="JM">
     <w:p>
       <w:pPr>
         <w:rPr>
@@ -17558,35 +17518,11 @@
           <w:highlight w:val="yellow"/>
           <w:u w:val="single"/>
         </w:rPr>
-        <w:t>CREATE FLOWCHART AND EQUATIONS – WITH EXP GIVEN FOR ALL VARIABLES</w:t>
-      </w:r>
-    </w:p>
-    <w:p>
-      <w:pPr>
-        <w:pStyle w:val="ListParagraph"/>
-        <w:numPr>
-          <w:ilvl w:val="0"/>
-          <w:numId w:val="16"/>
-        </w:numPr>
-        <w:rPr>
-          <w:rFonts w:ascii="Times New Roman" w:hAnsi="Times New Roman" w:cs="Times New Roman"/>
-          <w:b/>
-          <w:highlight w:val="yellow"/>
-          <w:u w:val="single"/>
-        </w:rPr>
-      </w:pPr>
-      <w:r>
-        <w:rPr>
-          <w:rFonts w:ascii="Times New Roman" w:hAnsi="Times New Roman" w:cs="Times New Roman"/>
-          <w:b/>
-          <w:highlight w:val="yellow"/>
-          <w:u w:val="single"/>
-        </w:rPr>
-        <w:t>CHECK THAT THE UNITS MAKE SENSE</w:t>
+        <w:t>MAKE GRAPHICS COLORS CONSISTENT</w:t>
       </w:r>
     </w:p>
   </w:comment>
-  <w:comment w:id="2" w:author="James McGough" w:date="2018-03-09T14:37:00Z" w:initials="JM">
+  <w:comment w:id="2" w:author="James McGough" w:date="2018-03-09T15:06:00Z" w:initials="JM">
     <w:p>
       <w:pPr>
         <w:pStyle w:val="CommentText"/>
@@ -17598,11 +17534,11 @@
         <w:annotationRef/>
       </w:r>
       <w:r>
-        <w:t xml:space="preserve">Don’t show decimal figures except .22 Number of sig digs is a statement of how well you know the number. </w:t>
+        <w:t>Put percentage on top of the bar chart for SR.</w:t>
       </w:r>
     </w:p>
   </w:comment>
-  <w:comment w:id="3" w:author="James McGough" w:date="2018-03-09T14:51:00Z" w:initials="JM">
+  <w:comment w:id="3" w:author="James McGough" w:date="2018-03-09T15:01:00Z" w:initials="JM">
     <w:p>
       <w:pPr>
         <w:pStyle w:val="CommentText"/>
@@ -17614,11 +17550,24 @@
         <w:annotationRef/>
       </w:r>
       <w:r>
-        <w:t>EXPRESS THIS SEPARATELY AFTER CONFIRMING THAT THE METHOD WORKS.</w:t>
+        <w:t xml:space="preserve">LOCAL FOOD NEED </w:t>
+      </w:r>
+      <w:proofErr w:type="spellStart"/>
+      <w:proofErr w:type="gramStart"/>
+      <w:r>
+        <w:t>vs</w:t>
+      </w:r>
+      <w:proofErr w:type="spellEnd"/>
+      <w:r>
+        <w:t xml:space="preserve">  LOCAL</w:t>
+      </w:r>
+      <w:proofErr w:type="gramEnd"/>
+      <w:r>
+        <w:t xml:space="preserve"> FOOD PRODUCTION</w:t>
       </w:r>
     </w:p>
   </w:comment>
-  <w:comment w:id="4" w:author="James McGough" w:date="2018-03-09T14:59:00Z" w:initials="JM">
+  <w:comment w:id="4" w:author="James McGough" w:date="2018-03-09T15:05:00Z" w:initials="JM">
     <w:p>
       <w:pPr>
         <w:pStyle w:val="CommentText"/>
@@ -17630,7 +17579,15 @@
         <w:annotationRef/>
       </w:r>
       <w:r>
-        <w:t>Make sure graphics colors are consistent.</w:t>
+        <w:t xml:space="preserve">Might be good for comparing balanced </w:t>
+      </w:r>
+      <w:proofErr w:type="spellStart"/>
+      <w:r>
+        <w:t>vs</w:t>
+      </w:r>
+      <w:proofErr w:type="spellEnd"/>
+      <w:r>
+        <w:t xml:space="preserve"> unbalanced diet. Also… compare to 100% food self reliance.</w:t>
       </w:r>
     </w:p>
   </w:comment>
@@ -17646,11 +17603,11 @@
         <w:annotationRef/>
       </w:r>
       <w:r>
-        <w:t>Put percentage on top of the bar chart for SR.</w:t>
+        <w:t>Try and group data presentation types by idea so as not to confuse people.</w:t>
       </w:r>
     </w:p>
   </w:comment>
-  <w:comment w:id="6" w:author="James McGough" w:date="2018-03-09T15:01:00Z" w:initials="JM">
+  <w:comment w:id="6" w:author="James McGough" w:date="2018-03-09T14:54:00Z" w:initials="JM">
     <w:p>
       <w:pPr>
         <w:pStyle w:val="CommentText"/>
@@ -17662,24 +17619,11 @@
         <w:annotationRef/>
       </w:r>
       <w:r>
-        <w:t xml:space="preserve">LOCAL FOOD NEED </w:t>
-      </w:r>
-      <w:proofErr w:type="spellStart"/>
-      <w:proofErr w:type="gramStart"/>
-      <w:r>
-        <w:t>vs</w:t>
-      </w:r>
-      <w:proofErr w:type="spellEnd"/>
-      <w:r>
-        <w:t xml:space="preserve">  LOCAL</w:t>
-      </w:r>
-      <w:proofErr w:type="gramEnd"/>
-      <w:r>
-        <w:t xml:space="preserve"> FOOD PRODUCTION</w:t>
+        <w:t>COMPARE THE BASELINE AND 10YR AVE NEXT TO EACH OTHER SO WE CAN SEE THE DIFFERENCE</w:t>
       </w:r>
     </w:p>
   </w:comment>
-  <w:comment w:id="7" w:author="James McGough" w:date="2018-03-09T15:05:00Z" w:initials="JM">
+  <w:comment w:id="7" w:author="James McGough" w:date="2018-03-09T14:54:00Z" w:initials="JM">
     <w:p>
       <w:pPr>
         <w:pStyle w:val="CommentText"/>
@@ -17691,67 +17635,11 @@
         <w:annotationRef/>
       </w:r>
       <w:r>
-        <w:t xml:space="preserve">Might be good for comparing balanced </w:t>
-      </w:r>
-      <w:proofErr w:type="spellStart"/>
-      <w:r>
-        <w:t>vs</w:t>
-      </w:r>
-      <w:proofErr w:type="spellEnd"/>
-      <w:r>
-        <w:t xml:space="preserve"> unbalanced diet. Also… compare to 100% food self reliance.</w:t>
+        <w:t>PUT THIS ALL IN ONE TABLE</w:t>
       </w:r>
     </w:p>
   </w:comment>
-  <w:comment w:id="8" w:author="James McGough" w:date="2018-03-09T15:06:00Z" w:initials="JM">
-    <w:p>
-      <w:pPr>
-        <w:pStyle w:val="CommentText"/>
-      </w:pPr>
-      <w:r>
-        <w:rPr>
-          <w:rStyle w:val="CommentReference"/>
-        </w:rPr>
-        <w:annotationRef/>
-      </w:r>
-      <w:r>
-        <w:t>Try and group data presentation types by idea so as not to confuse people.</w:t>
-      </w:r>
-    </w:p>
-  </w:comment>
-  <w:comment w:id="9" w:author="James McGough" w:date="2018-03-09T14:54:00Z" w:initials="JM">
-    <w:p>
-      <w:pPr>
-        <w:pStyle w:val="CommentText"/>
-      </w:pPr>
-      <w:r>
-        <w:rPr>
-          <w:rStyle w:val="CommentReference"/>
-        </w:rPr>
-        <w:annotationRef/>
-      </w:r>
-      <w:r>
-        <w:t>COMPARE THE BASELINE AND 10YR AVE NEXT TO EACH OTHER SO WE CAN SEE THE DIFFERENCE</w:t>
-      </w:r>
-    </w:p>
-  </w:comment>
-  <w:comment w:id="10" w:author="James McGough" w:date="2018-03-09T14:54:00Z" w:initials="JM">
-    <w:p>
-      <w:pPr>
-        <w:pStyle w:val="CommentText"/>
-      </w:pPr>
-      <w:r>
-        <w:rPr>
-          <w:rStyle w:val="CommentReference"/>
-        </w:rPr>
-        <w:annotationRef/>
-      </w:r>
-      <w:r>
-        <w:t>PUT THIS ALL IN ONE TABLE</w:t>
-      </w:r>
-    </w:p>
-  </w:comment>
-  <w:comment w:id="11" w:author="James McGough" w:date="2018-03-09T15:10:00Z" w:initials="JM">
+  <w:comment w:id="8" w:author="James McGough" w:date="2018-03-09T15:10:00Z" w:initials="JM">
     <w:p>
       <w:pPr>
         <w:pStyle w:val="CommentText"/>
@@ -17818,9 +17706,6 @@
       <w:r>
         <w:rPr>
           <w:rStyle w:val="FootnoteReference"/>
-          <w:rFonts w:ascii="Times New Roman" w:hAnsi="Times New Roman" w:cs="Times New Roman"/>
-          <w:sz w:val="22"/>
-          <w:szCs w:val="22"/>
         </w:rPr>
         <w:footnoteRef/>
       </w:r>
@@ -17857,9 +17742,6 @@
       <w:r>
         <w:rPr>
           <w:rStyle w:val="FootnoteReference"/>
-          <w:rFonts w:ascii="Times New Roman" w:hAnsi="Times New Roman"/>
-          <w:sz w:val="22"/>
-          <w:szCs w:val="22"/>
         </w:rPr>
         <w:footnoteRef/>
       </w:r>
@@ -17999,7 +17881,7 @@
         <w:rStyle w:val="PageNumber"/>
         <w:noProof/>
       </w:rPr>
-      <w:t>8</w:t>
+      <w:t>11</w:t>
     </w:r>
     <w:r>
       <w:rPr>
@@ -20103,6 +19985,17 @@
       <w:ind w:left="720" w:hanging="720"/>
     </w:pPr>
   </w:style>
+  <w:style w:type="character" w:styleId="EndnoteReference">
+    <w:name w:val="endnote reference"/>
+    <w:basedOn w:val="DefaultParagraphFont"/>
+    <w:uiPriority w:val="99"/>
+    <w:semiHidden/>
+    <w:unhideWhenUsed/>
+    <w:rsid w:val="00A51AAC"/>
+    <w:rPr>
+      <w:vertAlign w:val="superscript"/>
+    </w:rPr>
+  </w:style>
 </w:styles>
 </file>
 
@@ -20532,6 +20425,17 @@
       <w:ind w:left="720" w:hanging="720"/>
     </w:pPr>
   </w:style>
+  <w:style w:type="character" w:styleId="EndnoteReference">
+    <w:name w:val="endnote reference"/>
+    <w:basedOn w:val="DefaultParagraphFont"/>
+    <w:uiPriority w:val="99"/>
+    <w:semiHidden/>
+    <w:unhideWhenUsed/>
+    <w:rsid w:val="00A51AAC"/>
+    <w:rPr>
+      <w:vertAlign w:val="superscript"/>
+    </w:rPr>
+  </w:style>
 </w:styles>
 </file>
 
@@ -20860,7 +20764,7 @@
 </file>
 
 <file path=customXml/itemProps1.xml><?xml version="1.0" encoding="utf-8"?>
-<ds:datastoreItem xmlns:ds="http://schemas.openxmlformats.org/officeDocument/2006/customXml" ds:itemID="{88527791-09B1-5C4B-A6D8-FB1562E4A5F0}">
+<ds:datastoreItem xmlns:ds="http://schemas.openxmlformats.org/officeDocument/2006/customXml" ds:itemID="{71F44FDB-A59E-D842-8C63-6788F4482D81}">
   <ds:schemaRefs>
     <ds:schemaRef ds:uri="http://schemas.openxmlformats.org/officeDocument/2006/bibliography"/>
   </ds:schemaRefs>

</xml_diff>